<commit_message>
Implementação completa - Introdução
</commit_message>
<xml_diff>
--- a/src/monografia_rascunho.docx
+++ b/src/monografia_rascunho.docx
@@ -153,8 +153,27 @@
       </w:r>
     </w:p>
     <w:p/>
+    <w:p/>
+    <w:p/>
+    <w:p/>
+    <w:p/>
+    <w:p/>
+    <w:p/>
+    <w:p/>
+    <w:p/>
+    <w:p/>
+    <w:p/>
+    <w:p/>
+    <w:p/>
+    <w:p/>
+    <w:p/>
+    <w:p/>
+    <w:p/>
+    <w:p/>
+    <w:p/>
     <w:p>
       <w:r>
+        <w:lastRenderedPageBreak/>
         <w:t xml:space="preserve">1 </w:t>
       </w:r>
       <w:r>
@@ -166,7 +185,19 @@
         <w:tab/>
       </w:r>
       <w:r>
-        <w:t xml:space="preserve">Em meio a expansão tecnológica, a sociedade é introduzida aos computadores e, em pouco tempo, a rede interligada de computadores é difundida à comercialização mundial. </w:t>
+        <w:t xml:space="preserve">Em meio a expansão tecnológica, a sociedade é </w:t>
+      </w:r>
+      <w:r>
+        <w:t>imersa</w:t>
+      </w:r>
+      <w:r>
+        <w:t xml:space="preserve"> </w:t>
+      </w:r>
+      <w:r>
+        <w:t xml:space="preserve">na era digital </w:t>
+      </w:r>
+      <w:r>
+        <w:t xml:space="preserve">e, em pouco tempo, a rede interligada de computadores é difundida à comercialização mundial. </w:t>
       </w:r>
       <w:r>
         <w:t>Assim</w:t>
@@ -175,24 +206,250 @@
         <w:t>, aos poucos somos introduzidos ao mundo inteligente: computadores</w:t>
       </w:r>
       <w:r>
-        <w:t xml:space="preserve">, dispositivos móveis, eletrodomésticos e </w:t>
-      </w:r>
-      <w:proofErr w:type="gramStart"/>
-      <w:r>
-        <w:t>paginas</w:t>
-      </w:r>
-      <w:proofErr w:type="gramEnd"/>
-      <w:r>
-        <w:t xml:space="preserve"> na web embebidos em inteligência artificial que auxiliam no manuseio diário, proporcional maior praticidade em tarefas corriqueiras e trazem maior eficácia a tarefas comuns ou complexas.</w:t>
+        <w:t>, dispositivos móveis, eletrodomésticos e p</w:t>
+      </w:r>
+      <w:r>
+        <w:t>á</w:t>
+      </w:r>
+      <w:r>
+        <w:t>ginas na web embebidos em inteligência artificial que auxiliam no manuseio diário, proporciona</w:t>
+      </w:r>
+      <w:r>
+        <w:t>m</w:t>
+      </w:r>
+      <w:r>
+        <w:t xml:space="preserve"> maior praticidade em tarefas corriqueiras e trazem maior eficácia a tarefas comuns </w:t>
+      </w:r>
+      <w:r>
+        <w:t>e a tarefas</w:t>
+      </w:r>
+      <w:r>
+        <w:t xml:space="preserve"> complexas.</w:t>
       </w:r>
     </w:p>
     <w:p>
       <w:r>
         <w:tab/>
-        <w:t xml:space="preserve">A Inteligência Artificial, então, torna-se parte do cotidiano social de tal forma a se tornar imperceptível, sejam propostas de correções na digitação do teclado digital, seja o reconhecimento facial na tela de bloqueio do dispositivo móvel, na melhor eficácia de pesquisas no buscador online ou, ainda, na efetividade de propagandas </w:t>
-      </w:r>
-      <w:r>
-        <w:t>dispostas em determinado website acessado.</w:t>
+        <w:t xml:space="preserve">A Inteligência Artificial, então, torna-se parte do cotidiano social de tal forma a se </w:t>
+      </w:r>
+      <w:r>
+        <w:t>fazer</w:t>
+      </w:r>
+      <w:r>
+        <w:t xml:space="preserve"> absolutamente necessária à comodidade e, ainda assim,</w:t>
+      </w:r>
+      <w:r>
+        <w:t xml:space="preserve"> imperceptível</w:t>
+      </w:r>
+      <w:r>
+        <w:t xml:space="preserve"> ao usuário</w:t>
+      </w:r>
+      <w:r>
+        <w:t>;</w:t>
+      </w:r>
+      <w:r>
+        <w:t xml:space="preserve"> </w:t>
+      </w:r>
+      <w:r>
+        <w:t>seja por</w:t>
+      </w:r>
+      <w:r>
+        <w:t xml:space="preserve"> propostas de correç</w:t>
+      </w:r>
+      <w:r>
+        <w:t>ão</w:t>
+      </w:r>
+      <w:r>
+        <w:t xml:space="preserve"> </w:t>
+      </w:r>
+      <w:r>
+        <w:t>de digitação</w:t>
+      </w:r>
+      <w:r>
+        <w:t xml:space="preserve"> </w:t>
+      </w:r>
+      <w:r>
+        <w:t>ao utilizar do</w:t>
+      </w:r>
+      <w:r>
+        <w:t xml:space="preserve"> teclado </w:t>
+      </w:r>
+      <w:r>
+        <w:t>virtual</w:t>
+      </w:r>
+      <w:r>
+        <w:t xml:space="preserve">, seja na melhor </w:t>
+      </w:r>
+      <w:r>
+        <w:t>eficiência</w:t>
+      </w:r>
+      <w:r>
+        <w:t xml:space="preserve"> </w:t>
+      </w:r>
+      <w:r>
+        <w:t>d</w:t>
+      </w:r>
+      <w:r>
+        <w:t>as</w:t>
+      </w:r>
+      <w:r>
+        <w:t xml:space="preserve"> pesquisas </w:t>
+      </w:r>
+      <w:r>
+        <w:t>de um</w:t>
+      </w:r>
+      <w:r>
+        <w:t xml:space="preserve"> buscador online ou, ainda, na </w:t>
+      </w:r>
+      <w:r>
+        <w:t>eficácia de</w:t>
+      </w:r>
+      <w:r>
+        <w:t xml:space="preserve"> propagandas </w:t>
+      </w:r>
+      <w:r>
+        <w:t>dispostas em determinado website.</w:t>
+      </w:r>
+    </w:p>
+    <w:p>
+      <w:r>
+        <w:tab/>
+        <w:t xml:space="preserve">O aprendizado online surge, então, como uma vertente da Inteligência Artificial, </w:t>
+      </w:r>
+      <w:r>
+        <w:t>contido</w:t>
+      </w:r>
+      <w:r>
+        <w:t xml:space="preserve"> </w:t>
+      </w:r>
+      <w:r>
+        <w:t>nas definições de</w:t>
+      </w:r>
+      <w:r>
+        <w:t xml:space="preserve"> </w:t>
+      </w:r>
+      <w:proofErr w:type="spellStart"/>
+      <w:r>
+        <w:t>Machine</w:t>
+      </w:r>
+      <w:proofErr w:type="spellEnd"/>
+      <w:r>
+        <w:t xml:space="preserve"> Learning</w:t>
+      </w:r>
+      <w:r>
+        <w:t xml:space="preserve">. Deve-se enfatizar, assim, que ML </w:t>
+      </w:r>
+      <w:proofErr w:type="gramStart"/>
+      <w:r>
+        <w:t>pauta-se</w:t>
+      </w:r>
+      <w:proofErr w:type="gramEnd"/>
+      <w:r>
+        <w:t xml:space="preserve"> em</w:t>
+      </w:r>
+      <w:r>
+        <w:t xml:space="preserve"> um sistema </w:t>
+      </w:r>
+      <w:r>
+        <w:t xml:space="preserve">Inteligente </w:t>
+      </w:r>
+      <w:r>
+        <w:t>que possibilita</w:t>
+      </w:r>
+      <w:r>
+        <w:t xml:space="preserve"> </w:t>
+      </w:r>
+      <w:r>
+        <w:t xml:space="preserve">a </w:t>
+      </w:r>
+      <w:r>
+        <w:t xml:space="preserve">um </w:t>
+      </w:r>
+      <w:r>
+        <w:t>computador</w:t>
+      </w:r>
+      <w:r>
+        <w:t xml:space="preserve"> executar tarefas comumente associadas a seres vivos </w:t>
+      </w:r>
+      <w:r>
+        <w:t>dotados de inteligência: o aprendizado.</w:t>
+      </w:r>
+    </w:p>
+    <w:p>
+      <w:r>
+        <w:tab/>
+        <w:t xml:space="preserve">Dessa maneira, pode-se definir o </w:t>
+      </w:r>
+      <w:proofErr w:type="gramStart"/>
+      <w:r>
+        <w:t>aprendizado Online</w:t>
+      </w:r>
+      <w:proofErr w:type="gramEnd"/>
+      <w:r>
+        <w:t xml:space="preserve"> por um sistema de </w:t>
+      </w:r>
+      <w:proofErr w:type="spellStart"/>
+      <w:r>
+        <w:t>Machine</w:t>
+      </w:r>
+      <w:proofErr w:type="spellEnd"/>
+      <w:r>
+        <w:t xml:space="preserve"> Learning utilizado por diversos dispositivos digitais que se comunicam por uma rede,</w:t>
+      </w:r>
+      <w:r>
+        <w:t xml:space="preserve"> </w:t>
+      </w:r>
+      <w:r>
+        <w:t xml:space="preserve">de forma a possibilitar o </w:t>
+      </w:r>
+      <w:r>
+        <w:rPr>
+          <w:u w:val="single"/>
+        </w:rPr>
+        <w:t>aprendizado</w:t>
+      </w:r>
+      <w:r>
+        <w:t xml:space="preserve"> com base na modelagem de problemas que tem por característica o fluxo massivo e contínuo de dados. De forma sucinta, Aprendizado Online pauta-se em softwares </w:t>
+      </w:r>
+      <w:r>
+        <w:t>centralizados em uma rede</w:t>
+      </w:r>
+      <w:r>
+        <w:t xml:space="preserve"> capazes de processar dados </w:t>
+      </w:r>
+      <w:proofErr w:type="gramStart"/>
+      <w:r>
+        <w:t>recém chegados</w:t>
+      </w:r>
+      <w:proofErr w:type="gramEnd"/>
+      <w:r>
+        <w:t>, aprende-los e, com isso, gerar melhores respostas</w:t>
+      </w:r>
+      <w:r>
+        <w:t xml:space="preserve"> baseadas nas informações recebidas ou, ainda,</w:t>
+      </w:r>
+      <w:r>
+        <w:t xml:space="preserve"> aprendizado online pauta-se em sistemas e/ou máquinas </w:t>
+      </w:r>
+      <w:r>
+        <w:t>online que fornecem serviços a diversos clientes e são capazes de aprender com os dados de entrada.</w:t>
+      </w:r>
+    </w:p>
+    <w:p>
+      <w:pPr>
+        <w:ind w:firstLine="708"/>
+        <w:jc w:val="both"/>
+      </w:pPr>
+      <w:bookmarkStart w:id="0" w:name="_GoBack"/>
+      <w:r>
+        <w:t xml:space="preserve">Neste trabalho, o tema Aprendizado </w:t>
+      </w:r>
+      <w:bookmarkEnd w:id="0"/>
+      <w:r>
+        <w:t>Online é abordado através da implementação de um sistema computacional voltado ao Marketing Digital Inteligent</w:t>
+      </w:r>
+      <w:r>
+        <w:t>e, sendo capaz de computar entradas, processa-las, agregar dados à base de conhecimento, reestruturar modelos computacionais e sugerir produtos baseados no histórico de interesses de um indivíduo.</w:t>
       </w:r>
     </w:p>
     <w:p>
@@ -201,15 +458,10 @@
           <w:u w:val="single"/>
         </w:rPr>
       </w:pPr>
-      <w:r>
-        <w:tab/>
-      </w:r>
-      <w:bookmarkStart w:id="0" w:name="_GoBack"/>
-      <w:bookmarkEnd w:id="0"/>
     </w:p>
     <w:sectPr>
       <w:pgSz w:w="11906" w:h="16838"/>
-      <w:pgMar w:top="720" w:right="720" w:bottom="720" w:left="720" w:header="708" w:footer="708" w:gutter="0"/>
+      <w:pgMar w:top="1417" w:right="1701" w:bottom="1417" w:left="1701" w:header="708" w:footer="708" w:gutter="0"/>
       <w:cols w:space="708"/>
       <w:docGrid w:linePitch="360"/>
     </w:sectPr>

</xml_diff>

<commit_message>
Implementação da monografia até o tópico 2
</commit_message>
<xml_diff>
--- a/src/monografia_rascunho.docx
+++ b/src/monografia_rascunho.docx
@@ -3,21 +3,19 @@
 <w:document xmlns:wpc="http://schemas.microsoft.com/office/word/2010/wordprocessingCanvas" xmlns:cx="http://schemas.microsoft.com/office/drawing/2014/chartex" xmlns:cx1="http://schemas.microsoft.com/office/drawing/2015/9/8/chartex" xmlns:cx2="http://schemas.microsoft.com/office/drawing/2015/10/21/chartex" xmlns:cx3="http://schemas.microsoft.com/office/drawing/2016/5/9/chartex" xmlns:cx4="http://schemas.microsoft.com/office/drawing/2016/5/10/chartex" xmlns:cx5="http://schemas.microsoft.com/office/drawing/2016/5/11/chartex" xmlns:cx6="http://schemas.microsoft.com/office/drawing/2016/5/12/chartex" xmlns:cx7="http://schemas.microsoft.com/office/drawing/2016/5/13/chartex" xmlns:cx8="http://schemas.microsoft.com/office/drawing/2016/5/14/chartex" xmlns:mc="http://schemas.openxmlformats.org/markup-compatibility/2006" xmlns:aink="http://schemas.microsoft.com/office/drawing/2016/ink" xmlns:am3d="http://schemas.microsoft.com/office/drawing/2017/model3d" xmlns:o="urn:schemas-microsoft-com:office:office" xmlns:r="http://schemas.openxmlformats.org/officeDocument/2006/relationships" xmlns:m="http://schemas.openxmlformats.org/officeDocument/2006/math" xmlns:v="urn:schemas-microsoft-com:vml" xmlns:wp14="http://schemas.microsoft.com/office/word/2010/wordprocessingDrawing" xmlns:wp="http://schemas.openxmlformats.org/drawingml/2006/wordprocessingDrawing" xmlns:w10="urn:schemas-microsoft-com:office:word" xmlns:w="http://schemas.openxmlformats.org/wordprocessingml/2006/main" xmlns:w14="http://schemas.microsoft.com/office/word/2010/wordml" xmlns:w15="http://schemas.microsoft.com/office/word/2012/wordml" xmlns:w16cid="http://schemas.microsoft.com/office/word/2016/wordml/cid" xmlns:w16se="http://schemas.microsoft.com/office/word/2015/wordml/symex" xmlns:wpg="http://schemas.microsoft.com/office/word/2010/wordprocessingGroup" xmlns:wpi="http://schemas.microsoft.com/office/word/2010/wordprocessingInk" xmlns:wne="http://schemas.microsoft.com/office/word/2006/wordml" xmlns:wps="http://schemas.microsoft.com/office/word/2010/wordprocessingShape" mc:Ignorable="w14 w15 w16se w16cid wp14">
   <w:body>
     <w:p>
+      <w:pPr>
+        <w:jc w:val="both"/>
+      </w:pPr>
       <w:r>
         <w:t>RESUMO</w:t>
       </w:r>
     </w:p>
     <w:p>
-      <w:r>
-        <w:t xml:space="preserve">O Online Learning é um modelo de </w:t>
-      </w:r>
-      <w:proofErr w:type="spellStart"/>
-      <w:r>
-        <w:t>Machine</w:t>
-      </w:r>
-      <w:proofErr w:type="spellEnd"/>
-      <w:r>
-        <w:t xml:space="preserve"> Learning que nasce da necessidade de sistemas inteligentes que</w:t>
+      <w:pPr>
+        <w:jc w:val="both"/>
+      </w:pPr>
+      <w:r>
+        <w:t>O Online Learning é um modelo de Machine Learning que nasce da necessidade de sistemas inteligentes que</w:t>
       </w:r>
       <w:r>
         <w:t xml:space="preserve"> </w:t>
@@ -60,21 +58,8 @@
         <w:t>,</w:t>
       </w:r>
       <w:r>
-        <w:t xml:space="preserve"> como o </w:t>
-      </w:r>
-      <w:proofErr w:type="spellStart"/>
-      <w:r>
-        <w:t>Machine</w:t>
-      </w:r>
-      <w:proofErr w:type="spellEnd"/>
-      <w:r>
-        <w:t xml:space="preserve"> Learning e o Online Learning, de forma a aperfeiçoar o resultado de </w:t>
-      </w:r>
-      <w:proofErr w:type="spellStart"/>
-      <w:r>
-        <w:t>features</w:t>
-      </w:r>
-      <w:proofErr w:type="spellEnd"/>
+        <w:t xml:space="preserve"> como o Machine Learning e o Online Learning, de forma a aperfeiçoar o resultado de features</w:t>
+      </w:r>
       <w:r>
         <w:t xml:space="preserve"> </w:t>
       </w:r>
@@ -113,6 +98,9 @@
       </w:r>
     </w:p>
     <w:p>
+      <w:pPr>
+        <w:jc w:val="both"/>
+      </w:pPr>
       <w:r>
         <w:t xml:space="preserve">Nota-se que o software desenvolvido assegura bom funcionamento, </w:t>
       </w:r>
@@ -148,30 +136,112 @@
       </w:r>
     </w:p>
     <w:p>
+      <w:pPr>
+        <w:jc w:val="both"/>
+      </w:pPr>
       <w:r>
         <w:t xml:space="preserve">Deve-se enfatizar, porém, que o software apresentado neste trabalho tem cunho acadêmico, não se mostrando competitivo ou robusto o suficiente para o uso comercial. Todavia, as tecnologias utilizadas bem como o conhecimento adquirido pode ser utilizado para esse fim. </w:t>
       </w:r>
     </w:p>
-    <w:p/>
-    <w:p/>
-    <w:p/>
-    <w:p/>
-    <w:p/>
-    <w:p/>
-    <w:p/>
-    <w:p/>
-    <w:p/>
-    <w:p/>
-    <w:p/>
-    <w:p/>
-    <w:p/>
-    <w:p/>
-    <w:p/>
-    <w:p/>
-    <w:p/>
-    <w:p/>
-    <w:p/>
-    <w:p>
+    <w:p>
+      <w:pPr>
+        <w:jc w:val="both"/>
+      </w:pPr>
+    </w:p>
+    <w:p>
+      <w:pPr>
+        <w:jc w:val="both"/>
+      </w:pPr>
+    </w:p>
+    <w:p>
+      <w:pPr>
+        <w:jc w:val="both"/>
+      </w:pPr>
+    </w:p>
+    <w:p>
+      <w:pPr>
+        <w:jc w:val="both"/>
+      </w:pPr>
+    </w:p>
+    <w:p>
+      <w:pPr>
+        <w:jc w:val="both"/>
+      </w:pPr>
+    </w:p>
+    <w:p>
+      <w:pPr>
+        <w:jc w:val="both"/>
+      </w:pPr>
+    </w:p>
+    <w:p>
+      <w:pPr>
+        <w:jc w:val="both"/>
+      </w:pPr>
+    </w:p>
+    <w:p>
+      <w:pPr>
+        <w:jc w:val="both"/>
+      </w:pPr>
+    </w:p>
+    <w:p>
+      <w:pPr>
+        <w:jc w:val="both"/>
+      </w:pPr>
+    </w:p>
+    <w:p>
+      <w:pPr>
+        <w:jc w:val="both"/>
+      </w:pPr>
+    </w:p>
+    <w:p>
+      <w:pPr>
+        <w:jc w:val="both"/>
+      </w:pPr>
+    </w:p>
+    <w:p>
+      <w:pPr>
+        <w:jc w:val="both"/>
+      </w:pPr>
+    </w:p>
+    <w:p>
+      <w:pPr>
+        <w:jc w:val="both"/>
+      </w:pPr>
+    </w:p>
+    <w:p>
+      <w:pPr>
+        <w:jc w:val="both"/>
+      </w:pPr>
+    </w:p>
+    <w:p>
+      <w:pPr>
+        <w:jc w:val="both"/>
+      </w:pPr>
+    </w:p>
+    <w:p>
+      <w:pPr>
+        <w:jc w:val="both"/>
+      </w:pPr>
+    </w:p>
+    <w:p>
+      <w:pPr>
+        <w:jc w:val="both"/>
+      </w:pPr>
+    </w:p>
+    <w:p>
+      <w:pPr>
+        <w:jc w:val="both"/>
+      </w:pPr>
+    </w:p>
+    <w:p>
+      <w:pPr>
+        <w:jc w:val="both"/>
+      </w:pPr>
+    </w:p>
+    <w:p>
+      <w:pPr>
+        <w:jc w:val="both"/>
+      </w:pPr>
       <w:r>
         <w:lastRenderedPageBreak/>
         <w:t xml:space="preserve">1 </w:t>
@@ -181,11 +251,14 @@
       </w:r>
     </w:p>
     <w:p>
+      <w:pPr>
+        <w:jc w:val="both"/>
+      </w:pPr>
       <w:r>
         <w:tab/>
       </w:r>
       <w:r>
-        <w:t xml:space="preserve">Em meio a expansão tecnológica, a sociedade é </w:t>
+        <w:t xml:space="preserve">Em meio a expansão tecnológica a sociedade é </w:t>
       </w:r>
       <w:r>
         <w:t>imersa</w:t>
@@ -228,6 +301,9 @@
       </w:r>
     </w:p>
     <w:p>
+      <w:pPr>
+        <w:jc w:val="both"/>
+      </w:pPr>
       <w:r>
         <w:tab/>
         <w:t xml:space="preserve">A Inteligência Artificial, então, torna-se parte do cotidiano social de tal forma a se </w:t>
@@ -312,6 +388,9 @@
       </w:r>
     </w:p>
     <w:p>
+      <w:pPr>
+        <w:jc w:val="both"/>
+      </w:pPr>
       <w:r>
         <w:tab/>
         <w:t xml:space="preserve">O aprendizado online surge, então, como uma vertente da Inteligência Artificial, </w:t>
@@ -326,39 +405,23 @@
         <w:t>nas definições de</w:t>
       </w:r>
       <w:r>
+        <w:t xml:space="preserve"> Machine Learning</w:t>
+      </w:r>
+      <w:r>
+        <w:t>. Deve-se enfatizar, assim, que ML pauta-se em</w:t>
+      </w:r>
+      <w:r>
+        <w:t xml:space="preserve"> um sistema </w:t>
+      </w:r>
+      <w:r>
+        <w:t xml:space="preserve">Inteligente </w:t>
+      </w:r>
+      <w:r>
+        <w:t>que possibilita</w:t>
+      </w:r>
+      <w:r>
         <w:t xml:space="preserve"> </w:t>
       </w:r>
-      <w:proofErr w:type="spellStart"/>
-      <w:r>
-        <w:t>Machine</w:t>
-      </w:r>
-      <w:proofErr w:type="spellEnd"/>
-      <w:r>
-        <w:t xml:space="preserve"> Learning</w:t>
-      </w:r>
-      <w:r>
-        <w:t xml:space="preserve">. Deve-se enfatizar, assim, que ML </w:t>
-      </w:r>
-      <w:proofErr w:type="gramStart"/>
-      <w:r>
-        <w:t>pauta-se</w:t>
-      </w:r>
-      <w:proofErr w:type="gramEnd"/>
-      <w:r>
-        <w:t xml:space="preserve"> em</w:t>
-      </w:r>
-      <w:r>
-        <w:t xml:space="preserve"> um sistema </w:t>
-      </w:r>
-      <w:r>
-        <w:t xml:space="preserve">Inteligente </w:t>
-      </w:r>
-      <w:r>
-        <w:t>que possibilita</w:t>
-      </w:r>
-      <w:r>
-        <w:t xml:space="preserve"> </w:t>
-      </w:r>
       <w:r>
         <w:t xml:space="preserve">a </w:t>
       </w:r>
@@ -376,25 +439,12 @@
       </w:r>
     </w:p>
     <w:p>
+      <w:pPr>
+        <w:jc w:val="both"/>
+      </w:pPr>
       <w:r>
         <w:tab/>
-        <w:t xml:space="preserve">Dessa maneira, pode-se definir o </w:t>
-      </w:r>
-      <w:proofErr w:type="gramStart"/>
-      <w:r>
-        <w:t>aprendizado Online</w:t>
-      </w:r>
-      <w:proofErr w:type="gramEnd"/>
-      <w:r>
-        <w:t xml:space="preserve"> por um sistema de </w:t>
-      </w:r>
-      <w:proofErr w:type="spellStart"/>
-      <w:r>
-        <w:t>Machine</w:t>
-      </w:r>
-      <w:proofErr w:type="spellEnd"/>
-      <w:r>
-        <w:t xml:space="preserve"> Learning utilizado por diversos dispositivos digitais que se comunicam por uma rede,</w:t>
+        <w:t>Dessa maneira, pode-se definir o aprendizado Online por um sistema de Machine Learning utilizado por diversos dispositivos digitais que se comunicam por uma rede,</w:t>
       </w:r>
       <w:r>
         <w:t xml:space="preserve"> </w:t>
@@ -415,15 +465,7 @@
         <w:t>centralizados em uma rede</w:t>
       </w:r>
       <w:r>
-        <w:t xml:space="preserve"> capazes de processar dados </w:t>
-      </w:r>
-      <w:proofErr w:type="gramStart"/>
-      <w:r>
-        <w:t>recém chegados</w:t>
-      </w:r>
-      <w:proofErr w:type="gramEnd"/>
-      <w:r>
-        <w:t>, aprende-los e, com isso, gerar melhores respostas</w:t>
+        <w:t xml:space="preserve"> capazes de processar dados recém chegados, aprende-los e, com isso, gerar melhores respostas</w:t>
       </w:r>
       <w:r>
         <w:t xml:space="preserve"> baseadas nas informações recebidas ou, ainda,</w:t>
@@ -440,13 +482,8 @@
         <w:ind w:firstLine="708"/>
         <w:jc w:val="both"/>
       </w:pPr>
-      <w:bookmarkStart w:id="0" w:name="_GoBack"/>
-      <w:r>
-        <w:t xml:space="preserve">Neste trabalho, o tema Aprendizado </w:t>
-      </w:r>
-      <w:bookmarkEnd w:id="0"/>
-      <w:r>
-        <w:t>Online é abordado através da implementação de um sistema computacional voltado ao Marketing Digital Inteligent</w:t>
+      <w:r>
+        <w:t>Neste trabalho, o tema Aprendizado Online é abordado através da implementação de um sistema computacional voltado ao Marketing Digital Inteligent</w:t>
       </w:r>
       <w:r>
         <w:t>e, sendo capaz de computar entradas, processa-las, agregar dados à base de conhecimento, reestruturar modelos computacionais e sugerir produtos baseados no histórico de interesses de um indivíduo.</w:t>
@@ -454,9 +491,407 @@
     </w:p>
     <w:p>
       <w:pPr>
+        <w:jc w:val="both"/>
         <w:rPr>
           <w:u w:val="single"/>
         </w:rPr>
+      </w:pPr>
+    </w:p>
+    <w:p>
+      <w:pPr>
+        <w:pStyle w:val="PargrafodaLista"/>
+        <w:numPr>
+          <w:ilvl w:val="1"/>
+          <w:numId w:val="1"/>
+        </w:numPr>
+        <w:jc w:val="both"/>
+      </w:pPr>
+      <w:r>
+        <w:t>OBJETIVO</w:t>
+      </w:r>
+    </w:p>
+    <w:p>
+      <w:pPr>
+        <w:jc w:val="both"/>
+      </w:pPr>
+      <w:r>
+        <w:t xml:space="preserve">               O objetivo deste trabalho pauta-se na implementação de um software</w:t>
+      </w:r>
+      <w:r>
+        <w:t xml:space="preserve"> voltado ao marketing digita.</w:t>
+      </w:r>
+      <w:r>
+        <w:t xml:space="preserve"> </w:t>
+      </w:r>
+    </w:p>
+    <w:p>
+      <w:pPr>
+        <w:ind w:firstLine="708"/>
+        <w:jc w:val="both"/>
+      </w:pPr>
+      <w:r>
+        <w:t>O software em questão deverá ser</w:t>
+      </w:r>
+      <w:r>
+        <w:t xml:space="preserve"> capaz de oferecer sugestões de produtos baseado na sequência de interesses de consumo de um </w:t>
+      </w:r>
+      <w:r>
+        <w:t xml:space="preserve">usuário </w:t>
+      </w:r>
+      <w:r>
+        <w:t>que navega pela rede interligada de computadores.</w:t>
+      </w:r>
+    </w:p>
+    <w:p>
+      <w:pPr>
+        <w:jc w:val="both"/>
+      </w:pPr>
+      <w:r>
+        <w:tab/>
+        <w:t xml:space="preserve">Para isso, faz-se necessário a existência de uma base de dados munida de produtos e consumidores. Então, a base em questão deverá ser processada de forma a dar origem a modelos computacionais </w:t>
+      </w:r>
+      <w:r>
+        <w:t>baseados em regra de associação. Desta forma, o computador que executa o software aqui citado tornar-se-á capaz de “compreender” padrões de interesse e, então, sugerir produtos, de forma mais eficaz, ao indivíduo conectado ao sistema.</w:t>
+      </w:r>
+    </w:p>
+    <w:p>
+      <w:pPr>
+        <w:jc w:val="both"/>
+      </w:pPr>
+    </w:p>
+    <w:p>
+      <w:pPr>
+        <w:pStyle w:val="PargrafodaLista"/>
+        <w:numPr>
+          <w:ilvl w:val="1"/>
+          <w:numId w:val="1"/>
+        </w:numPr>
+        <w:jc w:val="both"/>
+      </w:pPr>
+      <w:r>
+        <w:lastRenderedPageBreak/>
+        <w:t>JUSTIFICATIVA</w:t>
+      </w:r>
+    </w:p>
+    <w:p>
+      <w:pPr>
+        <w:pStyle w:val="PargrafodaLista"/>
+        <w:ind w:left="360"/>
+        <w:jc w:val="both"/>
+      </w:pPr>
+    </w:p>
+    <w:p>
+      <w:pPr>
+        <w:pStyle w:val="PargrafodaLista"/>
+        <w:ind w:left="360"/>
+        <w:jc w:val="both"/>
+      </w:pPr>
+      <w:r>
+        <w:t xml:space="preserve">          </w:t>
+      </w:r>
+      <w:r>
+        <w:t>O intuito que deu origem a implementação do trabalho aqui realizado parte da oportunidade de tornar mais eficaz o marketing digital online</w:t>
+      </w:r>
+      <w:r>
+        <w:t xml:space="preserve"> e, assim, incrementar a probabilidade, em relação ao sistema randômico convencional, de um usuário aderir a uma propaganda sugerida por determinado website ou sistema.</w:t>
+      </w:r>
+      <w:r>
+        <w:t xml:space="preserve"> </w:t>
+      </w:r>
+    </w:p>
+    <w:p>
+      <w:pPr>
+        <w:pStyle w:val="PargrafodaLista"/>
+        <w:ind w:left="360"/>
+        <w:jc w:val="both"/>
+      </w:pPr>
+    </w:p>
+    <w:p>
+      <w:pPr>
+        <w:pStyle w:val="PargrafodaLista"/>
+        <w:numPr>
+          <w:ilvl w:val="1"/>
+          <w:numId w:val="1"/>
+        </w:numPr>
+        <w:jc w:val="both"/>
+      </w:pPr>
+      <w:r>
+        <w:t>Estrutura do trabalho</w:t>
+      </w:r>
+    </w:p>
+    <w:p>
+      <w:pPr>
+        <w:jc w:val="both"/>
+      </w:pPr>
+      <w:r>
+        <w:t xml:space="preserve">                 Este documento encontra-se organizado da seguinte maneira: No capítulo 1 é apresentada a introdução do mesmo, bem como os motivos de implementação e justificativas.</w:t>
+      </w:r>
+    </w:p>
+    <w:p>
+      <w:pPr>
+        <w:jc w:val="both"/>
+      </w:pPr>
+      <w:r>
+        <w:t xml:space="preserve">                 </w:t>
+      </w:r>
+      <w:r>
+        <w:t>No capítulo 2 são apresentadas as tecnologias embebidas no projeto em questão. Além disso, são explicados conceitos como Inteligência Artificial, Machine Learning e Online Learning.</w:t>
+      </w:r>
+    </w:p>
+    <w:p>
+      <w:pPr>
+        <w:jc w:val="both"/>
+      </w:pPr>
+      <w:r>
+        <w:t xml:space="preserve">                </w:t>
+      </w:r>
+      <w:r>
+        <w:t xml:space="preserve">No capítulo 3 </w:t>
+      </w:r>
+      <w:r>
+        <w:t>pauta-se no desenvolvimento da aplicação proposta. Para tal, é apresentado o guia de instalação das ferramentas necessárias, fluxogramas do projeto e a implementação dos mesmos, munidos das tecnologias citadas previamente.</w:t>
+      </w:r>
+    </w:p>
+    <w:p>
+      <w:pPr>
+        <w:jc w:val="both"/>
+      </w:pPr>
+      <w:r>
+        <w:t xml:space="preserve">               Testes e resultados são apresentados ao longo do capítulo 4 e, considerações finais são dispostas no capítulo 5.</w:t>
+      </w:r>
+    </w:p>
+    <w:p>
+      <w:pPr>
+        <w:jc w:val="both"/>
+      </w:pPr>
+      <w:r>
+        <w:tab/>
+        <w:t>No capítulo 6 encontram-se as referências utilizadas ao longo do desenvolvimento do trabalho aqui documentado.</w:t>
+      </w:r>
+    </w:p>
+    <w:p>
+      <w:pPr>
+        <w:jc w:val="both"/>
+      </w:pPr>
+    </w:p>
+    <w:p>
+      <w:pPr>
+        <w:pStyle w:val="PargrafodaLista"/>
+        <w:numPr>
+          <w:ilvl w:val="1"/>
+          <w:numId w:val="1"/>
+        </w:numPr>
+        <w:jc w:val="both"/>
+      </w:pPr>
+      <w:r>
+        <w:t>PROPOSTA</w:t>
+      </w:r>
+    </w:p>
+    <w:p>
+      <w:pPr>
+        <w:pStyle w:val="PargrafodaLista"/>
+        <w:ind w:left="360"/>
+        <w:jc w:val="both"/>
+      </w:pPr>
+    </w:p>
+    <w:p>
+      <w:pPr>
+        <w:pStyle w:val="PargrafodaLista"/>
+        <w:ind w:left="360"/>
+        <w:jc w:val="both"/>
+      </w:pPr>
+      <w:r>
+        <w:t xml:space="preserve">         A proposta o presente trabalho pauta-se no desenvolvimento de um software que possua como principal característica o aprendizado online. Além disso, o programa em questão deverá suportar conexões simultâneas, bem como executar sugestões, inteligentes, de produtos às mesmas.</w:t>
+      </w:r>
+    </w:p>
+    <w:p>
+      <w:pPr>
+        <w:pStyle w:val="PargrafodaLista"/>
+        <w:ind w:left="360"/>
+        <w:jc w:val="both"/>
+      </w:pPr>
+      <w:r>
+        <w:t xml:space="preserve"> </w:t>
+      </w:r>
+      <w:r>
+        <w:tab/>
+        <w:t xml:space="preserve"> Para isso, a base de dados deverá conter </w:t>
+      </w:r>
+      <w:r>
+        <w:t>os devidos produtos a serem ofertados, de forma a possibilitar ao software a criação de modelos computacionais que serão utilizados, posteriormente, na feature de decisões.</w:t>
+      </w:r>
+    </w:p>
+    <w:p>
+      <w:pPr>
+        <w:pStyle w:val="PargrafodaLista"/>
+        <w:ind w:left="360"/>
+        <w:jc w:val="both"/>
+      </w:pPr>
+      <w:r>
+        <w:tab/>
+        <w:t xml:space="preserve"> O programa em questão será implementado na linguagem Python e a base de dados utilizada refere-se a uma loja inglesa no período de 2010 a 2011 e pode ser encontrada nos arquivos da UCI.</w:t>
+      </w:r>
+    </w:p>
+    <w:p>
+      <w:pPr>
+        <w:pStyle w:val="PargrafodaLista"/>
+        <w:ind w:left="360"/>
+        <w:jc w:val="both"/>
+      </w:pPr>
+    </w:p>
+    <w:p>
+      <w:pPr>
+        <w:pStyle w:val="PargrafodaLista"/>
+        <w:ind w:left="360"/>
+        <w:jc w:val="both"/>
+      </w:pPr>
+    </w:p>
+    <w:p>
+      <w:pPr>
+        <w:pStyle w:val="PargrafodaLista"/>
+        <w:ind w:left="360"/>
+        <w:jc w:val="both"/>
+      </w:pPr>
+    </w:p>
+    <w:p>
+      <w:pPr>
+        <w:pStyle w:val="PargrafodaLista"/>
+        <w:ind w:left="360"/>
+        <w:jc w:val="both"/>
+      </w:pPr>
+    </w:p>
+    <w:p>
+      <w:pPr>
+        <w:pStyle w:val="PargrafodaLista"/>
+        <w:ind w:left="360"/>
+        <w:jc w:val="both"/>
+      </w:pPr>
+    </w:p>
+    <w:p>
+      <w:pPr>
+        <w:pStyle w:val="PargrafodaLista"/>
+        <w:ind w:left="360"/>
+        <w:jc w:val="both"/>
+      </w:pPr>
+    </w:p>
+    <w:p>
+      <w:pPr>
+        <w:pStyle w:val="PargrafodaLista"/>
+        <w:ind w:left="360"/>
+        <w:jc w:val="both"/>
+      </w:pPr>
+    </w:p>
+    <w:p>
+      <w:pPr>
+        <w:pStyle w:val="PargrafodaLista"/>
+        <w:ind w:left="360"/>
+        <w:jc w:val="both"/>
+      </w:pPr>
+    </w:p>
+    <w:p>
+      <w:pPr>
+        <w:pStyle w:val="PargrafodaLista"/>
+        <w:ind w:left="360"/>
+        <w:jc w:val="both"/>
+      </w:pPr>
+    </w:p>
+    <w:p>
+      <w:pPr>
+        <w:pStyle w:val="PargrafodaLista"/>
+        <w:ind w:left="360"/>
+        <w:jc w:val="both"/>
+      </w:pPr>
+    </w:p>
+    <w:p>
+      <w:pPr>
+        <w:pStyle w:val="PargrafodaLista"/>
+        <w:ind w:left="360"/>
+        <w:jc w:val="both"/>
+      </w:pPr>
+    </w:p>
+    <w:p>
+      <w:pPr>
+        <w:pStyle w:val="PargrafodaLista"/>
+        <w:numPr>
+          <w:ilvl w:val="0"/>
+          <w:numId w:val="1"/>
+        </w:numPr>
+        <w:jc w:val="both"/>
+      </w:pPr>
+      <w:r>
+        <w:lastRenderedPageBreak/>
+        <w:t>TECNOLOGIAS E FERRAMENTAS</w:t>
+      </w:r>
+    </w:p>
+    <w:p>
+      <w:pPr>
+        <w:pStyle w:val="PargrafodaLista"/>
+        <w:ind w:left="708"/>
+        <w:jc w:val="both"/>
+      </w:pPr>
+    </w:p>
+    <w:p>
+      <w:pPr>
+        <w:jc w:val="both"/>
+      </w:pPr>
+      <w:r>
+        <w:t xml:space="preserve">                  Neste capítulo serão descritas as ferramentas utilizadas para a</w:t>
+      </w:r>
+      <w:r>
+        <w:t xml:space="preserve"> implementação do software descrito no presente documento, bem como motivações para o uso das mesmas.</w:t>
+      </w:r>
+    </w:p>
+    <w:p>
+      <w:pPr>
+        <w:ind w:firstLine="708"/>
+        <w:jc w:val="both"/>
+      </w:pPr>
+      <w:r>
+        <w:t xml:space="preserve">   Além disso, será apresentado o fluxo de dados do projeto em questão, bem como explanação dos conceitos utilizados</w:t>
+      </w:r>
+      <w:bookmarkStart w:id="0" w:name="_GoBack"/>
+      <w:bookmarkEnd w:id="0"/>
+      <w:r>
+        <w:t>.</w:t>
+      </w:r>
+    </w:p>
+    <w:p>
+      <w:pPr>
+        <w:jc w:val="both"/>
+      </w:pPr>
+    </w:p>
+    <w:p>
+      <w:pPr>
+        <w:pStyle w:val="PargrafodaLista"/>
+        <w:numPr>
+          <w:ilvl w:val="1"/>
+          <w:numId w:val="1"/>
+        </w:numPr>
+        <w:jc w:val="both"/>
+      </w:pPr>
+      <w:r>
+        <w:t>WINDOWS O.S</w:t>
+      </w:r>
+    </w:p>
+    <w:p>
+      <w:pPr>
+        <w:pStyle w:val="PargrafodaLista"/>
+        <w:ind w:left="708"/>
+        <w:jc w:val="both"/>
+      </w:pPr>
+    </w:p>
+    <w:p>
+      <w:pPr>
+        <w:pStyle w:val="PargrafodaLista"/>
+        <w:ind w:left="708"/>
+        <w:jc w:val="both"/>
+      </w:pPr>
+    </w:p>
+    <w:p>
+      <w:pPr>
+        <w:pStyle w:val="PargrafodaLista"/>
+        <w:ind w:left="360"/>
+        <w:jc w:val="both"/>
       </w:pPr>
     </w:p>
     <w:sectPr>
@@ -467,6 +902,127 @@
     </w:sectPr>
   </w:body>
 </w:document>
+</file>
+
+<file path=word/numbering.xml><?xml version="1.0" encoding="utf-8"?>
+<w:numbering xmlns:wpc="http://schemas.microsoft.com/office/word/2010/wordprocessingCanvas" xmlns:cx="http://schemas.microsoft.com/office/drawing/2014/chartex" xmlns:cx1="http://schemas.microsoft.com/office/drawing/2015/9/8/chartex" xmlns:cx2="http://schemas.microsoft.com/office/drawing/2015/10/21/chartex" xmlns:cx3="http://schemas.microsoft.com/office/drawing/2016/5/9/chartex" xmlns:cx4="http://schemas.microsoft.com/office/drawing/2016/5/10/chartex" xmlns:cx5="http://schemas.microsoft.com/office/drawing/2016/5/11/chartex" xmlns:cx6="http://schemas.microsoft.com/office/drawing/2016/5/12/chartex" xmlns:cx7="http://schemas.microsoft.com/office/drawing/2016/5/13/chartex" xmlns:cx8="http://schemas.microsoft.com/office/drawing/2016/5/14/chartex" xmlns:mc="http://schemas.openxmlformats.org/markup-compatibility/2006" xmlns:aink="http://schemas.microsoft.com/office/drawing/2016/ink" xmlns:am3d="http://schemas.microsoft.com/office/drawing/2017/model3d" xmlns:o="urn:schemas-microsoft-com:office:office" xmlns:r="http://schemas.openxmlformats.org/officeDocument/2006/relationships" xmlns:m="http://schemas.openxmlformats.org/officeDocument/2006/math" xmlns:v="urn:schemas-microsoft-com:vml" xmlns:wp14="http://schemas.microsoft.com/office/word/2010/wordprocessingDrawing" xmlns:wp="http://schemas.openxmlformats.org/drawingml/2006/wordprocessingDrawing" xmlns:w10="urn:schemas-microsoft-com:office:word" xmlns:w="http://schemas.openxmlformats.org/wordprocessingml/2006/main" xmlns:w14="http://schemas.microsoft.com/office/word/2010/wordml" xmlns:w15="http://schemas.microsoft.com/office/word/2012/wordml" xmlns:w16cid="http://schemas.microsoft.com/office/word/2016/wordml/cid" xmlns:w16se="http://schemas.microsoft.com/office/word/2015/wordml/symex" xmlns:wpg="http://schemas.microsoft.com/office/word/2010/wordprocessingGroup" xmlns:wpi="http://schemas.microsoft.com/office/word/2010/wordprocessingInk" xmlns:wne="http://schemas.microsoft.com/office/word/2006/wordml" xmlns:wps="http://schemas.microsoft.com/office/word/2010/wordprocessingShape" mc:Ignorable="w14 w15 w16se w16cid wp14">
+  <w:abstractNum w:abstractNumId="0" w15:restartNumberingAfterBreak="0">
+    <w:nsid w:val="21451CF0"/>
+    <w:multiLevelType w:val="multilevel"/>
+    <w:tmpl w:val="5E5EBCC6"/>
+    <w:lvl w:ilvl="0">
+      <w:start w:val="1"/>
+      <w:numFmt w:val="decimal"/>
+      <w:lvlText w:val="%1"/>
+      <w:lvlJc w:val="left"/>
+      <w:pPr>
+        <w:ind w:left="360" w:hanging="360"/>
+      </w:pPr>
+      <w:rPr>
+        <w:rFonts w:hint="default"/>
+      </w:rPr>
+    </w:lvl>
+    <w:lvl w:ilvl="1">
+      <w:start w:val="1"/>
+      <w:numFmt w:val="decimal"/>
+      <w:lvlText w:val="%1.%2"/>
+      <w:lvlJc w:val="left"/>
+      <w:pPr>
+        <w:ind w:left="360" w:hanging="360"/>
+      </w:pPr>
+      <w:rPr>
+        <w:rFonts w:hint="default"/>
+      </w:rPr>
+    </w:lvl>
+    <w:lvl w:ilvl="2">
+      <w:start w:val="1"/>
+      <w:numFmt w:val="decimal"/>
+      <w:lvlText w:val="%1.%2.%3"/>
+      <w:lvlJc w:val="left"/>
+      <w:pPr>
+        <w:ind w:left="720" w:hanging="720"/>
+      </w:pPr>
+      <w:rPr>
+        <w:rFonts w:hint="default"/>
+      </w:rPr>
+    </w:lvl>
+    <w:lvl w:ilvl="3">
+      <w:start w:val="1"/>
+      <w:numFmt w:val="decimal"/>
+      <w:lvlText w:val="%1.%2.%3.%4"/>
+      <w:lvlJc w:val="left"/>
+      <w:pPr>
+        <w:ind w:left="720" w:hanging="720"/>
+      </w:pPr>
+      <w:rPr>
+        <w:rFonts w:hint="default"/>
+      </w:rPr>
+    </w:lvl>
+    <w:lvl w:ilvl="4">
+      <w:start w:val="1"/>
+      <w:numFmt w:val="decimal"/>
+      <w:lvlText w:val="%1.%2.%3.%4.%5"/>
+      <w:lvlJc w:val="left"/>
+      <w:pPr>
+        <w:ind w:left="1080" w:hanging="1080"/>
+      </w:pPr>
+      <w:rPr>
+        <w:rFonts w:hint="default"/>
+      </w:rPr>
+    </w:lvl>
+    <w:lvl w:ilvl="5">
+      <w:start w:val="1"/>
+      <w:numFmt w:val="decimal"/>
+      <w:lvlText w:val="%1.%2.%3.%4.%5.%6"/>
+      <w:lvlJc w:val="left"/>
+      <w:pPr>
+        <w:ind w:left="1080" w:hanging="1080"/>
+      </w:pPr>
+      <w:rPr>
+        <w:rFonts w:hint="default"/>
+      </w:rPr>
+    </w:lvl>
+    <w:lvl w:ilvl="6">
+      <w:start w:val="1"/>
+      <w:numFmt w:val="decimal"/>
+      <w:lvlText w:val="%1.%2.%3.%4.%5.%6.%7"/>
+      <w:lvlJc w:val="left"/>
+      <w:pPr>
+        <w:ind w:left="1440" w:hanging="1440"/>
+      </w:pPr>
+      <w:rPr>
+        <w:rFonts w:hint="default"/>
+      </w:rPr>
+    </w:lvl>
+    <w:lvl w:ilvl="7">
+      <w:start w:val="1"/>
+      <w:numFmt w:val="decimal"/>
+      <w:lvlText w:val="%1.%2.%3.%4.%5.%6.%7.%8"/>
+      <w:lvlJc w:val="left"/>
+      <w:pPr>
+        <w:ind w:left="1440" w:hanging="1440"/>
+      </w:pPr>
+      <w:rPr>
+        <w:rFonts w:hint="default"/>
+      </w:rPr>
+    </w:lvl>
+    <w:lvl w:ilvl="8">
+      <w:start w:val="1"/>
+      <w:numFmt w:val="decimal"/>
+      <w:lvlText w:val="%1.%2.%3.%4.%5.%6.%7.%8.%9"/>
+      <w:lvlJc w:val="left"/>
+      <w:pPr>
+        <w:ind w:left="1440" w:hanging="1440"/>
+      </w:pPr>
+      <w:rPr>
+        <w:rFonts w:hint="default"/>
+      </w:rPr>
+    </w:lvl>
+  </w:abstractNum>
+  <w:num w:numId="1">
+    <w:abstractNumId w:val="0"/>
+  </w:num>
+</w:numbering>
 </file>
 
 <file path=word/styles.xml><?xml version="1.0" encoding="utf-8"?>
@@ -895,6 +1451,17 @@
     <w:semiHidden/>
     <w:unhideWhenUsed/>
   </w:style>
+  <w:style w:type="paragraph" w:styleId="PargrafodaLista">
+    <w:name w:val="List Paragraph"/>
+    <w:basedOn w:val="Normal"/>
+    <w:uiPriority w:val="34"/>
+    <w:qFormat/>
+    <w:rsid w:val="00067909"/>
+    <w:pPr>
+      <w:ind w:left="720"/>
+      <w:contextualSpacing/>
+    </w:pPr>
+  </w:style>
 </w:styles>
 </file>
 

</xml_diff>

<commit_message>
Implementação até linguagem python
</commit_message>
<xml_diff>
--- a/src/monografia_rascunho.docx
+++ b/src/monografia_rascunho.docx
@@ -738,6 +738,17 @@
         <w:ind w:left="360"/>
         <w:jc w:val="both"/>
       </w:pPr>
+      <w:r>
+        <w:tab/>
+        <w:t>Deve-se enfatizar que para a simulação de funcionamento do serviço criado, o software implementado nesta documentação contará com um módulo “cliente” responsável por simular o computador de um usuário, conectado a mesma rede de computadores do módulo “servidor”, que será responsável pelo manuseio da base de dados citada, bem como processamento dos dados extraídos da mesma.</w:t>
+      </w:r>
+    </w:p>
+    <w:p>
+      <w:pPr>
+        <w:pStyle w:val="PargrafodaLista"/>
+        <w:ind w:left="360"/>
+        <w:jc w:val="both"/>
+      </w:pPr>
     </w:p>
     <w:p>
       <w:pPr>
@@ -819,7 +830,6 @@
         <w:jc w:val="both"/>
       </w:pPr>
       <w:r>
-        <w:lastRenderedPageBreak/>
         <w:t>TECNOLOGIAS E FERRAMENTAS</w:t>
       </w:r>
     </w:p>
@@ -847,12 +857,7 @@
         <w:jc w:val="both"/>
       </w:pPr>
       <w:r>
-        <w:t xml:space="preserve">   Além disso, será apresentado o fluxo de dados do projeto em questão, bem como explanação dos conceitos utilizados</w:t>
-      </w:r>
-      <w:bookmarkStart w:id="0" w:name="_GoBack"/>
-      <w:bookmarkEnd w:id="0"/>
-      <w:r>
-        <w:t>.</w:t>
+        <w:t xml:space="preserve">   Além disso, será apresentado o fluxo de dados do projeto em questão, bem como explanação dos conceitos utilizados.</w:t>
       </w:r>
     </w:p>
     <w:p>
@@ -882,6 +887,96 @@
     </w:p>
     <w:p>
       <w:pPr>
+        <w:jc w:val="both"/>
+      </w:pPr>
+      <w:r>
+        <w:t xml:space="preserve">               Historicamente, a primeira versão, extremamente simplificada, do Microsoft Windows nasce em 1985, batizado de MS-DOS e parcialmente baseado nos conceitos de funcionamento do Apple Macintosh System.</w:t>
+      </w:r>
+    </w:p>
+    <w:p>
+      <w:pPr>
+        <w:jc w:val="both"/>
+      </w:pPr>
+      <w:r>
+        <w:t xml:space="preserve">               As versões subsequentes introduziram grandes novidades funcionais, incluindo a interface gráfica, cujo funcionamento se dava através de janelas (Windows), explorador de arquivos nativo, gerenciador de programas e, futuramente, interface mais dinâmica.</w:t>
+      </w:r>
+    </w:p>
+    <w:p>
+      <w:pPr>
+        <w:jc w:val="both"/>
+      </w:pPr>
+      <w:r>
+        <w:tab/>
+        <w:t>Com o lançamento do Windows XP, em 2001, a gigante americana abandona o uso do antigo Kernel do Windows 95, de forma a fornecer avanços significativos na usabilidade, performance e gerenciamento de memória</w:t>
+      </w:r>
+      <w:r>
+        <w:t>.</w:t>
+      </w:r>
+    </w:p>
+    <w:p>
+      <w:pPr>
+        <w:jc w:val="both"/>
+      </w:pPr>
+      <w:r>
+        <w:tab/>
+        <w:t>Em 2009 é lançado o Windows 7, com ganhos notáveis de performance e requisitos de sistema modestos, de forma a abocanhar parte considerável do mercado de computadores pessoais mundial.</w:t>
+      </w:r>
+    </w:p>
+    <w:p>
+      <w:pPr>
+        <w:jc w:val="both"/>
+      </w:pPr>
+      <w:r>
+        <w:t xml:space="preserve">               </w:t>
+      </w:r>
+      <w:r>
+        <w:t>Em 2015 surge o Windows 10, utilizado para a implementação, bem como testes, do software aqui apresentado;</w:t>
+      </w:r>
+      <w:r>
+        <w:t xml:space="preserve"> </w:t>
+      </w:r>
+      <w:r>
+        <w:t>S</w:t>
+      </w:r>
+      <w:r>
+        <w:t xml:space="preserve">elecionado por </w:t>
+      </w:r>
+      <w:r>
+        <w:t>compor</w:t>
+      </w:r>
+      <w:r>
+        <w:t>, segundo a base de dados do site NetMarketShare, mais de 30% dos computadores pessoais</w:t>
+      </w:r>
+      <w:r>
+        <w:t xml:space="preserve"> ao redor do globo</w:t>
+      </w:r>
+      <w:r>
+        <w:t xml:space="preserve"> no ano de 2017</w:t>
+      </w:r>
+      <w:r>
+        <w:t>.</w:t>
+      </w:r>
+    </w:p>
+    <w:p>
+      <w:pPr>
+        <w:jc w:val="both"/>
+      </w:pPr>
+    </w:p>
+    <w:p>
+      <w:pPr>
+        <w:pStyle w:val="PargrafodaLista"/>
+        <w:numPr>
+          <w:ilvl w:val="1"/>
+          <w:numId w:val="1"/>
+        </w:numPr>
+        <w:jc w:val="both"/>
+      </w:pPr>
+      <w:r>
+        <w:t>REDES</w:t>
+      </w:r>
+    </w:p>
+    <w:p>
+      <w:pPr>
         <w:pStyle w:val="PargrafodaLista"/>
         <w:ind w:left="708"/>
         <w:jc w:val="both"/>
@@ -889,8 +984,179 @@
     </w:p>
     <w:p>
       <w:pPr>
+        <w:jc w:val="both"/>
+      </w:pPr>
+      <w:r>
+        <w:t xml:space="preserve">                 Rede de computadores pauta-se no conjunto de dois ou mais dispositivos digitais interligados por um link de dados guiado por um conjunto de regras (protocolo de rede) para troca de informações.</w:t>
+      </w:r>
+    </w:p>
+    <w:p>
+      <w:pPr>
+        <w:jc w:val="both"/>
+      </w:pPr>
+      <w:r>
+        <w:t xml:space="preserve">                 Os dispositivos existentes em uma rede de computadores responsáveis pelo roteamento e término de dados denominam-se “nós de redes” ou pontos de conexão.</w:t>
+      </w:r>
+    </w:p>
+    <w:p>
+      <w:pPr>
+        <w:jc w:val="both"/>
+      </w:pPr>
+      <w:r>
+        <w:tab/>
+        <w:t>Os pontos de conexão do software implementado pautam-se no módulo servidor e, pelos diversos módulos clientes que poderão ser conectados  ao módulo servidor.</w:t>
+      </w:r>
+    </w:p>
+    <w:p>
+      <w:pPr>
+        <w:jc w:val="both"/>
+      </w:pPr>
+      <w:r>
+        <w:t xml:space="preserve">                 </w:t>
+      </w:r>
+    </w:p>
+    <w:p>
+      <w:pPr>
+        <w:jc w:val="both"/>
+      </w:pPr>
+    </w:p>
+    <w:p>
+      <w:pPr>
+        <w:pStyle w:val="PargrafodaLista"/>
+        <w:numPr>
+          <w:ilvl w:val="1"/>
+          <w:numId w:val="1"/>
+        </w:numPr>
+        <w:jc w:val="both"/>
+      </w:pPr>
+      <w:r>
+        <w:t>PYTHON 3.8</w:t>
+      </w:r>
+    </w:p>
+    <w:p>
+      <w:pPr>
+        <w:jc w:val="both"/>
+      </w:pPr>
+      <w:r>
+        <w:t xml:space="preserve">              </w:t>
+      </w:r>
+      <w:r>
+        <w:t>A Linguagem Python surge em 1989, implementada pelo Holandes Guido Van Rossun, como sucessora a linguagem ABC.</w:t>
+      </w:r>
+    </w:p>
+    <w:p>
+      <w:pPr>
+        <w:jc w:val="both"/>
+      </w:pPr>
+      <w:r>
+        <w:tab/>
+        <w:t>O Python é uma linguagem de programação interpretada cuja filosofia enfatiza a legibilidade do código; Deve-se dizer que, atualmente, a linguagem Python é gerenciada pela Python Software Foundation e possui licença de código aberto: A Python Software License, compatível com a Generic Public License (GNU 2.1.1)</w:t>
+      </w:r>
+    </w:p>
+    <w:p>
+      <w:pPr>
+        <w:jc w:val="both"/>
+      </w:pPr>
+      <w:r>
+        <w:tab/>
+      </w:r>
+      <w:r>
+        <w:t>O python foi escolhido por se tratar de uma linguagem leve, quando comparada a outras linguagens interpretadas no mercado atual e amplamente difundida em empresas e projetos pessoais.</w:t>
+      </w:r>
+    </w:p>
+    <w:p>
+      <w:pPr>
+        <w:ind w:firstLine="708"/>
+        <w:jc w:val="both"/>
+      </w:pPr>
+      <w:r>
+        <w:t xml:space="preserve">Além disso, trata-se de uma linguagem multi-paradigma, de forma a possibilitar a implementação no modelo orientado a objeto ou, em menor escala, no modelo funcional; o que possibilita ao programador melhor organização e legibilidade de código. </w:t>
+      </w:r>
+    </w:p>
+    <w:p>
+      <w:pPr>
+        <w:jc w:val="both"/>
+      </w:pPr>
+    </w:p>
+    <w:p>
+      <w:pPr>
+        <w:pStyle w:val="PargrafodaLista"/>
+        <w:numPr>
+          <w:ilvl w:val="2"/>
+          <w:numId w:val="1"/>
+        </w:numPr>
+        <w:jc w:val="both"/>
+      </w:pPr>
+      <w:bookmarkStart w:id="0" w:name="_GoBack"/>
+      <w:bookmarkEnd w:id="0"/>
+      <w:r>
+        <w:t>NUMPY</w:t>
+      </w:r>
+    </w:p>
+    <w:p>
+      <w:pPr>
         <w:pStyle w:val="PargrafodaLista"/>
         <w:ind w:left="360"/>
+        <w:jc w:val="both"/>
+      </w:pPr>
+    </w:p>
+    <w:p>
+      <w:pPr>
+        <w:pStyle w:val="PargrafodaLista"/>
+        <w:ind w:left="360"/>
+        <w:jc w:val="both"/>
+      </w:pPr>
+      <w:r>
+        <w:t xml:space="preserve">     O Numpy é uma framework para a linguagem Python de programação, nascida em 1995 como Numeric e, em 2006 como o conhecido Numpy.</w:t>
+      </w:r>
+    </w:p>
+    <w:p>
+      <w:pPr>
+        <w:pStyle w:val="PargrafodaLista"/>
+        <w:ind w:left="360"/>
+        <w:jc w:val="both"/>
+      </w:pPr>
+      <w:r>
+        <w:tab/>
+        <w:t>A biblioteca open-source mencionada é implementada por Jim Hungunin e Travis Oliphant nas linguagens Python e C, de forma a adicionar suporte a Arrays e Matrizes multi-dimencionais de tamanho elevado.</w:t>
+      </w:r>
+    </w:p>
+    <w:p>
+      <w:pPr>
+        <w:jc w:val="both"/>
+      </w:pPr>
+    </w:p>
+    <w:p>
+      <w:pPr>
+        <w:pStyle w:val="PargrafodaLista"/>
+        <w:numPr>
+          <w:ilvl w:val="1"/>
+          <w:numId w:val="1"/>
+        </w:numPr>
+        <w:jc w:val="both"/>
+      </w:pPr>
+      <w:r>
+        <w:t>BASE DE DADOS</w:t>
+      </w:r>
+    </w:p>
+    <w:p>
+      <w:pPr>
+        <w:jc w:val="both"/>
+      </w:pPr>
+      <w:r>
+        <w:t xml:space="preserve">            A base de dados utilizada é fornecida pelo UCI - Machine Learning Repository e refere-se a dados de uma loja online britânica no período de 2010 a 2011, fornecida no formato XLSX.</w:t>
+      </w:r>
+    </w:p>
+    <w:p>
+      <w:pPr>
+        <w:jc w:val="both"/>
+      </w:pPr>
+      <w:r>
+        <w:t xml:space="preserve">            De forma a evitar possíveis complicações na conversão do arquivo XLSX para a extensão CSV e, então, na importação para um banco de dados convencional (como Postgres, Oracle ou MySql), a base foi  mantida em seu padrão XSLX.</w:t>
+      </w:r>
+    </w:p>
+    <w:p>
+      <w:pPr>
         <w:jc w:val="both"/>
       </w:pPr>
     </w:p>
@@ -907,6 +1173,119 @@
 <file path=word/numbering.xml><?xml version="1.0" encoding="utf-8"?>
 <w:numbering xmlns:wpc="http://schemas.microsoft.com/office/word/2010/wordprocessingCanvas" xmlns:cx="http://schemas.microsoft.com/office/drawing/2014/chartex" xmlns:cx1="http://schemas.microsoft.com/office/drawing/2015/9/8/chartex" xmlns:cx2="http://schemas.microsoft.com/office/drawing/2015/10/21/chartex" xmlns:cx3="http://schemas.microsoft.com/office/drawing/2016/5/9/chartex" xmlns:cx4="http://schemas.microsoft.com/office/drawing/2016/5/10/chartex" xmlns:cx5="http://schemas.microsoft.com/office/drawing/2016/5/11/chartex" xmlns:cx6="http://schemas.microsoft.com/office/drawing/2016/5/12/chartex" xmlns:cx7="http://schemas.microsoft.com/office/drawing/2016/5/13/chartex" xmlns:cx8="http://schemas.microsoft.com/office/drawing/2016/5/14/chartex" xmlns:mc="http://schemas.openxmlformats.org/markup-compatibility/2006" xmlns:aink="http://schemas.microsoft.com/office/drawing/2016/ink" xmlns:am3d="http://schemas.microsoft.com/office/drawing/2017/model3d" xmlns:o="urn:schemas-microsoft-com:office:office" xmlns:r="http://schemas.openxmlformats.org/officeDocument/2006/relationships" xmlns:m="http://schemas.openxmlformats.org/officeDocument/2006/math" xmlns:v="urn:schemas-microsoft-com:vml" xmlns:wp14="http://schemas.microsoft.com/office/word/2010/wordprocessingDrawing" xmlns:wp="http://schemas.openxmlformats.org/drawingml/2006/wordprocessingDrawing" xmlns:w10="urn:schemas-microsoft-com:office:word" xmlns:w="http://schemas.openxmlformats.org/wordprocessingml/2006/main" xmlns:w14="http://schemas.microsoft.com/office/word/2010/wordml" xmlns:w15="http://schemas.microsoft.com/office/word/2012/wordml" xmlns:w16cid="http://schemas.microsoft.com/office/word/2016/wordml/cid" xmlns:w16se="http://schemas.microsoft.com/office/word/2015/wordml/symex" xmlns:wpg="http://schemas.microsoft.com/office/word/2010/wordprocessingGroup" xmlns:wpi="http://schemas.microsoft.com/office/word/2010/wordprocessingInk" xmlns:wne="http://schemas.microsoft.com/office/word/2006/wordml" xmlns:wps="http://schemas.microsoft.com/office/word/2010/wordprocessingShape" mc:Ignorable="w14 w15 w16se w16cid wp14">
   <w:abstractNum w:abstractNumId="0" w15:restartNumberingAfterBreak="0">
+    <w:nsid w:val="0FED2644"/>
+    <w:multiLevelType w:val="multilevel"/>
+    <w:tmpl w:val="7BA62E0E"/>
+    <w:lvl w:ilvl="0">
+      <w:start w:val="2"/>
+      <w:numFmt w:val="decimal"/>
+      <w:lvlText w:val="%1"/>
+      <w:lvlJc w:val="left"/>
+      <w:pPr>
+        <w:ind w:left="360" w:hanging="360"/>
+      </w:pPr>
+      <w:rPr>
+        <w:rFonts w:hint="default"/>
+      </w:rPr>
+    </w:lvl>
+    <w:lvl w:ilvl="1">
+      <w:start w:val="3"/>
+      <w:numFmt w:val="decimal"/>
+      <w:lvlText w:val="%1.%2"/>
+      <w:lvlJc w:val="left"/>
+      <w:pPr>
+        <w:ind w:left="360" w:hanging="360"/>
+      </w:pPr>
+      <w:rPr>
+        <w:rFonts w:hint="default"/>
+      </w:rPr>
+    </w:lvl>
+    <w:lvl w:ilvl="2">
+      <w:start w:val="1"/>
+      <w:numFmt w:val="decimal"/>
+      <w:lvlText w:val="%1.%2.%3"/>
+      <w:lvlJc w:val="left"/>
+      <w:pPr>
+        <w:ind w:left="720" w:hanging="720"/>
+      </w:pPr>
+      <w:rPr>
+        <w:rFonts w:hint="default"/>
+      </w:rPr>
+    </w:lvl>
+    <w:lvl w:ilvl="3">
+      <w:start w:val="1"/>
+      <w:numFmt w:val="decimal"/>
+      <w:lvlText w:val="%1.%2.%3.%4"/>
+      <w:lvlJc w:val="left"/>
+      <w:pPr>
+        <w:ind w:left="720" w:hanging="720"/>
+      </w:pPr>
+      <w:rPr>
+        <w:rFonts w:hint="default"/>
+      </w:rPr>
+    </w:lvl>
+    <w:lvl w:ilvl="4">
+      <w:start w:val="1"/>
+      <w:numFmt w:val="decimal"/>
+      <w:lvlText w:val="%1.%2.%3.%4.%5"/>
+      <w:lvlJc w:val="left"/>
+      <w:pPr>
+        <w:ind w:left="1080" w:hanging="1080"/>
+      </w:pPr>
+      <w:rPr>
+        <w:rFonts w:hint="default"/>
+      </w:rPr>
+    </w:lvl>
+    <w:lvl w:ilvl="5">
+      <w:start w:val="1"/>
+      <w:numFmt w:val="decimal"/>
+      <w:lvlText w:val="%1.%2.%3.%4.%5.%6"/>
+      <w:lvlJc w:val="left"/>
+      <w:pPr>
+        <w:ind w:left="1080" w:hanging="1080"/>
+      </w:pPr>
+      <w:rPr>
+        <w:rFonts w:hint="default"/>
+      </w:rPr>
+    </w:lvl>
+    <w:lvl w:ilvl="6">
+      <w:start w:val="1"/>
+      <w:numFmt w:val="decimal"/>
+      <w:lvlText w:val="%1.%2.%3.%4.%5.%6.%7"/>
+      <w:lvlJc w:val="left"/>
+      <w:pPr>
+        <w:ind w:left="1440" w:hanging="1440"/>
+      </w:pPr>
+      <w:rPr>
+        <w:rFonts w:hint="default"/>
+      </w:rPr>
+    </w:lvl>
+    <w:lvl w:ilvl="7">
+      <w:start w:val="1"/>
+      <w:numFmt w:val="decimal"/>
+      <w:lvlText w:val="%1.%2.%3.%4.%5.%6.%7.%8"/>
+      <w:lvlJc w:val="left"/>
+      <w:pPr>
+        <w:ind w:left="1440" w:hanging="1440"/>
+      </w:pPr>
+      <w:rPr>
+        <w:rFonts w:hint="default"/>
+      </w:rPr>
+    </w:lvl>
+    <w:lvl w:ilvl="8">
+      <w:start w:val="1"/>
+      <w:numFmt w:val="decimal"/>
+      <w:lvlText w:val="%1.%2.%3.%4.%5.%6.%7.%8.%9"/>
+      <w:lvlJc w:val="left"/>
+      <w:pPr>
+        <w:ind w:left="1440" w:hanging="1440"/>
+      </w:pPr>
+      <w:rPr>
+        <w:rFonts w:hint="default"/>
+      </w:rPr>
+    </w:lvl>
+  </w:abstractNum>
+  <w:abstractNum w:abstractNumId="1" w15:restartNumberingAfterBreak="0">
     <w:nsid w:val="21451CF0"/>
     <w:multiLevelType w:val="multilevel"/>
     <w:tmpl w:val="5E5EBCC6"/>
@@ -1020,6 +1399,9 @@
     </w:lvl>
   </w:abstractNum>
   <w:num w:numId="1">
+    <w:abstractNumId w:val="1"/>
+  </w:num>
+  <w:num w:numId="2">
     <w:abstractNumId w:val="0"/>
   </w:num>
 </w:numbering>

</xml_diff>

<commit_message>
Implementadas tecnologias necessárias. Next -> Implementar conceitos de I.A
</commit_message>
<xml_diff>
--- a/src/monografia_rascunho.docx
+++ b/src/monografia_rascunho.docx
@@ -1,6 +1,7 @@
 
 <file path=word/document.xml><?xml version="1.0" encoding="utf-8"?>
 <w:document xmlns:wpc="http://schemas.microsoft.com/office/word/2010/wordprocessingCanvas" xmlns:cx="http://schemas.microsoft.com/office/drawing/2014/chartex" xmlns:cx1="http://schemas.microsoft.com/office/drawing/2015/9/8/chartex" xmlns:cx2="http://schemas.microsoft.com/office/drawing/2015/10/21/chartex" xmlns:cx3="http://schemas.microsoft.com/office/drawing/2016/5/9/chartex" xmlns:cx4="http://schemas.microsoft.com/office/drawing/2016/5/10/chartex" xmlns:cx5="http://schemas.microsoft.com/office/drawing/2016/5/11/chartex" xmlns:cx6="http://schemas.microsoft.com/office/drawing/2016/5/12/chartex" xmlns:cx7="http://schemas.microsoft.com/office/drawing/2016/5/13/chartex" xmlns:cx8="http://schemas.microsoft.com/office/drawing/2016/5/14/chartex" xmlns:mc="http://schemas.openxmlformats.org/markup-compatibility/2006" xmlns:aink="http://schemas.microsoft.com/office/drawing/2016/ink" xmlns:am3d="http://schemas.microsoft.com/office/drawing/2017/model3d" xmlns:o="urn:schemas-microsoft-com:office:office" xmlns:r="http://schemas.openxmlformats.org/officeDocument/2006/relationships" xmlns:m="http://schemas.openxmlformats.org/officeDocument/2006/math" xmlns:v="urn:schemas-microsoft-com:vml" xmlns:wp14="http://schemas.microsoft.com/office/word/2010/wordprocessingDrawing" xmlns:wp="http://schemas.openxmlformats.org/drawingml/2006/wordprocessingDrawing" xmlns:w10="urn:schemas-microsoft-com:office:word" xmlns:w="http://schemas.openxmlformats.org/wordprocessingml/2006/main" xmlns:w14="http://schemas.microsoft.com/office/word/2010/wordml" xmlns:w15="http://schemas.microsoft.com/office/word/2012/wordml" xmlns:w16cid="http://schemas.microsoft.com/office/word/2016/wordml/cid" xmlns:w16se="http://schemas.microsoft.com/office/word/2015/wordml/symex" xmlns:wpg="http://schemas.microsoft.com/office/word/2010/wordprocessingGroup" xmlns:wpi="http://schemas.microsoft.com/office/word/2010/wordprocessingInk" xmlns:wne="http://schemas.microsoft.com/office/word/2006/wordml" xmlns:wps="http://schemas.microsoft.com/office/word/2010/wordprocessingShape" mc:Ignorable="w14 w15 w16se w16cid wp14">
+  <w:background w:color="000000" w:themeColor="text1"/>
   <w:body>
     <w:p>
       <w:pPr>
@@ -1087,39 +1088,453 @@
         </w:numPr>
         <w:jc w:val="both"/>
       </w:pPr>
+      <w:r>
+        <w:t>NUMPY</w:t>
+      </w:r>
+    </w:p>
+    <w:p>
+      <w:pPr>
+        <w:pStyle w:val="PargrafodaLista"/>
+        <w:ind w:left="360"/>
+        <w:jc w:val="both"/>
+      </w:pPr>
+    </w:p>
+    <w:p>
+      <w:pPr>
+        <w:pStyle w:val="PargrafodaLista"/>
+        <w:ind w:left="360"/>
+        <w:jc w:val="both"/>
+      </w:pPr>
+      <w:r>
+        <w:t xml:space="preserve">     O Numpy é uma framework para a linguagem Python de programação, nascida em 1995 como Numeric e, em 2006 como o conhecido Numpy.</w:t>
+      </w:r>
+    </w:p>
+    <w:p>
+      <w:pPr>
+        <w:pStyle w:val="PargrafodaLista"/>
+        <w:ind w:left="360"/>
+        <w:jc w:val="both"/>
+      </w:pPr>
+      <w:r>
+        <w:tab/>
+        <w:t>A biblioteca open-source mencionada é implementada por Jim Hungunin e Travis Oliphant nas linguagens Python e C, de forma a adicionar suporte a Arrays e Matrizes multi-dimencionais de tamanho elevado.</w:t>
+      </w:r>
+    </w:p>
+    <w:p>
+      <w:pPr>
+        <w:jc w:val="both"/>
+      </w:pPr>
+    </w:p>
+    <w:p>
+      <w:pPr>
+        <w:pStyle w:val="PargrafodaLista"/>
+        <w:numPr>
+          <w:ilvl w:val="2"/>
+          <w:numId w:val="1"/>
+        </w:numPr>
+        <w:jc w:val="both"/>
+      </w:pPr>
+      <w:r>
+        <w:t>PANDAS</w:t>
+      </w:r>
+    </w:p>
+    <w:p>
+      <w:pPr>
+        <w:pStyle w:val="PargrafodaLista"/>
+        <w:jc w:val="both"/>
+      </w:pPr>
+    </w:p>
+    <w:p>
+      <w:pPr>
+        <w:jc w:val="both"/>
+      </w:pPr>
+      <w:r>
+        <w:t xml:space="preserve">              Pandas é uma biblioteca para a linguagem python destinada a manipulação e analise de dados. </w:t>
+      </w:r>
+      <w:r>
+        <w:t>Oferece estruturas de dados úteis e ferramentas para a manipulação das mesmas; bem como tabelas numéricas e séries temporais: sequência de “data-points” indexados organizados com base no tempo discreto, ou seja, não contínuo.</w:t>
+      </w:r>
+    </w:p>
+    <w:p>
+      <w:pPr>
+        <w:jc w:val="both"/>
+      </w:pPr>
+      <w:r>
+        <w:tab/>
+        <w:t>Trata-se de uma framework gratuita, que atua sob a nova licença BSD (BSD-new), cujo nome deriva-se da aglutinação dos termos “Panel” e “Data” ou, “Painel” e “Dados”; termos que remetem a observação de dados sob diferentes períodos de tempo.</w:t>
+      </w:r>
+    </w:p>
+    <w:p>
+      <w:pPr>
+        <w:jc w:val="both"/>
+      </w:pPr>
+      <w:r>
+        <w:tab/>
+        <w:t xml:space="preserve">A biblioteca aqui citada é utilizada para, a partir da base de dados, </w:t>
+      </w:r>
+      <w:r>
+        <w:t>criar-se estruturas de dados, denominadas DataFrames, responsáveis pela primeira etapa da modelagem de dados que virá a ocorrer durante a implementação do software documentado.</w:t>
+      </w:r>
+    </w:p>
+    <w:p>
+      <w:pPr>
+        <w:jc w:val="both"/>
+      </w:pPr>
+    </w:p>
+    <w:p>
+      <w:pPr>
+        <w:pStyle w:val="PargrafodaLista"/>
+        <w:numPr>
+          <w:ilvl w:val="3"/>
+          <w:numId w:val="1"/>
+        </w:numPr>
+        <w:jc w:val="both"/>
+      </w:pPr>
+      <w:r>
+        <w:t>DATAFRAMES</w:t>
+      </w:r>
+    </w:p>
+    <w:p>
+      <w:pPr>
+        <w:jc w:val="both"/>
+      </w:pPr>
+      <w:r>
+        <w:t xml:space="preserve">             Pandas é comumente utilizado para a execução de algoritimos de Machine Learning estruturados em dataframes, de forma a possibilitar a importação de dados em formatos </w:t>
+      </w:r>
+      <w:r>
+        <w:lastRenderedPageBreak/>
+        <w:t>recorrentes como o Microsoft xls, xlsx Comma Separated Value (CSV). Possibilita, ainda, a manipulação de dados através de operadores como groupby e join.</w:t>
+      </w:r>
+    </w:p>
+    <w:p>
+      <w:pPr>
+        <w:jc w:val="both"/>
+      </w:pPr>
+    </w:p>
+    <w:p>
+      <w:pPr>
+        <w:pStyle w:val="PargrafodaLista"/>
+        <w:numPr>
+          <w:ilvl w:val="2"/>
+          <w:numId w:val="1"/>
+        </w:numPr>
+        <w:jc w:val="both"/>
+      </w:pPr>
+      <w:r>
+        <w:t>XLRD</w:t>
+      </w:r>
+    </w:p>
+    <w:p>
+      <w:pPr>
+        <w:jc w:val="both"/>
+      </w:pPr>
+      <w:r>
+        <w:t xml:space="preserve">              </w:t>
+      </w:r>
+      <w:r>
+        <w:t>XLRD</w:t>
+      </w:r>
+      <w:r>
+        <w:t xml:space="preserve"> pauta-se em uma biblioteca destinada a leitura de dados e formatação de informações extraídas de arquivos Microsoft Excel (XLS ou XLSX) e é utilizado como dependência da framework Pandas.</w:t>
+      </w:r>
+    </w:p>
+    <w:p>
+      <w:pPr>
+        <w:jc w:val="both"/>
+      </w:pPr>
+    </w:p>
+    <w:p>
+      <w:pPr>
+        <w:pStyle w:val="PargrafodaLista"/>
+        <w:numPr>
+          <w:ilvl w:val="2"/>
+          <w:numId w:val="1"/>
+        </w:numPr>
+        <w:jc w:val="both"/>
+      </w:pPr>
+      <w:r>
+        <w:t>MLXTEND</w:t>
+      </w:r>
+    </w:p>
+    <w:p>
+      <w:pPr>
+        <w:jc w:val="both"/>
+      </w:pPr>
+      <w:r>
+        <w:t xml:space="preserve">             MLXTEND é uma biblioteca destinada a linguagem python que fornece ferramentas importantes ao desenvolvimento de aplicações voltadas ao Machine Learning. Atua como módulo ajudante para a analise de dados na linguagem python e fornece módulos de algoritimos essenciais a proposta apresentada, como o Apriori e a regra de associação.</w:t>
+      </w:r>
+    </w:p>
+    <w:p>
+      <w:pPr>
+        <w:jc w:val="both"/>
+      </w:pPr>
+    </w:p>
+    <w:p>
+      <w:pPr>
+        <w:pStyle w:val="PargrafodaLista"/>
+        <w:numPr>
+          <w:ilvl w:val="2"/>
+          <w:numId w:val="1"/>
+        </w:numPr>
+        <w:jc w:val="both"/>
+      </w:pPr>
+      <w:r>
+        <w:t>_Thread</w:t>
+      </w:r>
+    </w:p>
+    <w:p>
+      <w:pPr>
+        <w:jc w:val="both"/>
+      </w:pPr>
+      <w:r>
+        <w:t xml:space="preserve">           Threads, de forma análoga, pautam-se em pequenos programas computacionais que atuam como um subsistema independente</w:t>
+      </w:r>
+      <w:r>
+        <w:t xml:space="preserve"> ao software principal, de forma a possibilitar a distribuição de tarefas.</w:t>
+      </w:r>
+    </w:p>
+    <w:p>
+      <w:pPr>
+        <w:jc w:val="both"/>
+      </w:pPr>
+      <w:r>
+        <w:tab/>
+        <w:t>Essas tarefas podem, então, ser executadas simultaneamente de forma síncrona ou assíncrona; podendo trocar informações e dados entre si, bem como compartilhar recursos do sistema operacional em que se encontram.</w:t>
+      </w:r>
+    </w:p>
+    <w:p>
+      <w:pPr>
+        <w:jc w:val="both"/>
+      </w:pPr>
+      <w:r>
+        <w:tab/>
+      </w:r>
+      <w:r>
+        <w:t xml:space="preserve">Possibilita, também, a criação de “módulos” assíncronos, que tem papel vital no software em questão. As threads, no projeto em questão, são baseadas na biblioteca _Thred da linguagem python3 e são responsáveis por possibilitar </w:t>
+      </w:r>
+      <w:r>
+        <w:t xml:space="preserve">o handle de </w:t>
+      </w:r>
+      <w:r>
+        <w:t xml:space="preserve">múltiplas conexões </w:t>
+      </w:r>
+      <w:r>
+        <w:t>por parte do</w:t>
+      </w:r>
+      <w:r>
+        <w:t xml:space="preserve"> servidor, bem como segregar a classe “server” em módulos destinados a rede: conexões, buffer de dados e respostas; e módulos destinados ao processamento de dados: gerar modelos computacionais, buscar dados em tabelas e, sugerir produtos.</w:t>
+      </w:r>
+    </w:p>
+    <w:p>
+      <w:pPr>
+        <w:jc w:val="both"/>
+      </w:pPr>
+      <w:r>
+        <w:tab/>
+        <w:t xml:space="preserve">Além disso, as threads são responsáveis por evitar o congelamento da U.I, no módulo cliente, quando um comando é enviado pela rede. </w:t>
+      </w:r>
+    </w:p>
+    <w:p>
+      <w:pPr>
+        <w:jc w:val="both"/>
+      </w:pPr>
+    </w:p>
+    <w:p>
+      <w:pPr>
+        <w:pStyle w:val="PargrafodaLista"/>
+        <w:numPr>
+          <w:ilvl w:val="2"/>
+          <w:numId w:val="1"/>
+        </w:numPr>
+        <w:jc w:val="both"/>
+      </w:pPr>
+      <w:r>
+        <w:t>SOCKET</w:t>
+      </w:r>
+    </w:p>
+    <w:p>
+      <w:pPr>
+        <w:jc w:val="both"/>
+      </w:pPr>
+      <w:r>
+        <w:t xml:space="preserve">          Um soquete de rede trata-se do ponto final de determinado fluxo de comunicação entre sistemas digitais sob uma rede de computadores.</w:t>
+      </w:r>
+    </w:p>
+    <w:p>
+      <w:pPr>
+        <w:jc w:val="both"/>
+      </w:pPr>
+      <w:r>
+        <w:t xml:space="preserve">          A biblioteca sockets trata-se de um módulo da linguagem python que faz uso da API  (Application Programming Interface) de redes computacionais fornecida pelo sistema operacional que, por sua vez, permite que o script codificado tenha acesso bem como usufrua dos soquetes de internet fornecidos pelo hardware da máquina utilizada.</w:t>
+      </w:r>
+    </w:p>
+    <w:p>
+      <w:pPr>
+        <w:jc w:val="both"/>
+      </w:pPr>
+      <w:r>
+        <w:t xml:space="preserve">         O protocolo de comunicação utilizado é o TCP/IP utilizando da família de endereços AF_INET.</w:t>
+      </w:r>
+    </w:p>
+    <w:p>
+      <w:pPr>
+        <w:pStyle w:val="PargrafodaLista"/>
+        <w:numPr>
+          <w:ilvl w:val="3"/>
+          <w:numId w:val="1"/>
+        </w:numPr>
+        <w:jc w:val="both"/>
+      </w:pPr>
+      <w:r>
+        <w:lastRenderedPageBreak/>
+        <w:t>AF_INET</w:t>
+      </w:r>
+    </w:p>
+    <w:p>
+      <w:pPr>
+        <w:jc w:val="both"/>
+      </w:pPr>
+      <w:r>
+        <w:t xml:space="preserve">          AF_INET trata-se de uma família de endereços lógicos utilizados de forma a designar o tipo de endereço que um socket irá se comunicar. Ao utilizar da família AF_INET, o socket aberto receberá conexões baseadas no protocolo de redes IPv4.</w:t>
+      </w:r>
+    </w:p>
+    <w:p>
+      <w:pPr>
+        <w:jc w:val="both"/>
+      </w:pPr>
+      <w:r>
+        <w:t xml:space="preserve">          Existem inúmeras opções de protocolos como o aqui citado</w:t>
+      </w:r>
+      <w:r>
+        <w:t xml:space="preserve">, </w:t>
+      </w:r>
+      <w:r>
+        <w:t xml:space="preserve">bem como AF_UNIX, AF_IPX </w:t>
+      </w:r>
+      <w:r>
+        <w:t xml:space="preserve">, AF_IRDA e AF_BLUETOOTH. </w:t>
+      </w:r>
+    </w:p>
+    <w:p>
+      <w:pPr>
+        <w:jc w:val="both"/>
+      </w:pPr>
+      <w:r>
+        <w:t xml:space="preserve">          A opção pelo AF_INET se deu pela segurança apresentada pelo protocolo, bem como ampla gama de documentações. Todavia, o protocolo IPv6 (AF_INET6) também poderia ser utilizado.</w:t>
+      </w:r>
+    </w:p>
+    <w:p>
+      <w:pPr>
+        <w:jc w:val="both"/>
+      </w:pPr>
+    </w:p>
+    <w:p>
+      <w:pPr>
+        <w:pStyle w:val="PargrafodaLista"/>
+        <w:numPr>
+          <w:ilvl w:val="3"/>
+          <w:numId w:val="1"/>
+        </w:numPr>
+        <w:jc w:val="both"/>
+      </w:pPr>
+      <w:r>
+        <w:t>TCP/IP</w:t>
+      </w:r>
+    </w:p>
+    <w:p>
+      <w:pPr>
+        <w:pStyle w:val="PargrafodaLista"/>
+        <w:jc w:val="both"/>
+      </w:pPr>
+    </w:p>
+    <w:p>
+      <w:pPr>
+        <w:pStyle w:val="PargrafodaLista"/>
+        <w:jc w:val="both"/>
+      </w:pPr>
+      <w:r>
+        <w:t>IMPLEMENTAR ALGO</w:t>
+      </w:r>
+    </w:p>
+    <w:p>
+      <w:pPr>
+        <w:jc w:val="both"/>
+      </w:pPr>
+    </w:p>
+    <w:p>
+      <w:pPr>
+        <w:pStyle w:val="PargrafodaLista"/>
+        <w:numPr>
+          <w:ilvl w:val="2"/>
+          <w:numId w:val="1"/>
+        </w:numPr>
+        <w:jc w:val="both"/>
+      </w:pPr>
+      <w:r>
+        <w:t>OPENPYXL</w:t>
+      </w:r>
+    </w:p>
+    <w:p>
+      <w:pPr>
+        <w:jc w:val="both"/>
+      </w:pPr>
+      <w:r>
+        <w:t xml:space="preserve">          </w:t>
+      </w:r>
+      <w:r>
+        <w:t xml:space="preserve">          </w:t>
+      </w:r>
+      <w:r>
+        <w:t>Openpyxl é uma biblioteca nascida do PHPExcel que atua como opção simplificada do módulo de leitura de planilhas da framework pandas. Todavia, trata-se de uma opção simples e veloz, destinada ao uso exclusivo de escrita de dados no documento excel utilizado como base de dados.</w:t>
+      </w:r>
+    </w:p>
+    <w:p>
+      <w:pPr>
+        <w:jc w:val="both"/>
+      </w:pPr>
+    </w:p>
+    <w:p>
+      <w:pPr>
+        <w:pStyle w:val="PargrafodaLista"/>
+        <w:numPr>
+          <w:ilvl w:val="2"/>
+          <w:numId w:val="1"/>
+        </w:numPr>
+        <w:jc w:val="both"/>
+      </w:pPr>
+      <w:r>
+        <w:t>PYQT5</w:t>
+      </w:r>
+    </w:p>
+    <w:p>
+      <w:pPr>
+        <w:jc w:val="both"/>
+      </w:pPr>
+      <w:r>
+        <w:t xml:space="preserve">          O Qt é uma framework multiplataforma </w:t>
+      </w:r>
+      <w:r>
+        <w:t xml:space="preserve">criada originalmente para a linguagem C++. Nascido na empresa TrollTech, o Qt é mantido pelo QtProject, de forma a ser utilizado por empresas como a Google, NASA, Disney, volvo, etc. </w:t>
+      </w:r>
+    </w:p>
+    <w:p>
+      <w:pPr>
+        <w:jc w:val="both"/>
+      </w:pPr>
+      <w:r>
+        <w:t xml:space="preserve">         No Python, Qt existe sob a frameworks PyQt e PySide; de modo a possibilitar o uso de licenças comerciais, como o QtEnteprise; Licença LGPL e licença GPL v3.</w:t>
+      </w:r>
+    </w:p>
+    <w:p>
+      <w:pPr>
+        <w:jc w:val="both"/>
+      </w:pPr>
+      <w:r>
+        <w:tab/>
+        <w:t>O Qt é utilizado em sua quinta versão no módulo cliente, de forma a responsabilizar-se pela interface gráfica que simulará o ambiente de marketing de um site ou aplicação genéricos.</w:t>
+      </w:r>
       <w:bookmarkStart w:id="0" w:name="_GoBack"/>
       <w:bookmarkEnd w:id="0"/>
-      <w:r>
-        <w:t>NUMPY</w:t>
-      </w:r>
-    </w:p>
-    <w:p>
-      <w:pPr>
-        <w:pStyle w:val="PargrafodaLista"/>
-        <w:ind w:left="360"/>
-        <w:jc w:val="both"/>
-      </w:pPr>
-    </w:p>
-    <w:p>
-      <w:pPr>
-        <w:pStyle w:val="PargrafodaLista"/>
-        <w:ind w:left="360"/>
-        <w:jc w:val="both"/>
-      </w:pPr>
-      <w:r>
-        <w:t xml:space="preserve">     O Numpy é uma framework para a linguagem Python de programação, nascida em 1995 como Numeric e, em 2006 como o conhecido Numpy.</w:t>
-      </w:r>
-    </w:p>
-    <w:p>
-      <w:pPr>
-        <w:pStyle w:val="PargrafodaLista"/>
-        <w:ind w:left="360"/>
-        <w:jc w:val="both"/>
-      </w:pPr>
-      <w:r>
-        <w:tab/>
-        <w:t>A biblioteca open-source mencionada é implementada por Jim Hungunin e Travis Oliphant nas linguagens Python e C, de forma a adicionar suporte a Arrays e Matrizes multi-dimencionais de tamanho elevado.</w:t>
-      </w:r>
     </w:p>
     <w:p>
       <w:pPr>
@@ -1810,6 +2225,7 @@
   <w:style w:type="character" w:default="1" w:styleId="Fontepargpadro">
     <w:name w:val="Default Paragraph Font"/>
     <w:uiPriority w:val="1"/>
+    <w:semiHidden/>
     <w:unhideWhenUsed/>
   </w:style>
   <w:style w:type="table" w:default="1" w:styleId="Tabelanormal">
@@ -1850,7 +2266,7 @@
 <file path=word/theme/theme1.xml><?xml version="1.0" encoding="utf-8"?>
 <a:theme xmlns:a="http://schemas.openxmlformats.org/drawingml/2006/main" name="Tema do Office">
   <a:themeElements>
-    <a:clrScheme name="Office">
+    <a:clrScheme name="Escala de Cinza">
       <a:dk1>
         <a:sysClr val="windowText" lastClr="000000"/>
       </a:dk1>
@@ -1858,34 +2274,34 @@
         <a:sysClr val="window" lastClr="FFFFFF"/>
       </a:lt1>
       <a:dk2>
-        <a:srgbClr val="44546A"/>
+        <a:srgbClr val="000000"/>
       </a:dk2>
       <a:lt2>
-        <a:srgbClr val="E7E6E6"/>
+        <a:srgbClr val="F8F8F8"/>
       </a:lt2>
       <a:accent1>
-        <a:srgbClr val="4472C4"/>
+        <a:srgbClr val="DDDDDD"/>
       </a:accent1>
       <a:accent2>
-        <a:srgbClr val="ED7D31"/>
+        <a:srgbClr val="B2B2B2"/>
       </a:accent2>
       <a:accent3>
-        <a:srgbClr val="A5A5A5"/>
+        <a:srgbClr val="969696"/>
       </a:accent3>
       <a:accent4>
-        <a:srgbClr val="FFC000"/>
+        <a:srgbClr val="808080"/>
       </a:accent4>
       <a:accent5>
-        <a:srgbClr val="5B9BD5"/>
+        <a:srgbClr val="5F5F5F"/>
       </a:accent5>
       <a:accent6>
-        <a:srgbClr val="70AD47"/>
+        <a:srgbClr val="4D4D4D"/>
       </a:accent6>
       <a:hlink>
-        <a:srgbClr val="0563C1"/>
+        <a:srgbClr val="5F5F5F"/>
       </a:hlink>
       <a:folHlink>
-        <a:srgbClr val="954F72"/>
+        <a:srgbClr val="919191"/>
       </a:folHlink>
     </a:clrScheme>
     <a:fontScheme name="Office">
@@ -2140,4 +2556,16 @@
     </a:ext>
   </a:extLst>
 </a:theme>
+</file>
+
+<file path=customXml/item1.xml><?xml version="1.0" encoding="utf-8"?>
+<b:Sources xmlns:b="http://schemas.openxmlformats.org/officeDocument/2006/bibliography" xmlns="http://schemas.openxmlformats.org/officeDocument/2006/bibliography" SelectedStyle="\APASixthEditionOfficeOnline.xsl" StyleName="APA" Version="6"/>
+</file>
+
+<file path=customXml/itemProps1.xml><?xml version="1.0" encoding="utf-8"?>
+<ds:datastoreItem xmlns:ds="http://schemas.openxmlformats.org/officeDocument/2006/customXml" ds:itemID="{020BBFAB-FB6B-417F-9ADA-0815717DB844}">
+  <ds:schemaRefs>
+    <ds:schemaRef ds:uri="http://schemas.openxmlformats.org/officeDocument/2006/bibliography"/>
+  </ds:schemaRefs>
+</ds:datastoreItem>
 </file>
</xml_diff>

<commit_message>
end - images needed
</commit_message>
<xml_diff>
--- a/src/monografia_rascunho.docx
+++ b/src/monografia_rascunho.docx
@@ -16,7 +16,15 @@
         <w:jc w:val="both"/>
       </w:pPr>
       <w:r>
-        <w:t>O Online Learning é um modelo de Machine Learning que nasce da necessidade de sistemas inteligentes que</w:t>
+        <w:t xml:space="preserve">O Online Learning é um modelo de </w:t>
+      </w:r>
+      <w:proofErr w:type="spellStart"/>
+      <w:r>
+        <w:t>Machine</w:t>
+      </w:r>
+      <w:proofErr w:type="spellEnd"/>
+      <w:r>
+        <w:t xml:space="preserve"> Learning que nasce da necessidade de sistemas inteligentes que</w:t>
       </w:r>
       <w:r>
         <w:t xml:space="preserve"> </w:t>
@@ -59,8 +67,21 @@
         <w:t>,</w:t>
       </w:r>
       <w:r>
-        <w:t xml:space="preserve"> como o Machine Learning e o Online Learning, de forma a aperfeiçoar o resultado de features</w:t>
-      </w:r>
+        <w:t xml:space="preserve"> como o </w:t>
+      </w:r>
+      <w:proofErr w:type="spellStart"/>
+      <w:r>
+        <w:t>Machine</w:t>
+      </w:r>
+      <w:proofErr w:type="spellEnd"/>
+      <w:r>
+        <w:t xml:space="preserve"> Learning e o Online Learning, de forma a aperfeiçoar o resultado de </w:t>
+      </w:r>
+      <w:proofErr w:type="spellStart"/>
+      <w:r>
+        <w:t>features</w:t>
+      </w:r>
+      <w:proofErr w:type="spellEnd"/>
       <w:r>
         <w:t xml:space="preserve"> </w:t>
       </w:r>
@@ -384,10 +405,26 @@
         <w:t>nas definições de</w:t>
       </w:r>
       <w:r>
-        <w:t xml:space="preserve"> Machine Learning</w:t>
-      </w:r>
-      <w:r>
-        <w:t>. Deve-se enfatizar, assim, que ML pauta-se em</w:t>
+        <w:t xml:space="preserve"> </w:t>
+      </w:r>
+      <w:proofErr w:type="spellStart"/>
+      <w:r>
+        <w:t>Machine</w:t>
+      </w:r>
+      <w:proofErr w:type="spellEnd"/>
+      <w:r>
+        <w:t xml:space="preserve"> Learning</w:t>
+      </w:r>
+      <w:r>
+        <w:t xml:space="preserve">. Deve-se enfatizar, assim, que ML </w:t>
+      </w:r>
+      <w:proofErr w:type="gramStart"/>
+      <w:r>
+        <w:t>pauta-se</w:t>
+      </w:r>
+      <w:proofErr w:type="gramEnd"/>
+      <w:r>
+        <w:t xml:space="preserve"> em</w:t>
       </w:r>
       <w:r>
         <w:t xml:space="preserve"> um sistema </w:t>
@@ -423,7 +460,23 @@
       </w:pPr>
       <w:r>
         <w:tab/>
-        <w:t>Dessa maneira, pode-se definir o aprendizado Online por um sistema de Machine Learning utilizado por diversos dispositivos digitais que se comunicam por uma rede,</w:t>
+        <w:t xml:space="preserve">Dessa maneira, pode-se definir o </w:t>
+      </w:r>
+      <w:proofErr w:type="gramStart"/>
+      <w:r>
+        <w:t>aprendizado Online</w:t>
+      </w:r>
+      <w:proofErr w:type="gramEnd"/>
+      <w:r>
+        <w:t xml:space="preserve"> por um sistema de </w:t>
+      </w:r>
+      <w:proofErr w:type="spellStart"/>
+      <w:r>
+        <w:t>Machine</w:t>
+      </w:r>
+      <w:proofErr w:type="spellEnd"/>
+      <w:r>
+        <w:t xml:space="preserve"> Learning utilizado por diversos dispositivos digitais que se comunicam por uma rede,</w:t>
       </w:r>
       <w:r>
         <w:t xml:space="preserve"> </w:t>
@@ -444,7 +497,15 @@
         <w:t>centralizados em uma rede</w:t>
       </w:r>
       <w:r>
-        <w:t xml:space="preserve"> capazes de processar dados recém chegados, aprende-los e, com isso, gerar melhores respostas</w:t>
+        <w:t xml:space="preserve"> capazes de processar dados </w:t>
+      </w:r>
+      <w:proofErr w:type="gramStart"/>
+      <w:r>
+        <w:t>recém chegados</w:t>
+      </w:r>
+      <w:proofErr w:type="gramEnd"/>
+      <w:r>
+        <w:t>, aprende-los e, com isso, gerar melhores respostas</w:t>
       </w:r>
       <w:r>
         <w:t xml:space="preserve"> baseadas nas informações recebidas ou, ainda,</w:t>
@@ -602,7 +663,15 @@
         <w:jc w:val="both"/>
       </w:pPr>
       <w:r>
-        <w:t xml:space="preserve">                 Este documento encontra-se organizado da seguinte maneira: No capítulo 1 é apresentada a introdução do mesmo, bem como os motivos de implementação e justificativas.</w:t>
+        <w:t xml:space="preserve">                 Este documento encontra-se organizado da seguinte maneira: No capítulo 1 é apresentada a introdução </w:t>
+      </w:r>
+      <w:proofErr w:type="gramStart"/>
+      <w:r>
+        <w:t>do mesmo</w:t>
+      </w:r>
+      <w:proofErr w:type="gramEnd"/>
+      <w:r>
+        <w:t>, bem como os motivos de implementação e justificativas.</w:t>
       </w:r>
     </w:p>
     <w:p>
@@ -613,7 +682,15 @@
         <w:t xml:space="preserve">                 </w:t>
       </w:r>
       <w:r>
-        <w:t>No capítulo 2 são apresentadas as tecnologias embebidas no projeto em questão. Além disso, são explicados conceitos como Inteligência Artificial, Machine Learning e Online Learning.</w:t>
+        <w:t xml:space="preserve">No capítulo 2 são apresentadas as tecnologias embebidas no projeto em questão. Além disso, são explicados conceitos como Inteligência Artificial, </w:t>
+      </w:r>
+      <w:proofErr w:type="spellStart"/>
+      <w:r>
+        <w:t>Machine</w:t>
+      </w:r>
+      <w:proofErr w:type="spellEnd"/>
+      <w:r>
+        <w:t xml:space="preserve"> Learning e Online Learning.</w:t>
       </w:r>
     </w:p>
     <w:p>
@@ -627,7 +704,15 @@
         <w:t xml:space="preserve">No capítulo 3 </w:t>
       </w:r>
       <w:r>
-        <w:t>pauta-se no desenvolvimento da aplicação proposta. Para tal, é apresentado o guia de instalação das ferramentas necessárias, fluxogramas do projeto e a implementação dos mesmos, munidos das tecnologias citadas previamente.</w:t>
+        <w:t xml:space="preserve">pauta-se no desenvolvimento da aplicação proposta. Para tal, é apresentado o guia de instalação das ferramentas necessárias, fluxogramas do projeto e a implementação </w:t>
+      </w:r>
+      <w:proofErr w:type="gramStart"/>
+      <w:r>
+        <w:t>dos mesmos</w:t>
+      </w:r>
+      <w:proofErr w:type="gramEnd"/>
+      <w:r>
+        <w:t>, munidos das tecnologias citadas previamente.</w:t>
       </w:r>
     </w:p>
     <w:p>
@@ -696,7 +781,15 @@
         <w:t xml:space="preserve"> Para isso, a base de dados deverá conter </w:t>
       </w:r>
       <w:r>
-        <w:t>os devidos produtos a serem ofertados, de forma a possibilitar ao software a criação de modelos computacionais que serão utilizados, posteriormente, na feature de decisões.</w:t>
+        <w:t xml:space="preserve">os devidos produtos a serem ofertados, de forma a possibilitar ao software a criação de modelos computacionais que serão utilizados, posteriormente, na </w:t>
+      </w:r>
+      <w:proofErr w:type="spellStart"/>
+      <w:r>
+        <w:t>feature</w:t>
+      </w:r>
+      <w:proofErr w:type="spellEnd"/>
+      <w:r>
+        <w:t xml:space="preserve"> de decisões.</w:t>
       </w:r>
     </w:p>
     <w:p>
@@ -718,7 +811,15 @@
       </w:pPr>
       <w:r>
         <w:tab/>
-        <w:t>Deve-se enfatizar que para a simulação de funcionamento do serviço criado, o software implementado nesta documentação contará com um módulo “cliente” responsável por simular o computador de um usuário, conectado a mesma rede de computadores do módulo “servidor”, que será responsável pelo manuseio da base de dados citada, bem como processamento dos dados extraídos da mesma.</w:t>
+        <w:t xml:space="preserve">Deve-se enfatizar que para a simulação de funcionamento do serviço criado, o software implementado nesta documentação contará com um módulo “cliente” responsável por simular o computador de um usuário, conectado a mesma rede de computadores do módulo “servidor”, que será responsável pelo manuseio da base de dados citada, bem como processamento dos dados extraídos </w:t>
+      </w:r>
+      <w:proofErr w:type="gramStart"/>
+      <w:r>
+        <w:t>da mesma</w:t>
+      </w:r>
+      <w:proofErr w:type="gramEnd"/>
+      <w:r>
+        <w:t>.</w:t>
       </w:r>
     </w:p>
     <w:p>
@@ -826,7 +927,15 @@
         <w:t xml:space="preserve">                  Neste capítulo serão descritas as ferramentas utilizadas para a</w:t>
       </w:r>
       <w:r>
-        <w:t xml:space="preserve"> implementação do software descrito no presente documento, bem como motivações para o uso das mesmas.</w:t>
+        <w:t xml:space="preserve"> implementação do software descrito no presente documento, bem como motivações para o uso </w:t>
+      </w:r>
+      <w:proofErr w:type="gramStart"/>
+      <w:r>
+        <w:t>das mesmas</w:t>
+      </w:r>
+      <w:proofErr w:type="gramEnd"/>
+      <w:r>
+        <w:t>.</w:t>
       </w:r>
     </w:p>
     <w:p>
@@ -913,17 +1022,30 @@
       <w:r>
         <w:t xml:space="preserve"> </w:t>
       </w:r>
+      <w:proofErr w:type="gramStart"/>
       <w:r>
         <w:t>S</w:t>
       </w:r>
       <w:r>
-        <w:t xml:space="preserve">elecionado por </w:t>
+        <w:t>elecionado</w:t>
+      </w:r>
+      <w:proofErr w:type="gramEnd"/>
+      <w:r>
+        <w:t xml:space="preserve"> por </w:t>
       </w:r>
       <w:r>
         <w:t>compor</w:t>
       </w:r>
       <w:r>
-        <w:t>, segundo a base de dados do site NetMarketShare, mais de 30% dos computadores pessoais</w:t>
+        <w:t xml:space="preserve">, segundo a base de dados do site </w:t>
+      </w:r>
+      <w:proofErr w:type="spellStart"/>
+      <w:r>
+        <w:t>NetMarketShare</w:t>
+      </w:r>
+      <w:proofErr w:type="spellEnd"/>
+      <w:r>
+        <w:t>, mais de 30% dos computadores pessoais</w:t>
       </w:r>
       <w:r>
         <w:t xml:space="preserve"> ao redor do globo</w:t>
@@ -985,7 +1107,15 @@
       </w:pPr>
       <w:r>
         <w:tab/>
-        <w:t>Os pontos de conexão do software implementado pautam-se no módulo servidor e, pelos diversos módulos clientes que poderão ser conectados  ao módulo servidor.</w:t>
+        <w:t xml:space="preserve">Os pontos de conexão do software implementado pautam-se no módulo servidor e, pelos diversos módulos clientes que poderão ser </w:t>
+      </w:r>
+      <w:proofErr w:type="gramStart"/>
+      <w:r>
+        <w:t>conectados  ao</w:t>
+      </w:r>
+      <w:proofErr w:type="gramEnd"/>
+      <w:r>
+        <w:t xml:space="preserve"> módulo servidor.</w:t>
       </w:r>
     </w:p>
     <w:p>
@@ -1014,7 +1144,23 @@
         <w:jc w:val="both"/>
       </w:pPr>
       <w:r>
-        <w:t xml:space="preserve">            A base de dados utilizada é fornecida pelo UCI - Machine Learning Repository e refere-se a dados de uma loja online britânica no período de 2010 a 2011, fornecida no formato XLSX.</w:t>
+        <w:t xml:space="preserve">            A base de dados utilizada é fornecida pelo UCI - </w:t>
+      </w:r>
+      <w:proofErr w:type="spellStart"/>
+      <w:r>
+        <w:t>Machine</w:t>
+      </w:r>
+      <w:proofErr w:type="spellEnd"/>
+      <w:r>
+        <w:t xml:space="preserve"> Learning </w:t>
+      </w:r>
+      <w:proofErr w:type="spellStart"/>
+      <w:r>
+        <w:t>Repository</w:t>
+      </w:r>
+      <w:proofErr w:type="spellEnd"/>
+      <w:r>
+        <w:t xml:space="preserve"> e refere-se a dados de uma loja online britânica no período de 2010 a 2011, fornecida no formato XLSX.</w:t>
       </w:r>
     </w:p>
     <w:p>
@@ -1023,7 +1169,31 @@
       </w:pPr>
       <w:r>
         <w:lastRenderedPageBreak/>
-        <w:t xml:space="preserve">            De forma a evitar possíveis complicações na conversão do arquivo XLSX para a extensão CSV e, então, na importação para um banco de dados convencional (como Postgres, Oracle ou MySql), a base foi  mantida em seu padrão XSLX.</w:t>
+        <w:t xml:space="preserve">            De forma a evitar possíveis complicações na conversão do arquivo XLSX para a extensão CSV e, então, na importação para um banco de dados convencional (como </w:t>
+      </w:r>
+      <w:proofErr w:type="spellStart"/>
+      <w:r>
+        <w:t>Postgres</w:t>
+      </w:r>
+      <w:proofErr w:type="spellEnd"/>
+      <w:r>
+        <w:t xml:space="preserve">, Oracle ou </w:t>
+      </w:r>
+      <w:proofErr w:type="spellStart"/>
+      <w:r>
+        <w:t>MySql</w:t>
+      </w:r>
+      <w:proofErr w:type="spellEnd"/>
+      <w:r>
+        <w:t xml:space="preserve">), a base </w:t>
+      </w:r>
+      <w:proofErr w:type="gramStart"/>
+      <w:r>
+        <w:t>foi  mantida</w:t>
+      </w:r>
+      <w:proofErr w:type="gramEnd"/>
+      <w:r>
+        <w:t xml:space="preserve"> em seu padrão XSLX.</w:t>
       </w:r>
     </w:p>
     <w:p>
@@ -1044,9 +1214,11 @@
         </w:numPr>
         <w:jc w:val="both"/>
       </w:pPr>
+      <w:proofErr w:type="spellStart"/>
       <w:r>
         <w:t>InvoiceNumber</w:t>
       </w:r>
+      <w:proofErr w:type="spellEnd"/>
     </w:p>
     <w:p>
       <w:pPr>
@@ -1057,9 +1229,11 @@
         </w:numPr>
         <w:jc w:val="both"/>
       </w:pPr>
+      <w:proofErr w:type="spellStart"/>
       <w:r>
         <w:t>StockCode</w:t>
       </w:r>
+      <w:proofErr w:type="spellEnd"/>
     </w:p>
     <w:p>
       <w:pPr>
@@ -1070,9 +1244,11 @@
         </w:numPr>
         <w:jc w:val="both"/>
       </w:pPr>
+      <w:proofErr w:type="spellStart"/>
       <w:r>
         <w:t>Description</w:t>
       </w:r>
+      <w:proofErr w:type="spellEnd"/>
     </w:p>
     <w:p>
       <w:pPr>
@@ -1083,9 +1259,11 @@
         </w:numPr>
         <w:jc w:val="both"/>
       </w:pPr>
+      <w:proofErr w:type="spellStart"/>
       <w:r>
         <w:t>Quantity</w:t>
       </w:r>
+      <w:proofErr w:type="spellEnd"/>
     </w:p>
     <w:p>
       <w:pPr>
@@ -1096,9 +1274,11 @@
         </w:numPr>
         <w:jc w:val="both"/>
       </w:pPr>
+      <w:proofErr w:type="spellStart"/>
       <w:r>
         <w:t>InvoiceDate</w:t>
       </w:r>
+      <w:proofErr w:type="spellEnd"/>
     </w:p>
     <w:p>
       <w:pPr>
@@ -1109,9 +1289,11 @@
         </w:numPr>
         <w:jc w:val="both"/>
       </w:pPr>
+      <w:proofErr w:type="spellStart"/>
       <w:r>
         <w:t>UnitPrice</w:t>
       </w:r>
+      <w:proofErr w:type="spellEnd"/>
     </w:p>
     <w:p>
       <w:pPr>
@@ -1122,9 +1304,11 @@
         </w:numPr>
         <w:jc w:val="both"/>
       </w:pPr>
+      <w:proofErr w:type="spellStart"/>
       <w:r>
         <w:t>CustomerID</w:t>
       </w:r>
+      <w:proofErr w:type="spellEnd"/>
     </w:p>
     <w:p>
       <w:pPr>
@@ -1154,7 +1338,15 @@
         <w:jc w:val="both"/>
       </w:pPr>
       <w:r>
-        <w:t>Enfatiza-se, ainda, que a única coluna que interessa ao projeto em questão é ‘description’ que executará papel essencial na diferenciação de produtos bem como execução da regra de associação (ver 2.5.3.1)</w:t>
+        <w:t>Enfatiza-se, ainda, que a única coluna que interessa ao projeto em questão é ‘</w:t>
+      </w:r>
+      <w:proofErr w:type="spellStart"/>
+      <w:r>
+        <w:t>description</w:t>
+      </w:r>
+      <w:proofErr w:type="spellEnd"/>
+      <w:r>
+        <w:t>’ que executará papel essencial na diferenciação de produtos bem como execução da regra de associação (ver 2.5.3.1)</w:t>
       </w:r>
     </w:p>
     <w:p>
@@ -1183,7 +1375,23 @@
         <w:t xml:space="preserve">              </w:t>
       </w:r>
       <w:r>
-        <w:t>A Linguagem Python surge em 1989, implementada pelo Holandes Guido Van Rossun, como sucessora a linguagem ABC.</w:t>
+        <w:t xml:space="preserve">A Linguagem Python surge em 1989, implementada pelo </w:t>
+      </w:r>
+      <w:proofErr w:type="spellStart"/>
+      <w:r>
+        <w:t>Holandes</w:t>
+      </w:r>
+      <w:proofErr w:type="spellEnd"/>
+      <w:r>
+        <w:t xml:space="preserve"> Guido Van </w:t>
+      </w:r>
+      <w:proofErr w:type="spellStart"/>
+      <w:r>
+        <w:t>Rossun</w:t>
+      </w:r>
+      <w:proofErr w:type="spellEnd"/>
+      <w:r>
+        <w:t>, como sucessora a linguagem ABC.</w:t>
       </w:r>
     </w:p>
     <w:p>
@@ -1192,7 +1400,47 @@
       </w:pPr>
       <w:r>
         <w:tab/>
-        <w:t>O Python é uma linguagem de programação interpretada cuja filosofia enfatiza a legibilidade do código; Deve-se dizer que, atualmente, a linguagem Python é gerenciada pela Python Software Foundation e possui licença de código aberto: A Python Software License, compatível com a Generic Public License (GNU 2.1.1)</w:t>
+        <w:t xml:space="preserve">O Python é uma linguagem de programação interpretada cuja filosofia enfatiza a legibilidade do código; </w:t>
+      </w:r>
+      <w:proofErr w:type="gramStart"/>
+      <w:r>
+        <w:t>Deve-se</w:t>
+      </w:r>
+      <w:proofErr w:type="gramEnd"/>
+      <w:r>
+        <w:t xml:space="preserve"> dizer que, atualmente, a linguagem Python é gerenciada pela Python Software Foundation e possui licença de código aberto: A Python Software </w:t>
+      </w:r>
+      <w:proofErr w:type="spellStart"/>
+      <w:r>
+        <w:t>License</w:t>
+      </w:r>
+      <w:proofErr w:type="spellEnd"/>
+      <w:r>
+        <w:t xml:space="preserve">, compatível com a </w:t>
+      </w:r>
+      <w:proofErr w:type="spellStart"/>
+      <w:r>
+        <w:t>Generic</w:t>
+      </w:r>
+      <w:proofErr w:type="spellEnd"/>
+      <w:r>
+        <w:t xml:space="preserve"> </w:t>
+      </w:r>
+      <w:proofErr w:type="spellStart"/>
+      <w:r>
+        <w:t>Public</w:t>
+      </w:r>
+      <w:proofErr w:type="spellEnd"/>
+      <w:r>
+        <w:t xml:space="preserve"> </w:t>
+      </w:r>
+      <w:proofErr w:type="spellStart"/>
+      <w:r>
+        <w:t>License</w:t>
+      </w:r>
+      <w:proofErr w:type="spellEnd"/>
+      <w:r>
+        <w:t xml:space="preserve"> (GNU 2.1.1)</w:t>
       </w:r>
     </w:p>
     <w:p>
@@ -1203,7 +1451,15 @@
         <w:tab/>
       </w:r>
       <w:r>
-        <w:t>O python foi escolhido por se tratar de uma linguagem leve, quando comparada a outras linguagens interpretadas no mercado atual e amplamente difundida em empresas e projetos pessoais.</w:t>
+        <w:t xml:space="preserve">O </w:t>
+      </w:r>
+      <w:proofErr w:type="spellStart"/>
+      <w:r>
+        <w:t>python</w:t>
+      </w:r>
+      <w:proofErr w:type="spellEnd"/>
+      <w:r>
+        <w:t xml:space="preserve"> foi escolhido por se tratar de uma linguagem leve, quando comparada a outras linguagens interpretadas no mercado atual e amplamente difundida em empresas e projetos pessoais.</w:t>
       </w:r>
     </w:p>
     <w:p>
@@ -1212,7 +1468,15 @@
         <w:jc w:val="both"/>
       </w:pPr>
       <w:r>
-        <w:t xml:space="preserve">Além disso, trata-se de uma linguagem multi-paradigma, de forma a possibilitar a implementação no modelo orientado a objeto ou, em menor escala, no modelo funcional; o que possibilita ao programador melhor organização e legibilidade de código. </w:t>
+        <w:t xml:space="preserve">Além disso, trata-se de uma linguagem </w:t>
+      </w:r>
+      <w:proofErr w:type="spellStart"/>
+      <w:r>
+        <w:t>multi-paradigma</w:t>
+      </w:r>
+      <w:proofErr w:type="spellEnd"/>
+      <w:r>
+        <w:t xml:space="preserve">, de forma a possibilitar a implementação no modelo orientado a objeto ou, em menor escala, no modelo funcional; o que possibilita ao programador melhor organização e legibilidade de código. </w:t>
       </w:r>
     </w:p>
     <w:p>
@@ -1247,7 +1511,39 @@
         <w:jc w:val="both"/>
       </w:pPr>
       <w:r>
-        <w:t xml:space="preserve">     O Numpy é uma framework para a linguagem Python de programação, nascida em 1995 como Numeric e, em 2006 como o conhecido Numpy.</w:t>
+        <w:t xml:space="preserve">     O </w:t>
+      </w:r>
+      <w:proofErr w:type="spellStart"/>
+      <w:r>
+        <w:t>Numpy</w:t>
+      </w:r>
+      <w:proofErr w:type="spellEnd"/>
+      <w:r>
+        <w:t xml:space="preserve"> é </w:t>
+      </w:r>
+      <w:proofErr w:type="gramStart"/>
+      <w:r>
+        <w:t>uma framework</w:t>
+      </w:r>
+      <w:proofErr w:type="gramEnd"/>
+      <w:r>
+        <w:t xml:space="preserve"> para a linguagem Python de programação, nascida em 1995 como </w:t>
+      </w:r>
+      <w:proofErr w:type="spellStart"/>
+      <w:r>
+        <w:t>Numeric</w:t>
+      </w:r>
+      <w:proofErr w:type="spellEnd"/>
+      <w:r>
+        <w:t xml:space="preserve"> e, em 2006 como o conhecido </w:t>
+      </w:r>
+      <w:proofErr w:type="spellStart"/>
+      <w:r>
+        <w:t>Numpy</w:t>
+      </w:r>
+      <w:proofErr w:type="spellEnd"/>
+      <w:r>
+        <w:t>.</w:t>
       </w:r>
     </w:p>
     <w:p>
@@ -1258,7 +1554,47 @@
       </w:pPr>
       <w:r>
         <w:tab/>
-        <w:t>A biblioteca open-source mencionada é implementada por Jim Hungunin e Travis Oliphant nas linguagens Python e C, de forma a adicionar suporte a Arrays e Matrizes multi-dimencionais de tamanho elevado.</w:t>
+        <w:t>A biblioteca open-</w:t>
+      </w:r>
+      <w:proofErr w:type="spellStart"/>
+      <w:r>
+        <w:t>source</w:t>
+      </w:r>
+      <w:proofErr w:type="spellEnd"/>
+      <w:r>
+        <w:t xml:space="preserve"> mencionada é implementada por Jim </w:t>
+      </w:r>
+      <w:proofErr w:type="spellStart"/>
+      <w:r>
+        <w:t>Hungunin</w:t>
+      </w:r>
+      <w:proofErr w:type="spellEnd"/>
+      <w:r>
+        <w:t xml:space="preserve"> e Travis </w:t>
+      </w:r>
+      <w:proofErr w:type="spellStart"/>
+      <w:r>
+        <w:t>Oliphant</w:t>
+      </w:r>
+      <w:proofErr w:type="spellEnd"/>
+      <w:r>
+        <w:t xml:space="preserve"> nas linguagens Python e C, de forma a adicionar suporte a </w:t>
+      </w:r>
+      <w:proofErr w:type="spellStart"/>
+      <w:r>
+        <w:t>Arrays</w:t>
+      </w:r>
+      <w:proofErr w:type="spellEnd"/>
+      <w:r>
+        <w:t xml:space="preserve"> e Matrizes </w:t>
+      </w:r>
+      <w:proofErr w:type="spellStart"/>
+      <w:r>
+        <w:t>multi-dimencionais</w:t>
+      </w:r>
+      <w:proofErr w:type="spellEnd"/>
+      <w:r>
+        <w:t xml:space="preserve"> de tamanho elevado.</w:t>
       </w:r>
     </w:p>
     <w:p>
@@ -1291,10 +1627,36 @@
         <w:jc w:val="both"/>
       </w:pPr>
       <w:r>
-        <w:t xml:space="preserve">              Pandas é uma biblioteca para a linguagem python destinada a manipulação e analise de dados. </w:t>
-      </w:r>
-      <w:r>
-        <w:t>Oferece estruturas de dados úteis e ferramentas para a manipulação das mesmas; bem como tabelas numéricas e séries temporais: sequência de “data-points” indexados organizados com base no tempo discreto, ou seja, não contínuo.</w:t>
+        <w:t xml:space="preserve">              Pandas é uma biblioteca para a linguagem </w:t>
+      </w:r>
+      <w:proofErr w:type="spellStart"/>
+      <w:r>
+        <w:t>python</w:t>
+      </w:r>
+      <w:proofErr w:type="spellEnd"/>
+      <w:r>
+        <w:t xml:space="preserve"> destinada a manipulação e </w:t>
+      </w:r>
+      <w:proofErr w:type="spellStart"/>
+      <w:proofErr w:type="gramStart"/>
+      <w:r>
+        <w:t>analise</w:t>
+      </w:r>
+      <w:proofErr w:type="spellEnd"/>
+      <w:proofErr w:type="gramEnd"/>
+      <w:r>
+        <w:t xml:space="preserve"> de dados. </w:t>
+      </w:r>
+      <w:r>
+        <w:t xml:space="preserve">Oferece estruturas de dados úteis e ferramentas para a manipulação </w:t>
+      </w:r>
+      <w:proofErr w:type="gramStart"/>
+      <w:r>
+        <w:t>das mesmas</w:t>
+      </w:r>
+      <w:proofErr w:type="gramEnd"/>
+      <w:r>
+        <w:t>; bem como tabelas numéricas e séries temporais: sequência de “data-points” indexados organizados com base no tempo discreto, ou seja, não contínuo.</w:t>
       </w:r>
     </w:p>
     <w:p>
@@ -1303,7 +1665,23 @@
       </w:pPr>
       <w:r>
         <w:tab/>
-        <w:t>Trata-se de uma framework gratuita, que atua sob a nova licença BSD (BSD-new), cujo nome deriva-se da aglutinação dos termos “Panel” e “Data” ou, “Painel” e “Dados”; termos que remetem a observação de dados sob diferentes períodos de tempo.</w:t>
+        <w:t xml:space="preserve">Trata-se de uma </w:t>
+      </w:r>
+      <w:proofErr w:type="gramStart"/>
+      <w:r>
+        <w:t>framework gratuita</w:t>
+      </w:r>
+      <w:proofErr w:type="gramEnd"/>
+      <w:r>
+        <w:t>, que atua sob a nova licença BSD (BSD-new), cujo nome deriva-se da aglutinação dos termos “</w:t>
+      </w:r>
+      <w:proofErr w:type="spellStart"/>
+      <w:r>
+        <w:t>Panel</w:t>
+      </w:r>
+      <w:proofErr w:type="spellEnd"/>
+      <w:r>
+        <w:t>” e “Data” ou, “Painel” e “Dados”; termos que remetem a observação de dados sob diferentes períodos de tempo.</w:t>
       </w:r>
     </w:p>
     <w:p>
@@ -1315,7 +1693,15 @@
         <w:t xml:space="preserve">A biblioteca aqui citada é utilizada para, a partir da base de dados, </w:t>
       </w:r>
       <w:r>
-        <w:t>criar-se estruturas de dados, denominadas DataFrames, responsáveis pela primeira etapa da modelagem de dados que virá a ocorrer durante a implementação do software documentado.</w:t>
+        <w:t xml:space="preserve">criar-se estruturas de dados, denominadas </w:t>
+      </w:r>
+      <w:proofErr w:type="spellStart"/>
+      <w:r>
+        <w:t>DataFrames</w:t>
+      </w:r>
+      <w:proofErr w:type="spellEnd"/>
+      <w:r>
+        <w:t>, responsáveis pela primeira etapa da modelagem de dados que virá a ocorrer durante a implementação do software documentado.</w:t>
       </w:r>
     </w:p>
     <w:p>
@@ -1341,7 +1727,87 @@
         <w:jc w:val="both"/>
       </w:pPr>
       <w:r>
-        <w:t xml:space="preserve">             Pandas é comumente utilizado para a execução de algoritimos de Machine Learning estruturados em dataframes, de forma a possibilitar a importação de dados em formatos recorrentes como o Microsoft xls, xlsx Comma Separated Value (CSV). Possibilita, ainda, a manipulação de dados através de operadores como groupby e join.</w:t>
+        <w:t xml:space="preserve">             Pandas é comumente utilizado para a execução de </w:t>
+      </w:r>
+      <w:proofErr w:type="spellStart"/>
+      <w:r>
+        <w:t>algoritimos</w:t>
+      </w:r>
+      <w:proofErr w:type="spellEnd"/>
+      <w:r>
+        <w:t xml:space="preserve"> de </w:t>
+      </w:r>
+      <w:proofErr w:type="spellStart"/>
+      <w:r>
+        <w:t>Machine</w:t>
+      </w:r>
+      <w:proofErr w:type="spellEnd"/>
+      <w:r>
+        <w:t xml:space="preserve"> Learning estruturados em </w:t>
+      </w:r>
+      <w:proofErr w:type="spellStart"/>
+      <w:r>
+        <w:t>dataframes</w:t>
+      </w:r>
+      <w:proofErr w:type="spellEnd"/>
+      <w:r>
+        <w:t xml:space="preserve">, de forma a possibilitar a importação de dados em formatos recorrentes como o Microsoft </w:t>
+      </w:r>
+      <w:proofErr w:type="spellStart"/>
+      <w:r>
+        <w:t>xls</w:t>
+      </w:r>
+      <w:proofErr w:type="spellEnd"/>
+      <w:r>
+        <w:t xml:space="preserve">, </w:t>
+      </w:r>
+      <w:proofErr w:type="spellStart"/>
+      <w:r>
+        <w:t>xlsx</w:t>
+      </w:r>
+      <w:proofErr w:type="spellEnd"/>
+      <w:r>
+        <w:t xml:space="preserve"> </w:t>
+      </w:r>
+      <w:proofErr w:type="spellStart"/>
+      <w:r>
+        <w:t>Comma</w:t>
+      </w:r>
+      <w:proofErr w:type="spellEnd"/>
+      <w:r>
+        <w:t xml:space="preserve"> </w:t>
+      </w:r>
+      <w:proofErr w:type="spellStart"/>
+      <w:r>
+        <w:t>Separated</w:t>
+      </w:r>
+      <w:proofErr w:type="spellEnd"/>
+      <w:r>
+        <w:t xml:space="preserve"> </w:t>
+      </w:r>
+      <w:proofErr w:type="spellStart"/>
+      <w:r>
+        <w:t>Value</w:t>
+      </w:r>
+      <w:proofErr w:type="spellEnd"/>
+      <w:r>
+        <w:t xml:space="preserve"> (CSV). Possibilita, ainda, a manipulação de dados através de operadores como </w:t>
+      </w:r>
+      <w:proofErr w:type="spellStart"/>
+      <w:r>
+        <w:t>groupby</w:t>
+      </w:r>
+      <w:proofErr w:type="spellEnd"/>
+      <w:r>
+        <w:t xml:space="preserve"> e </w:t>
+      </w:r>
+      <w:proofErr w:type="spellStart"/>
+      <w:r>
+        <w:t>join</w:t>
+      </w:r>
+      <w:proofErr w:type="spellEnd"/>
+      <w:r>
+        <w:t>.</w:t>
       </w:r>
     </w:p>
     <w:p>
@@ -1373,7 +1839,15 @@
         <w:t>XLRD</w:t>
       </w:r>
       <w:r>
-        <w:t xml:space="preserve"> pauta-se em uma biblioteca destinada a leitura de dados e formatação de informações extraídas de arquivos Microsoft Excel (XLS ou XLSX) e é utilizado como dependência da framework Pandas.</w:t>
+        <w:t xml:space="preserve"> pauta-se em uma biblioteca destinada a leitura de dados e formatação de informações extraídas de arquivos Microsoft Excel (XLS ou XLSX) e é utilizado como dependência </w:t>
+      </w:r>
+      <w:proofErr w:type="gramStart"/>
+      <w:r>
+        <w:t>da framework</w:t>
+      </w:r>
+      <w:proofErr w:type="gramEnd"/>
+      <w:r>
+        <w:t xml:space="preserve"> Pandas.</w:t>
       </w:r>
     </w:p>
     <w:p>
@@ -1399,7 +1873,57 @@
         <w:jc w:val="both"/>
       </w:pPr>
       <w:r>
-        <w:t xml:space="preserve">             MLXTEND é uma biblioteca destinada a linguagem python que fornece ferramentas importantes ao desenvolvimento de aplicações voltadas ao Machine Learning. Atua como módulo ajudante para a analise de dados na linguagem python e fornece módulos de algoritimos essenciais a proposta apresentada, como o Apriori e a regra de associação.</w:t>
+        <w:t xml:space="preserve">             MLXTEND é uma biblioteca destinada a linguagem </w:t>
+      </w:r>
+      <w:proofErr w:type="spellStart"/>
+      <w:r>
+        <w:t>python</w:t>
+      </w:r>
+      <w:proofErr w:type="spellEnd"/>
+      <w:r>
+        <w:t xml:space="preserve"> que fornece ferramentas importantes ao desenvolvimento de aplicações voltadas ao </w:t>
+      </w:r>
+      <w:proofErr w:type="spellStart"/>
+      <w:r>
+        <w:t>Machine</w:t>
+      </w:r>
+      <w:proofErr w:type="spellEnd"/>
+      <w:r>
+        <w:t xml:space="preserve"> Learning. Atua como módulo ajudante para a </w:t>
+      </w:r>
+      <w:proofErr w:type="spellStart"/>
+      <w:proofErr w:type="gramStart"/>
+      <w:r>
+        <w:t>analise</w:t>
+      </w:r>
+      <w:proofErr w:type="spellEnd"/>
+      <w:proofErr w:type="gramEnd"/>
+      <w:r>
+        <w:t xml:space="preserve"> de dados na linguagem </w:t>
+      </w:r>
+      <w:proofErr w:type="spellStart"/>
+      <w:r>
+        <w:t>python</w:t>
+      </w:r>
+      <w:proofErr w:type="spellEnd"/>
+      <w:r>
+        <w:t xml:space="preserve"> e fornece módulos de </w:t>
+      </w:r>
+      <w:proofErr w:type="spellStart"/>
+      <w:r>
+        <w:t>algoritimos</w:t>
+      </w:r>
+      <w:proofErr w:type="spellEnd"/>
+      <w:r>
+        <w:t xml:space="preserve"> essenciais a proposta apresentada, como o </w:t>
+      </w:r>
+      <w:proofErr w:type="spellStart"/>
+      <w:r>
+        <w:t>Apriori</w:t>
+      </w:r>
+      <w:proofErr w:type="spellEnd"/>
+      <w:r>
+        <w:t xml:space="preserve"> e a regra de associação.</w:t>
       </w:r>
     </w:p>
     <w:p>
@@ -1448,14 +1972,30 @@
         <w:tab/>
       </w:r>
       <w:r>
-        <w:t xml:space="preserve">Possibilita, também, a criação de “módulos” assíncronos, que tem papel vital no software em questão. As threads, no projeto em questão, são baseadas na biblioteca _Thred da </w:t>
+        <w:t>Possibilita, também, a criação de “módulos” assíncronos, que tem papel vital no software em questão. As threads, no projeto em questão, são baseadas na biblioteca _</w:t>
+      </w:r>
+      <w:proofErr w:type="spellStart"/>
+      <w:r>
+        <w:t>Thred</w:t>
+      </w:r>
+      <w:proofErr w:type="spellEnd"/>
+      <w:r>
+        <w:t xml:space="preserve"> da </w:t>
       </w:r>
       <w:r>
         <w:lastRenderedPageBreak/>
         <w:t xml:space="preserve">linguagem python3 e são responsáveis por possibilitar </w:t>
       </w:r>
       <w:r>
-        <w:t xml:space="preserve">o handle de </w:t>
+        <w:t xml:space="preserve">o </w:t>
+      </w:r>
+      <w:proofErr w:type="spellStart"/>
+      <w:r>
+        <w:t>handle</w:t>
+      </w:r>
+      <w:proofErr w:type="spellEnd"/>
+      <w:r>
+        <w:t xml:space="preserve"> de </w:t>
       </w:r>
       <w:r>
         <w:t xml:space="preserve">múltiplas conexões </w:t>
@@ -1473,7 +2013,15 @@
       </w:pPr>
       <w:r>
         <w:tab/>
-        <w:t xml:space="preserve">Além disso, as threads são responsáveis por evitar o congelamento da U.I, no módulo cliente, quando um comando é enviado pela rede. </w:t>
+        <w:t xml:space="preserve">Além disso, </w:t>
+      </w:r>
+      <w:proofErr w:type="gramStart"/>
+      <w:r>
+        <w:t>as threads</w:t>
+      </w:r>
+      <w:proofErr w:type="gramEnd"/>
+      <w:r>
+        <w:t xml:space="preserve"> são responsáveis por evitar o congelamento da U.I, no módulo cliente, quando um comando é enviado pela rede. </w:t>
       </w:r>
     </w:p>
     <w:p>
@@ -1512,7 +2060,36 @@
         <w:jc w:val="both"/>
       </w:pPr>
       <w:r>
-        <w:t xml:space="preserve">          A biblioteca sockets trata-se de um módulo da linguagem python que faz uso da API  (Application Programming Interface) de redes computacionais fornecida pelo sistema operacional que, por sua vez, permite que o script codificado tenha acesso bem como usufrua dos soquetes de internet fornecidos pelo hardware da máquina utilizada.</w:t>
+        <w:t xml:space="preserve">          A biblioteca sockets trata-se de um módulo da linguagem </w:t>
+      </w:r>
+      <w:proofErr w:type="spellStart"/>
+      <w:r>
+        <w:t>python</w:t>
+      </w:r>
+      <w:proofErr w:type="spellEnd"/>
+      <w:r>
+        <w:t xml:space="preserve"> que faz uso da </w:t>
+      </w:r>
+      <w:proofErr w:type="gramStart"/>
+      <w:r>
+        <w:t>API  (</w:t>
+      </w:r>
+      <w:proofErr w:type="spellStart"/>
+      <w:proofErr w:type="gramEnd"/>
+      <w:r>
+        <w:t>Application</w:t>
+      </w:r>
+      <w:proofErr w:type="spellEnd"/>
+      <w:r>
+        <w:t xml:space="preserve"> </w:t>
+      </w:r>
+      <w:proofErr w:type="spellStart"/>
+      <w:r>
+        <w:t>Programming</w:t>
+      </w:r>
+      <w:proofErr w:type="spellEnd"/>
+      <w:r>
+        <w:t xml:space="preserve"> Interface) de redes computacionais fornecida pelo sistema operacional que, por sua vez, permite que o script codificado tenha acesso bem como usufrua dos soquetes de internet fornecidos pelo hardware da máquina utilizada.</w:t>
       </w:r>
     </w:p>
     <w:p>
@@ -1555,10 +2132,18 @@
         <w:t xml:space="preserve">, </w:t>
       </w:r>
       <w:r>
-        <w:t xml:space="preserve">bem como AF_UNIX, AF_IPX </w:t>
-      </w:r>
-      <w:r>
-        <w:t xml:space="preserve">, AF_IRDA e AF_BLUETOOTH. </w:t>
+        <w:t>bem como AF_UNIX, AF_</w:t>
+      </w:r>
+      <w:proofErr w:type="gramStart"/>
+      <w:r>
+        <w:t xml:space="preserve">IPX </w:t>
+      </w:r>
+      <w:r>
+        <w:t>,</w:t>
+      </w:r>
+      <w:proofErr w:type="gramEnd"/>
+      <w:r>
+        <w:t xml:space="preserve"> AF_IRDA e AF_BLUETOOTH. </w:t>
       </w:r>
     </w:p>
     <w:p>
@@ -1606,7 +2191,31 @@
         <w:jc w:val="both"/>
       </w:pPr>
       <w:r>
-        <w:t xml:space="preserve">            TCP define-se por Transmission Control Protocol, ou seja, o TCP IP é um protocolo de controle de transmissão de dados baseado em endereços IP.</w:t>
+        <w:t xml:space="preserve">            TCP define-se por </w:t>
+      </w:r>
+      <w:proofErr w:type="spellStart"/>
+      <w:r>
+        <w:t>Transmission</w:t>
+      </w:r>
+      <w:proofErr w:type="spellEnd"/>
+      <w:r>
+        <w:t xml:space="preserve"> </w:t>
+      </w:r>
+      <w:proofErr w:type="spellStart"/>
+      <w:r>
+        <w:t>Control</w:t>
+      </w:r>
+      <w:proofErr w:type="spellEnd"/>
+      <w:r>
+        <w:t xml:space="preserve"> </w:t>
+      </w:r>
+      <w:proofErr w:type="spellStart"/>
+      <w:r>
+        <w:t>Protocol</w:t>
+      </w:r>
+      <w:proofErr w:type="spellEnd"/>
+      <w:r>
+        <w:t>, ou seja, o TCP IP é um protocolo de controle de transmissão de dados baseado em endereços IP.</w:t>
       </w:r>
     </w:p>
     <w:p>
@@ -1638,12 +2247,41 @@
       <w:r>
         <w:t xml:space="preserve">          </w:t>
       </w:r>
-      <w:r>
-        <w:t xml:space="preserve">Openpyxl é uma biblioteca nascida do PHPExcel que atua como opção simplificada do módulo de leitura de planilhas da framework pandas. Todavia, trata-se de uma opção simples </w:t>
+      <w:proofErr w:type="spellStart"/>
+      <w:r>
+        <w:t>Openpyxl</w:t>
+      </w:r>
+      <w:proofErr w:type="spellEnd"/>
+      <w:r>
+        <w:t xml:space="preserve"> é uma biblioteca nascida do </w:t>
+      </w:r>
+      <w:proofErr w:type="spellStart"/>
+      <w:r>
+        <w:t>PHPExcel</w:t>
+      </w:r>
+      <w:proofErr w:type="spellEnd"/>
+      <w:r>
+        <w:t xml:space="preserve"> que atua como opção simplificada do módulo de leitura de planilhas da </w:t>
+      </w:r>
+      <w:proofErr w:type="gramStart"/>
+      <w:r>
+        <w:t>framework pandas</w:t>
+      </w:r>
+      <w:proofErr w:type="gramEnd"/>
+      <w:r>
+        <w:t xml:space="preserve">. Todavia, trata-se de uma opção simples </w:t>
       </w:r>
       <w:r>
         <w:lastRenderedPageBreak/>
-        <w:t>e veloz, destinada ao uso exclusivo de escrita de dados no documento excel utilizado como base de dados.</w:t>
+        <w:t xml:space="preserve">e veloz, destinada ao uso exclusivo de escrita de dados no documento </w:t>
+      </w:r>
+      <w:proofErr w:type="spellStart"/>
+      <w:r>
+        <w:t>excel</w:t>
+      </w:r>
+      <w:proofErr w:type="spellEnd"/>
+      <w:r>
+        <w:t xml:space="preserve"> utilizado como base de dados.</w:t>
       </w:r>
     </w:p>
     <w:p>
@@ -1669,18 +2307,74 @@
         <w:jc w:val="both"/>
       </w:pPr>
       <w:r>
-        <w:t xml:space="preserve">          O Qt é uma framework multiplataforma </w:t>
-      </w:r>
-      <w:r>
-        <w:t xml:space="preserve">criada originalmente para a linguagem C++. Nascido na empresa TrollTech, o Qt é mantido pelo QtProject, de forma a ser utilizado por empresas como a Google, NASA, Disney, volvo, etc. </w:t>
-      </w:r>
-    </w:p>
-    <w:p>
-      <w:pPr>
-        <w:jc w:val="both"/>
-      </w:pPr>
-      <w:r>
-        <w:t xml:space="preserve">         No Python, Qt existe sob a frameworks PyQt e PySide; de modo a possibilitar o uso de licenças comerciais, como o QtEnteprise; Licença LGPL e licença GPL v3.</w:t>
+        <w:t xml:space="preserve">          O Qt é </w:t>
+      </w:r>
+      <w:proofErr w:type="gramStart"/>
+      <w:r>
+        <w:t>uma framework</w:t>
+      </w:r>
+      <w:proofErr w:type="gramEnd"/>
+      <w:r>
+        <w:t xml:space="preserve"> multiplataforma </w:t>
+      </w:r>
+      <w:r>
+        <w:t xml:space="preserve">criada originalmente para a linguagem C++. Nascido na empresa </w:t>
+      </w:r>
+      <w:proofErr w:type="spellStart"/>
+      <w:r>
+        <w:t>TrollTech</w:t>
+      </w:r>
+      <w:proofErr w:type="spellEnd"/>
+      <w:r>
+        <w:t xml:space="preserve">, o Qt é mantido pelo </w:t>
+      </w:r>
+      <w:proofErr w:type="spellStart"/>
+      <w:r>
+        <w:t>QtProject</w:t>
+      </w:r>
+      <w:proofErr w:type="spellEnd"/>
+      <w:r>
+        <w:t xml:space="preserve">, de forma a ser utilizado por empresas como a Google, NASA, Disney, </w:t>
+      </w:r>
+      <w:proofErr w:type="gramStart"/>
+      <w:r>
+        <w:t>volvo, etc.</w:t>
+      </w:r>
+      <w:proofErr w:type="gramEnd"/>
+      <w:r>
+        <w:t xml:space="preserve"> </w:t>
+      </w:r>
+    </w:p>
+    <w:p>
+      <w:pPr>
+        <w:jc w:val="both"/>
+      </w:pPr>
+      <w:r>
+        <w:t xml:space="preserve">         No Python, Qt existe sob a frameworks </w:t>
+      </w:r>
+      <w:proofErr w:type="spellStart"/>
+      <w:r>
+        <w:t>PyQt</w:t>
+      </w:r>
+      <w:proofErr w:type="spellEnd"/>
+      <w:r>
+        <w:t xml:space="preserve"> e </w:t>
+      </w:r>
+      <w:proofErr w:type="spellStart"/>
+      <w:r>
+        <w:t>PySide</w:t>
+      </w:r>
+      <w:proofErr w:type="spellEnd"/>
+      <w:r>
+        <w:t xml:space="preserve">; de modo a possibilitar o uso de licenças comerciais, como o </w:t>
+      </w:r>
+      <w:proofErr w:type="spellStart"/>
+      <w:r>
+        <w:t>QtEnteprise</w:t>
+      </w:r>
+      <w:proofErr w:type="spellEnd"/>
+      <w:r>
+        <w:t>; Licença LGPL e licença GPL v3.</w:t>
       </w:r>
     </w:p>
     <w:p>
@@ -1745,8 +2439,13 @@
         <w:t xml:space="preserve">inglês </w:t>
       </w:r>
       <w:r>
-        <w:t>de Dartmouth</w:t>
-      </w:r>
+        <w:t xml:space="preserve">de </w:t>
+      </w:r>
+      <w:proofErr w:type="spellStart"/>
+      <w:r>
+        <w:t>Dartmouth</w:t>
+      </w:r>
+      <w:proofErr w:type="spellEnd"/>
       <w:r>
         <w:t>,</w:t>
       </w:r>
@@ -1804,12 +2503,14 @@
       <w:r>
         <w:t xml:space="preserve">acarretou </w:t>
       </w:r>
+      <w:proofErr w:type="gramStart"/>
       <w:r>
         <w:t>n</w:t>
       </w:r>
       <w:r>
         <w:t>o</w:t>
       </w:r>
+      <w:proofErr w:type="gramEnd"/>
       <w:r>
         <w:t xml:space="preserve"> “Inverno da Inteligência Artificial”, na década de 60.</w:t>
       </w:r>
@@ -1820,10 +2521,58 @@
       </w:pPr>
       <w:r>
         <w:tab/>
-        <w:t xml:space="preserve">Então, em 1993, o MIT Cog Project apresenta </w:t>
-      </w:r>
-      <w:r>
-        <w:t xml:space="preserve">o Dynamic Analysis and Replanning Tool (DART): robô humanoide responsável por reestabelecer a credibilidade da inteligência artificial perante o mundo, de forma a criar os alicerces em que, em 1997, o IBM Deep Blue, ao derrotar </w:t>
+        <w:t xml:space="preserve">Então, em 1993, o MIT </w:t>
+      </w:r>
+      <w:proofErr w:type="spellStart"/>
+      <w:r>
+        <w:t>Cog</w:t>
+      </w:r>
+      <w:proofErr w:type="spellEnd"/>
+      <w:r>
+        <w:t xml:space="preserve"> Project apresenta </w:t>
+      </w:r>
+      <w:r>
+        <w:t xml:space="preserve">o </w:t>
+      </w:r>
+      <w:proofErr w:type="spellStart"/>
+      <w:r>
+        <w:t>Dynamic</w:t>
+      </w:r>
+      <w:proofErr w:type="spellEnd"/>
+      <w:r>
+        <w:t xml:space="preserve"> </w:t>
+      </w:r>
+      <w:proofErr w:type="spellStart"/>
+      <w:r>
+        <w:t>Analysis</w:t>
+      </w:r>
+      <w:proofErr w:type="spellEnd"/>
+      <w:r>
+        <w:t xml:space="preserve"> </w:t>
+      </w:r>
+      <w:proofErr w:type="spellStart"/>
+      <w:r>
+        <w:t>and</w:t>
+      </w:r>
+      <w:proofErr w:type="spellEnd"/>
+      <w:r>
+        <w:t xml:space="preserve"> </w:t>
+      </w:r>
+      <w:proofErr w:type="spellStart"/>
+      <w:r>
+        <w:t>Replanning</w:t>
+      </w:r>
+      <w:proofErr w:type="spellEnd"/>
+      <w:r>
+        <w:t xml:space="preserve"> Tool (DART): robô humanoide responsável por reestabelecer a credibilidade da inteligência artificial perante o mundo, de forma a criar os alicerces em que, em 1997, o IBM </w:t>
+      </w:r>
+      <w:proofErr w:type="spellStart"/>
+      <w:r>
+        <w:t>Deep</w:t>
+      </w:r>
+      <w:proofErr w:type="spellEnd"/>
+      <w:r>
+        <w:t xml:space="preserve"> Blue, ao derrotar </w:t>
       </w:r>
       <w:r>
         <w:t xml:space="preserve">campeão mundial de xadrez </w:t>
@@ -1879,10 +2628,34 @@
         <w:t xml:space="preserve">no quarto trimestre do </w:t>
       </w:r>
       <w:r>
-        <w:t xml:space="preserve">ano de 2012, como demonstra o gráfico criado por Francesco Corea, líder de pesquisas na </w:t>
-      </w:r>
-      <w:r>
-        <w:t>UCLA (University of California – Los Angeles).</w:t>
+        <w:t xml:space="preserve">ano de 2012, como demonstra o gráfico criado por Francesco </w:t>
+      </w:r>
+      <w:proofErr w:type="spellStart"/>
+      <w:r>
+        <w:t>Corea</w:t>
+      </w:r>
+      <w:proofErr w:type="spellEnd"/>
+      <w:r>
+        <w:t xml:space="preserve">, líder de pesquisas na </w:t>
+      </w:r>
+      <w:r>
+        <w:t>UCLA (</w:t>
+      </w:r>
+      <w:proofErr w:type="spellStart"/>
+      <w:r>
+        <w:t>University</w:t>
+      </w:r>
+      <w:proofErr w:type="spellEnd"/>
+      <w:r>
+        <w:t xml:space="preserve"> </w:t>
+      </w:r>
+      <w:proofErr w:type="spellStart"/>
+      <w:r>
+        <w:t>of</w:t>
+      </w:r>
+      <w:proofErr w:type="spellEnd"/>
+      <w:r>
+        <w:t xml:space="preserve"> California – Los Angeles).</w:t>
       </w:r>
     </w:p>
     <w:p>
@@ -2019,7 +2792,15 @@
       </w:pPr>
       <w:r>
         <w:tab/>
-        <w:t>Por fim, considera-se ‘ativa’ quando as respostas geradas pelo algorítimo inteligente ultrapassa o nível performático humano em diversas atividades.</w:t>
+        <w:t xml:space="preserve">Por fim, considera-se ‘ativa’ quando as respostas geradas pelo </w:t>
+      </w:r>
+      <w:proofErr w:type="spellStart"/>
+      <w:r>
+        <w:t>algorítimo</w:t>
+      </w:r>
+      <w:proofErr w:type="spellEnd"/>
+      <w:r>
+        <w:t xml:space="preserve"> inteligente ultrapassa o nível performático humano em diversas atividades.</w:t>
       </w:r>
     </w:p>
     <w:p>
@@ -2028,10 +2809,34 @@
       </w:pPr>
       <w:r>
         <w:tab/>
-        <w:t xml:space="preserve">Enfatiza-se, então, que o algorítimo contido no trabalho em questão </w:t>
-      </w:r>
-      <w:r>
-        <w:t>trata-se de um algorítimo de Machine Learning</w:t>
+        <w:t xml:space="preserve">Enfatiza-se, então, que o </w:t>
+      </w:r>
+      <w:proofErr w:type="spellStart"/>
+      <w:r>
+        <w:t>algorítimo</w:t>
+      </w:r>
+      <w:proofErr w:type="spellEnd"/>
+      <w:r>
+        <w:t xml:space="preserve"> contido no trabalho em questão </w:t>
+      </w:r>
+      <w:r>
+        <w:t xml:space="preserve">trata-se de um </w:t>
+      </w:r>
+      <w:proofErr w:type="spellStart"/>
+      <w:r>
+        <w:t>algorítimo</w:t>
+      </w:r>
+      <w:proofErr w:type="spellEnd"/>
+      <w:r>
+        <w:t xml:space="preserve"> de </w:t>
+      </w:r>
+      <w:proofErr w:type="spellStart"/>
+      <w:r>
+        <w:t>Machine</w:t>
+      </w:r>
+      <w:proofErr w:type="spellEnd"/>
+      <w:r>
+        <w:t xml:space="preserve"> Learning</w:t>
       </w:r>
       <w:r>
         <w:t xml:space="preserve"> enquadrado como Inteligência Artificial Estreita, de forma a performar </w:t>
@@ -2060,8 +2865,13 @@
         </w:numPr>
         <w:jc w:val="both"/>
       </w:pPr>
-      <w:r>
-        <w:t>Machine Learning</w:t>
+      <w:proofErr w:type="spellStart"/>
+      <w:r>
+        <w:t>Machine</w:t>
+      </w:r>
+      <w:proofErr w:type="spellEnd"/>
+      <w:r>
+        <w:t xml:space="preserve"> Learning</w:t>
       </w:r>
     </w:p>
     <w:p>
@@ -2069,8 +2879,21 @@
         <w:ind w:firstLine="708"/>
         <w:jc w:val="both"/>
       </w:pPr>
-      <w:r>
-        <w:t xml:space="preserve">Machine Learning trata-se de um algorítimo, destinado a computadores, capaz de coletar dados, processa-los, ‘aprende-los’ e, então, tomar decisões ou realizar determinações. </w:t>
+      <w:proofErr w:type="spellStart"/>
+      <w:r>
+        <w:t>Machine</w:t>
+      </w:r>
+      <w:proofErr w:type="spellEnd"/>
+      <w:r>
+        <w:t xml:space="preserve"> Learning trata-se de um </w:t>
+      </w:r>
+      <w:proofErr w:type="spellStart"/>
+      <w:r>
+        <w:t>algorítimo</w:t>
+      </w:r>
+      <w:proofErr w:type="spellEnd"/>
+      <w:r>
+        <w:t xml:space="preserve">, destinado a computadores, capaz de coletar dados, processa-los, ‘aprende-los’ e, então, tomar decisões ou realizar determinações. </w:t>
       </w:r>
     </w:p>
     <w:p>
@@ -2079,7 +2902,15 @@
         <w:jc w:val="both"/>
       </w:pPr>
       <w:r>
-        <w:t>Pode-se dizer, então, que o trabalho aqui documentado utiliza de Machine Learning, de forma a coletar dados da base UCI, processa-los, gerar modelos relacionais baseados no ‘aprendizado’ e, então, gerar uma saída.</w:t>
+        <w:t xml:space="preserve">Pode-se dizer, então, que o trabalho aqui documentado utiliza de </w:t>
+      </w:r>
+      <w:proofErr w:type="spellStart"/>
+      <w:r>
+        <w:t>Machine</w:t>
+      </w:r>
+      <w:proofErr w:type="spellEnd"/>
+      <w:r>
+        <w:t xml:space="preserve"> Learning, de forma a coletar dados da base UCI, processa-los, gerar modelos relacionais baseados no ‘aprendizado’ e, então, gerar uma saída.</w:t>
       </w:r>
     </w:p>
     <w:p>
@@ -2096,8 +2927,13 @@
         </w:numPr>
         <w:jc w:val="both"/>
       </w:pPr>
-      <w:r>
-        <w:t>Deep Learning</w:t>
+      <w:proofErr w:type="spellStart"/>
+      <w:r>
+        <w:t>Deep</w:t>
+      </w:r>
+      <w:proofErr w:type="spellEnd"/>
+      <w:r>
+        <w:t xml:space="preserve"> Learning</w:t>
       </w:r>
     </w:p>
     <w:p>
@@ -2136,13 +2972,34 @@
         <w:t xml:space="preserve"> o</w:t>
       </w:r>
       <w:r>
-        <w:t xml:space="preserve"> Machine Learning e </w:t>
+        <w:t xml:space="preserve"> </w:t>
+      </w:r>
+      <w:proofErr w:type="spellStart"/>
+      <w:r>
+        <w:t>Machine</w:t>
+      </w:r>
+      <w:proofErr w:type="spellEnd"/>
+      <w:r>
+        <w:t xml:space="preserve"> Learning e </w:t>
       </w:r>
       <w:r>
         <w:t xml:space="preserve">o </w:t>
       </w:r>
-      <w:r>
-        <w:t xml:space="preserve">Deep Learning. Como demonstra a figura 2, Deep Learning trata-se de uma </w:t>
+      <w:proofErr w:type="spellStart"/>
+      <w:r>
+        <w:t>Deep</w:t>
+      </w:r>
+      <w:proofErr w:type="spellEnd"/>
+      <w:r>
+        <w:t xml:space="preserve"> Learning. Como demonstra a figura 2, </w:t>
+      </w:r>
+      <w:proofErr w:type="spellStart"/>
+      <w:r>
+        <w:t>Deep</w:t>
+      </w:r>
+      <w:proofErr w:type="spellEnd"/>
+      <w:r>
+        <w:t xml:space="preserve"> Learning trata-se de uma </w:t>
       </w:r>
       <w:r>
         <w:t xml:space="preserve">técnica de implementação para o aprendizado de máquina. </w:t>
@@ -2156,8 +3013,13 @@
       <w:r>
         <w:t xml:space="preserve">De maneira simplificada, </w:t>
       </w:r>
-      <w:r>
-        <w:t xml:space="preserve">algorítimos de ML não trabalham com dados básicos, como inteiros, pontos flutuantes e booleanos. </w:t>
+      <w:proofErr w:type="spellStart"/>
+      <w:r>
+        <w:t>algorítimos</w:t>
+      </w:r>
+      <w:proofErr w:type="spellEnd"/>
+      <w:r>
+        <w:t xml:space="preserve"> de ML não trabalham com dados básicos, como inteiros, pontos flutuantes e booleanos. </w:t>
       </w:r>
     </w:p>
     <w:p>
@@ -2166,7 +3028,15 @@
         <w:jc w:val="both"/>
       </w:pPr>
       <w:r>
-        <w:t>Em contrapartida, algorítimos de DL, geralmente, trabalham com dados RAW, ou seja, utilizam dados que melhor representam o natural: Imagens, vídeos e áudio.</w:t>
+        <w:t xml:space="preserve">Em contrapartida, </w:t>
+      </w:r>
+      <w:proofErr w:type="spellStart"/>
+      <w:r>
+        <w:t>algorítimos</w:t>
+      </w:r>
+      <w:proofErr w:type="spellEnd"/>
+      <w:r>
+        <w:t xml:space="preserve"> de DL, geralmente, trabalham com dados RAW, ou seja, utilizam dados que melhor representam o natural: Imagens, vídeos e áudio.</w:t>
       </w:r>
     </w:p>
     <w:p>
@@ -2242,20 +3112,42 @@
           <w:lang w:val="en-CA"/>
         </w:rPr>
       </w:pPr>
+      <w:proofErr w:type="spellStart"/>
       <w:r>
         <w:rPr>
           <w:lang w:val="en-CA"/>
         </w:rPr>
-        <w:t>Figura 2 – Inteligência artificial, Machine Learning e Deep Learning</w:t>
-      </w:r>
-    </w:p>
-    <w:p>
-      <w:pPr>
-        <w:ind w:firstLine="708"/>
-        <w:jc w:val="both"/>
+        <w:t>Figura</w:t>
+      </w:r>
+      <w:proofErr w:type="spellEnd"/>
+      <w:r>
         <w:rPr>
           <w:lang w:val="en-CA"/>
         </w:rPr>
+        <w:t xml:space="preserve"> 2 – </w:t>
+      </w:r>
+      <w:proofErr w:type="spellStart"/>
+      <w:r>
+        <w:rPr>
+          <w:lang w:val="en-CA"/>
+        </w:rPr>
+        <w:t>Inteligência</w:t>
+      </w:r>
+      <w:proofErr w:type="spellEnd"/>
+      <w:r>
+        <w:rPr>
+          <w:lang w:val="en-CA"/>
+        </w:rPr>
+        <w:t xml:space="preserve"> artificial, Machine Learning e Deep Learning</w:t>
+      </w:r>
+    </w:p>
+    <w:p>
+      <w:pPr>
+        <w:ind w:firstLine="708"/>
+        <w:jc w:val="both"/>
+        <w:rPr>
+          <w:lang w:val="en-CA"/>
+        </w:rPr>
       </w:pPr>
     </w:p>
     <w:p>
@@ -2273,7 +3165,23 @@
         <w:t>, também,</w:t>
       </w:r>
       <w:r>
-        <w:t xml:space="preserve"> que o aprendizado profundo caracteriza-se pela capacidade de aprendizado baseado nos momentos de falha e sucesso do próprio algorítimo. </w:t>
+        <w:t xml:space="preserve"> que o aprendizado profundo </w:t>
+      </w:r>
+      <w:proofErr w:type="gramStart"/>
+      <w:r>
+        <w:t>caracteriza-se</w:t>
+      </w:r>
+      <w:proofErr w:type="gramEnd"/>
+      <w:r>
+        <w:t xml:space="preserve"> pela capacidade de aprendizado baseado nos momentos de falha e sucesso do próprio </w:t>
+      </w:r>
+      <w:proofErr w:type="spellStart"/>
+      <w:r>
+        <w:t>algorítimo</w:t>
+      </w:r>
+      <w:proofErr w:type="spellEnd"/>
+      <w:r>
+        <w:t xml:space="preserve">. </w:t>
       </w:r>
     </w:p>
     <w:p>
@@ -2311,7 +3219,15 @@
         <w:jc w:val="both"/>
       </w:pPr>
       <w:r>
-        <w:t>A mineração de dados trata-se do processo de explorar grandes quantidades de dados à procura de padrões consistentes. Pode-se dizer que cria-se novos conjuntos de dados baseados em regra de associação ou sequencia temporal.</w:t>
+        <w:t xml:space="preserve">A mineração de dados trata-se do processo de explorar grandes quantidades de dados à procura de padrões consistentes. Pode-se dizer que </w:t>
+      </w:r>
+      <w:proofErr w:type="gramStart"/>
+      <w:r>
+        <w:t>cria-se</w:t>
+      </w:r>
+      <w:proofErr w:type="gramEnd"/>
+      <w:r>
+        <w:t xml:space="preserve"> novos conjuntos de dados baseados em regra de associação ou sequencia temporal.</w:t>
       </w:r>
     </w:p>
     <w:p>
@@ -2321,7 +3237,15 @@
         <w:jc w:val="both"/>
       </w:pPr>
       <w:r>
-        <w:t xml:space="preserve">Enfatiza-se que o data mining forma-se pelo conjunto de algorítimos de aprendizado de máquina, ou classificação de dados, e estatística. </w:t>
+        <w:t xml:space="preserve">Enfatiza-se que o data mining forma-se pelo conjunto de </w:t>
+      </w:r>
+      <w:proofErr w:type="spellStart"/>
+      <w:r>
+        <w:t>algorítimos</w:t>
+      </w:r>
+      <w:proofErr w:type="spellEnd"/>
+      <w:r>
+        <w:t xml:space="preserve"> de aprendizado de máquina, ou classificação de dados, e estatística. </w:t>
       </w:r>
     </w:p>
     <w:p>
@@ -2331,7 +3255,23 @@
         <w:jc w:val="both"/>
       </w:pPr>
       <w:r>
-        <w:t>O Data Mining é utilizado na implementação do software abordado no presente documento junto ao algoritimo Apriori e a Regra de Associação.</w:t>
+        <w:t xml:space="preserve">O Data Mining é utilizado na implementação do software abordado no presente documento junto ao </w:t>
+      </w:r>
+      <w:proofErr w:type="spellStart"/>
+      <w:r>
+        <w:t>algoritimo</w:t>
+      </w:r>
+      <w:proofErr w:type="spellEnd"/>
+      <w:r>
+        <w:t xml:space="preserve"> </w:t>
+      </w:r>
+      <w:proofErr w:type="spellStart"/>
+      <w:r>
+        <w:t>Apriori</w:t>
+      </w:r>
+      <w:proofErr w:type="spellEnd"/>
+      <w:r>
+        <w:t xml:space="preserve"> e a Regra de Associação.</w:t>
       </w:r>
     </w:p>
     <w:p>
@@ -2364,7 +3304,47 @@
         <w:t xml:space="preserve">Trata-se de um </w:t>
       </w:r>
       <w:r>
-        <w:t>padrão lógico que engloba algorítimos como o Apriori, Partition, Eclat e FP-Growth.</w:t>
+        <w:t xml:space="preserve">padrão lógico que engloba </w:t>
+      </w:r>
+      <w:proofErr w:type="spellStart"/>
+      <w:r>
+        <w:t>algorítimos</w:t>
+      </w:r>
+      <w:proofErr w:type="spellEnd"/>
+      <w:r>
+        <w:t xml:space="preserve"> como o </w:t>
+      </w:r>
+      <w:proofErr w:type="spellStart"/>
+      <w:r>
+        <w:t>Apriori</w:t>
+      </w:r>
+      <w:proofErr w:type="spellEnd"/>
+      <w:r>
+        <w:t xml:space="preserve">, </w:t>
+      </w:r>
+      <w:proofErr w:type="spellStart"/>
+      <w:r>
+        <w:t>Partition</w:t>
+      </w:r>
+      <w:proofErr w:type="spellEnd"/>
+      <w:r>
+        <w:t xml:space="preserve">, </w:t>
+      </w:r>
+      <w:proofErr w:type="spellStart"/>
+      <w:r>
+        <w:t>Eclat</w:t>
+      </w:r>
+      <w:proofErr w:type="spellEnd"/>
+      <w:r>
+        <w:t xml:space="preserve"> e FP-</w:t>
+      </w:r>
+      <w:proofErr w:type="spellStart"/>
+      <w:r>
+        <w:t>Growth</w:t>
+      </w:r>
+      <w:proofErr w:type="spellEnd"/>
+      <w:r>
+        <w:t>.</w:t>
       </w:r>
     </w:p>
     <w:p>
@@ -2373,7 +3353,15 @@
         <w:jc w:val="both"/>
       </w:pPr>
       <w:r>
-        <w:t xml:space="preserve">Pode-se dizer que as regras de associação tem como premissa a busca </w:t>
+        <w:t xml:space="preserve">Pode-se dizer que </w:t>
+      </w:r>
+      <w:proofErr w:type="gramStart"/>
+      <w:r>
+        <w:t>as regras de associação tem</w:t>
+      </w:r>
+      <w:proofErr w:type="gramEnd"/>
+      <w:r>
+        <w:t xml:space="preserve"> como premissa a busca </w:t>
       </w:r>
       <w:r>
         <w:t>por associações de elementos em uma tabela de dados que, tenha por resultado, um ou mais elementos dentro de uma mesma base.</w:t>
@@ -2884,7 +3872,15 @@
         <w:jc w:val="both"/>
       </w:pPr>
       <w:r>
-        <w:t>Confiança é a indicação do quão frenquente uma regra encontrou-se verdadeira e pode ser definida pela função explicita na figura 4.</w:t>
+        <w:t xml:space="preserve">Confiança é a indicação do quão </w:t>
+      </w:r>
+      <w:proofErr w:type="spellStart"/>
+      <w:r>
+        <w:t>frenquente</w:t>
+      </w:r>
+      <w:proofErr w:type="spellEnd"/>
+      <w:r>
+        <w:t xml:space="preserve"> uma regra encontrou-se verdadeira e pode ser definida pela função explicita na figura 4.</w:t>
       </w:r>
     </w:p>
     <w:p>
@@ -3004,7 +4000,17 @@
         <w:t xml:space="preserve">Trata-se de uma medida de desempenho quanto a um modelo </w:t>
       </w:r>
       <w:r>
-        <w:t xml:space="preserve">de dados na previsão ou classificação de elementos de determinada base de dados. Pode-se dizer que um modelo de dados é considerado bom quando a resposta apresentada pelo cálculo de LIFT é superior a média apresentada pela base de dados. </w:t>
+        <w:t xml:space="preserve">de dados na previsão ou classificação de elementos de determinada base de dados. Pode-se dizer que um modelo de dados é considerado bom quando a resposta apresentada pelo cálculo de LIFT é superior </w:t>
+      </w:r>
+      <w:proofErr w:type="spellStart"/>
+      <w:proofErr w:type="gramStart"/>
+      <w:r>
+        <w:t>a</w:t>
+      </w:r>
+      <w:proofErr w:type="spellEnd"/>
+      <w:proofErr w:type="gramEnd"/>
+      <w:r>
+        <w:t xml:space="preserve"> média apresentada pela base de dados. </w:t>
       </w:r>
     </w:p>
     <w:p>
@@ -3104,7 +4110,15 @@
         <w:jc w:val="both"/>
       </w:pPr>
       <w:r>
-        <w:t>A convicção de um modelo pode ser definido como a frequência média esperada para que um elemento de uma tabela ocorra na mesma e pode ser explicito pela função descrita na figura 8.</w:t>
+        <w:t xml:space="preserve">A convicção de um modelo pode ser </w:t>
+      </w:r>
+      <w:proofErr w:type="gramStart"/>
+      <w:r>
+        <w:t>definido</w:t>
+      </w:r>
+      <w:proofErr w:type="gramEnd"/>
+      <w:r>
+        <w:t xml:space="preserve"> como a frequência média esperada para que um elemento de uma tabela ocorra na mesma e pode ser explicito pela função descrita na figura 8.</w:t>
       </w:r>
     </w:p>
     <w:p>
@@ -3189,8 +4203,29 @@
         <w:ind w:firstLine="708"/>
         <w:jc w:val="both"/>
       </w:pPr>
-      <w:r>
-        <w:t>Apriori é um algorítimo, representado pela figura abaixo, destinado a mineração de dados baseado em regras de associação. O algorítimo emprega busca em profundidade e gera conjuntos de itens candidatos de K elementos a partir de conjuntos de itens de K – 1 elementos.</w:t>
+      <w:proofErr w:type="spellStart"/>
+      <w:r>
+        <w:t>Apriori</w:t>
+      </w:r>
+      <w:proofErr w:type="spellEnd"/>
+      <w:r>
+        <w:t xml:space="preserve"> é um </w:t>
+      </w:r>
+      <w:proofErr w:type="spellStart"/>
+      <w:r>
+        <w:t>algorítimo</w:t>
+      </w:r>
+      <w:proofErr w:type="spellEnd"/>
+      <w:r>
+        <w:t xml:space="preserve">, representado pela figura abaixo, destinado a mineração de dados baseado em regras de associação. O </w:t>
+      </w:r>
+      <w:proofErr w:type="spellStart"/>
+      <w:r>
+        <w:t>algorítimo</w:t>
+      </w:r>
+      <w:proofErr w:type="spellEnd"/>
+      <w:r>
+        <w:t xml:space="preserve"> emprega busca em profundidade e gera conjuntos de itens candidatos de K elementos a partir de conjuntos de itens de K – 1 elementos.</w:t>
       </w:r>
     </w:p>
     <w:p>
@@ -3277,7 +4312,31 @@
         <w:jc w:val="both"/>
       </w:pPr>
       <w:r>
-        <w:t>De forma a explanar o algoritimo acima inferido, Fk representa o conjunto de itens frequentes de tamanho k que atende ao valor de suporte mínimo estabelecido. Além disso, Ck representa o conjunto de itens candidatos de tamanho k.</w:t>
+        <w:t xml:space="preserve">De forma a explanar o </w:t>
+      </w:r>
+      <w:proofErr w:type="spellStart"/>
+      <w:r>
+        <w:t>algoritimo</w:t>
+      </w:r>
+      <w:proofErr w:type="spellEnd"/>
+      <w:r>
+        <w:t xml:space="preserve"> acima inferido, </w:t>
+      </w:r>
+      <w:proofErr w:type="spellStart"/>
+      <w:r>
+        <w:t>Fk</w:t>
+      </w:r>
+      <w:proofErr w:type="spellEnd"/>
+      <w:r>
+        <w:t xml:space="preserve"> representa o conjunto de itens frequentes de tamanho k que atende ao valor de suporte mínimo estabelecido. Além disso, </w:t>
+      </w:r>
+      <w:proofErr w:type="spellStart"/>
+      <w:r>
+        <w:t>Ck</w:t>
+      </w:r>
+      <w:proofErr w:type="spellEnd"/>
+      <w:r>
+        <w:t xml:space="preserve"> representa o conjunto de itens candidatos de tamanho k.</w:t>
       </w:r>
     </w:p>
     <w:p>
@@ -3286,7 +4345,23 @@
       </w:pPr>
       <w:r>
         <w:tab/>
-        <w:t>Deve-se enfatizar que o algoritimo em questão faz uso de sub-rotinas, bem como a apriori-gen, responsável por gerar o conjunto de itens candidatos. A função em questão tem por argumentos o conjunto de k-1 itens e retorna o conjunto de todos os conjuntos de k itens, como demonstra a figura abaixo.</w:t>
+        <w:t xml:space="preserve">Deve-se enfatizar que o </w:t>
+      </w:r>
+      <w:proofErr w:type="spellStart"/>
+      <w:r>
+        <w:t>algoritimo</w:t>
+      </w:r>
+      <w:proofErr w:type="spellEnd"/>
+      <w:r>
+        <w:t xml:space="preserve"> em questão faz uso de sub-rotinas, bem como a </w:t>
+      </w:r>
+      <w:proofErr w:type="spellStart"/>
+      <w:r>
+        <w:t>apriori-gen</w:t>
+      </w:r>
+      <w:proofErr w:type="spellEnd"/>
+      <w:r>
+        <w:t>, responsável por gerar o conjunto de itens candidatos. A função em questão tem por argumentos o conjunto de k-1 itens e retorna o conjunto de todos os conjuntos de k itens, como demonstra a figura abaixo.</w:t>
       </w:r>
     </w:p>
     <w:p>
@@ -3362,7 +4437,47 @@
         <w:jc w:val="both"/>
       </w:pPr>
       <w:r>
-        <w:t>E, enfim, alimina-se todo o conjunto de itens c que percença a Ck caso um conjunto de k-1 itens de c não se encontre em Fk, como demonstra o algorítimo a seguir.</w:t>
+        <w:t xml:space="preserve">E, enfim, </w:t>
+      </w:r>
+      <w:proofErr w:type="spellStart"/>
+      <w:r>
+        <w:t>alimina-se</w:t>
+      </w:r>
+      <w:proofErr w:type="spellEnd"/>
+      <w:r>
+        <w:t xml:space="preserve"> todo o conjunto de itens c que </w:t>
+      </w:r>
+      <w:proofErr w:type="spellStart"/>
+      <w:r>
+        <w:t>percença</w:t>
+      </w:r>
+      <w:proofErr w:type="spellEnd"/>
+      <w:r>
+        <w:t xml:space="preserve"> a </w:t>
+      </w:r>
+      <w:proofErr w:type="spellStart"/>
+      <w:r>
+        <w:t>Ck</w:t>
+      </w:r>
+      <w:proofErr w:type="spellEnd"/>
+      <w:r>
+        <w:t xml:space="preserve"> caso um conjunto de k-1 itens de c não se encontre em </w:t>
+      </w:r>
+      <w:proofErr w:type="spellStart"/>
+      <w:r>
+        <w:t>Fk</w:t>
+      </w:r>
+      <w:proofErr w:type="spellEnd"/>
+      <w:r>
+        <w:t xml:space="preserve">, como demonstra o </w:t>
+      </w:r>
+      <w:proofErr w:type="spellStart"/>
+      <w:r>
+        <w:t>algorítimo</w:t>
+      </w:r>
+      <w:proofErr w:type="spellEnd"/>
+      <w:r>
+        <w:t xml:space="preserve"> a seguir.</w:t>
       </w:r>
     </w:p>
     <w:p>
@@ -3453,7 +4568,23 @@
         <w:jc w:val="both"/>
       </w:pPr>
       <w:r>
-        <w:t>O Online Learning é uma técnica frequentemente empregada em projetos baseados em Machine Learning em que treinar um algoritimo sob uma base de dados é computacionalmente inviável. O OL também pode ser utilizado em situações em que a adaptação dinâmica a novos padrões em uma base de dados se faça necessária.</w:t>
+        <w:t xml:space="preserve">O Online Learning é uma técnica frequentemente empregada em projetos baseados em </w:t>
+      </w:r>
+      <w:proofErr w:type="spellStart"/>
+      <w:r>
+        <w:t>Machine</w:t>
+      </w:r>
+      <w:proofErr w:type="spellEnd"/>
+      <w:r>
+        <w:t xml:space="preserve"> Learning em que treinar um </w:t>
+      </w:r>
+      <w:proofErr w:type="spellStart"/>
+      <w:r>
+        <w:t>algoritimo</w:t>
+      </w:r>
+      <w:proofErr w:type="spellEnd"/>
+      <w:r>
+        <w:t xml:space="preserve"> sob uma base de dados é computacionalmente inviável. O OL também pode ser utilizado em situações em que a adaptação dinâmica a novos padrões em uma base de dados se faça necessária.</w:t>
       </w:r>
     </w:p>
     <w:p>
@@ -3474,7 +4605,15 @@
         <w:jc w:val="both"/>
       </w:pPr>
       <w:r>
-        <w:t xml:space="preserve">Dessa maneira, possibilita-se o ganho de conhecimento (dados) constante ao algorítimo implementado, que atualiza o modelo relacional de forma frequente. </w:t>
+        <w:t xml:space="preserve">Dessa maneira, possibilita-se o ganho de conhecimento (dados) constante ao </w:t>
+      </w:r>
+      <w:proofErr w:type="spellStart"/>
+      <w:r>
+        <w:t>algorítimo</w:t>
+      </w:r>
+      <w:proofErr w:type="spellEnd"/>
+      <w:r>
+        <w:t xml:space="preserve"> implementado, que atualiza o modelo relacional de forma frequente. </w:t>
       </w:r>
     </w:p>
     <w:p>
@@ -3483,7 +4622,15 @@
         <w:jc w:val="both"/>
       </w:pPr>
       <w:r>
-        <w:t>Além disso, os clientes conectados tem a possibilidade de acessar a base de conhecimento atualizada simultaneamente, o que isenta o projeto de problemas de assincronia de conhecimento no módulo cliente.</w:t>
+        <w:t xml:space="preserve">Além disso, os clientes conectados </w:t>
+      </w:r>
+      <w:proofErr w:type="gramStart"/>
+      <w:r>
+        <w:t>tem</w:t>
+      </w:r>
+      <w:proofErr w:type="gramEnd"/>
+      <w:r>
+        <w:t xml:space="preserve"> a possibilidade de acessar a base de conhecimento atualizada simultaneamente, o que isenta o projeto de problemas de assincronia de conhecimento no módulo cliente.</w:t>
       </w:r>
     </w:p>
     <w:p>
@@ -3510,7 +4657,15 @@
         <w:jc w:val="both"/>
       </w:pPr>
       <w:r>
-        <w:t>O presente capitulo descreve, de forma detalhada, todo o procedimento executado enquanto implementava-se o software aqui documentado. Inicia-se pela instalação das dependências necessárias ao</w:t>
+        <w:t xml:space="preserve">O presente </w:t>
+      </w:r>
+      <w:proofErr w:type="gramStart"/>
+      <w:r>
+        <w:t>capitulo</w:t>
+      </w:r>
+      <w:proofErr w:type="gramEnd"/>
+      <w:r>
+        <w:t xml:space="preserve"> descreve, de forma detalhada, todo o procedimento executado enquanto implementava-se o software aqui documentado. Inicia-se pela instalação das dependências necessárias ao</w:t>
       </w:r>
       <w:r>
         <w:t xml:space="preserve"> correto funcionamento da aplicação, transcorre pelo fluxo de dados e, por fim, destrincha o funcionamento dos métodos implementados em seus respectivos módulos.</w:t>
@@ -3525,7 +4680,47 @@
         <w:t>Enfatiza-se que</w:t>
       </w:r>
       <w:r>
-        <w:t xml:space="preserve"> os algoritimos apriori e regra de associação foram utilizados através a biblioteca mlxtend, da linguagem python. Além disso, o modelo computacional devidamente relacionado da base de dados OnlineRetail.xlsx pode ser encontrado ao executar a classe isolated_apriori.py, cujos dados são aplicados a estrutura DataFrame da biblioteca Pandas.</w:t>
+        <w:t xml:space="preserve"> os </w:t>
+      </w:r>
+      <w:proofErr w:type="spellStart"/>
+      <w:r>
+        <w:t>algoritimos</w:t>
+      </w:r>
+      <w:proofErr w:type="spellEnd"/>
+      <w:r>
+        <w:t xml:space="preserve"> </w:t>
+      </w:r>
+      <w:proofErr w:type="spellStart"/>
+      <w:r>
+        <w:t>apriori</w:t>
+      </w:r>
+      <w:proofErr w:type="spellEnd"/>
+      <w:r>
+        <w:t xml:space="preserve"> e regra de associação foram utilizados através a biblioteca </w:t>
+      </w:r>
+      <w:proofErr w:type="spellStart"/>
+      <w:r>
+        <w:t>mlxtend</w:t>
+      </w:r>
+      <w:proofErr w:type="spellEnd"/>
+      <w:r>
+        <w:t xml:space="preserve">, da linguagem </w:t>
+      </w:r>
+      <w:proofErr w:type="spellStart"/>
+      <w:r>
+        <w:t>python</w:t>
+      </w:r>
+      <w:proofErr w:type="spellEnd"/>
+      <w:r>
+        <w:t xml:space="preserve">. Além disso, o modelo computacional devidamente relacionado da base de dados OnlineRetail.xlsx pode ser encontrado ao executar a classe isolated_apriori.py, cujos dados são aplicados a estrutura </w:t>
+      </w:r>
+      <w:proofErr w:type="spellStart"/>
+      <w:r>
+        <w:t>DataFrame</w:t>
+      </w:r>
+      <w:proofErr w:type="spellEnd"/>
+      <w:r>
+        <w:t xml:space="preserve"> da biblioteca Pandas.</w:t>
       </w:r>
     </w:p>
     <w:p>
@@ -3575,7 +4770,15 @@
       </w:pPr>
       <w:r>
         <w:tab/>
-        <w:t>Assim que o download for realizado, basta seguir as etapas explicitadas pelo guia Wizard de instalação.</w:t>
+        <w:t xml:space="preserve">Assim que o download for realizado, basta seguir as etapas explicitadas pelo guia </w:t>
+      </w:r>
+      <w:proofErr w:type="spellStart"/>
+      <w:r>
+        <w:t>Wizard</w:t>
+      </w:r>
+      <w:proofErr w:type="spellEnd"/>
+      <w:r>
+        <w:t xml:space="preserve"> de instalação.</w:t>
       </w:r>
     </w:p>
     <w:p>
@@ -3610,7 +4813,15 @@
         <w:jc w:val="both"/>
       </w:pPr>
       <w:r>
-        <w:t>PIP é o gerenciador de pacotes para a linguagem python e, pode ou não ser instalado de forma automática junto a instalação do interpretador Python.</w:t>
+        <w:t xml:space="preserve">PIP é o gerenciador de pacotes para a linguagem </w:t>
+      </w:r>
+      <w:proofErr w:type="spellStart"/>
+      <w:r>
+        <w:t>python</w:t>
+      </w:r>
+      <w:proofErr w:type="spellEnd"/>
+      <w:r>
+        <w:t xml:space="preserve"> e, pode ou não ser instalado de forma automática junto a instalação do interpretador Python.</w:t>
       </w:r>
     </w:p>
     <w:p>
@@ -3627,9 +4838,19 @@
         <w:ind w:firstLine="708"/>
         <w:jc w:val="both"/>
       </w:pPr>
-      <w:r>
-        <w:t>Pip –version</w:t>
-      </w:r>
+      <w:proofErr w:type="spellStart"/>
+      <w:r>
+        <w:t>Pip</w:t>
+      </w:r>
+      <w:proofErr w:type="spellEnd"/>
+      <w:r>
+        <w:t xml:space="preserve"> –</w:t>
+      </w:r>
+      <w:proofErr w:type="spellStart"/>
+      <w:r>
+        <w:t>version</w:t>
+      </w:r>
+      <w:proofErr w:type="spellEnd"/>
     </w:p>
     <w:p>
       <w:pPr>
@@ -3637,7 +4858,15 @@
         <w:jc w:val="both"/>
       </w:pPr>
       <w:r>
-        <w:t>Dessa forma, o comando de requisição de versão do gerenciador de pacotes será executado pelo sistema operacional de forma a informar a numeração da build instalada ou, então, informar que o comando é desconhecido par o sistema.</w:t>
+        <w:t xml:space="preserve">Dessa forma, o comando de requisição de versão do gerenciador de pacotes será executado pelo sistema operacional de forma a informar a numeração da </w:t>
+      </w:r>
+      <w:proofErr w:type="gramStart"/>
+      <w:r>
+        <w:t>build instalada</w:t>
+      </w:r>
+      <w:proofErr w:type="gramEnd"/>
+      <w:r>
+        <w:t xml:space="preserve"> ou, então, informar que o comando é desconhecido par o sistema.</w:t>
       </w:r>
     </w:p>
     <w:p>
@@ -3693,7 +4922,15 @@
         <w:tab/>
       </w:r>
       <w:r>
-        <w:t>Após o download do arquivo get-pip, basta executar a linha de comando:</w:t>
+        <w:t xml:space="preserve">Após o download do arquivo </w:t>
+      </w:r>
+      <w:proofErr w:type="spellStart"/>
+      <w:r>
+        <w:t>get-pip</w:t>
+      </w:r>
+      <w:proofErr w:type="spellEnd"/>
+      <w:r>
+        <w:t>, basta executar a linha de comando:</w:t>
       </w:r>
     </w:p>
     <w:p>
@@ -3711,7 +4948,15 @@
       </w:pPr>
       <w:r>
         <w:tab/>
-        <w:t>Assim que instalado, verifique novamente o versionamento através do comando citado anteriormente. Caso o sistema ainda não reconheça a instalação, basta adicionar a pasta PIP presente no diretório de instalação do python às variáveis de ambiente do MS Windows.</w:t>
+        <w:t xml:space="preserve">Assim que instalado, verifique novamente o versionamento através do comando citado anteriormente. Caso o sistema ainda não reconheça a instalação, basta adicionar a pasta PIP presente no diretório de instalação do </w:t>
+      </w:r>
+      <w:proofErr w:type="spellStart"/>
+      <w:r>
+        <w:t>python</w:t>
+      </w:r>
+      <w:proofErr w:type="spellEnd"/>
+      <w:r>
+        <w:t xml:space="preserve"> às variáveis de ambiente do MS Windows.</w:t>
       </w:r>
     </w:p>
     <w:p>
@@ -3756,9 +5001,27 @@
         </w:numPr>
         <w:jc w:val="both"/>
       </w:pPr>
-      <w:r>
-        <w:t>Pip install xlrd</w:t>
-      </w:r>
+      <w:proofErr w:type="spellStart"/>
+      <w:r>
+        <w:t>Pip</w:t>
+      </w:r>
+      <w:proofErr w:type="spellEnd"/>
+      <w:r>
+        <w:t xml:space="preserve"> </w:t>
+      </w:r>
+      <w:proofErr w:type="spellStart"/>
+      <w:r>
+        <w:t>install</w:t>
+      </w:r>
+      <w:proofErr w:type="spellEnd"/>
+      <w:r>
+        <w:t xml:space="preserve"> </w:t>
+      </w:r>
+      <w:proofErr w:type="spellStart"/>
+      <w:r>
+        <w:t>xlrd</w:t>
+      </w:r>
+      <w:proofErr w:type="spellEnd"/>
     </w:p>
     <w:p>
       <w:pPr>
@@ -3769,9 +5032,27 @@
         </w:numPr>
         <w:jc w:val="both"/>
       </w:pPr>
-      <w:r>
-        <w:t>Pip install colorama</w:t>
-      </w:r>
+      <w:proofErr w:type="spellStart"/>
+      <w:r>
+        <w:t>Pip</w:t>
+      </w:r>
+      <w:proofErr w:type="spellEnd"/>
+      <w:r>
+        <w:t xml:space="preserve"> </w:t>
+      </w:r>
+      <w:proofErr w:type="spellStart"/>
+      <w:r>
+        <w:t>install</w:t>
+      </w:r>
+      <w:proofErr w:type="spellEnd"/>
+      <w:r>
+        <w:t xml:space="preserve"> </w:t>
+      </w:r>
+      <w:proofErr w:type="spellStart"/>
+      <w:r>
+        <w:t>colorama</w:t>
+      </w:r>
+      <w:proofErr w:type="spellEnd"/>
     </w:p>
     <w:p>
       <w:pPr>
@@ -3782,9 +5063,27 @@
         </w:numPr>
         <w:jc w:val="both"/>
       </w:pPr>
-      <w:r>
-        <w:t>Pip install openpyxl</w:t>
-      </w:r>
+      <w:proofErr w:type="spellStart"/>
+      <w:r>
+        <w:t>Pip</w:t>
+      </w:r>
+      <w:proofErr w:type="spellEnd"/>
+      <w:r>
+        <w:t xml:space="preserve"> </w:t>
+      </w:r>
+      <w:proofErr w:type="spellStart"/>
+      <w:r>
+        <w:t>install</w:t>
+      </w:r>
+      <w:proofErr w:type="spellEnd"/>
+      <w:r>
+        <w:t xml:space="preserve"> </w:t>
+      </w:r>
+      <w:proofErr w:type="spellStart"/>
+      <w:r>
+        <w:t>openpyxl</w:t>
+      </w:r>
+      <w:proofErr w:type="spellEnd"/>
     </w:p>
     <w:p>
       <w:pPr>
@@ -3795,8 +5094,21 @@
         </w:numPr>
         <w:jc w:val="both"/>
       </w:pPr>
-      <w:r>
-        <w:t>Pip install pandas</w:t>
+      <w:proofErr w:type="spellStart"/>
+      <w:r>
+        <w:t>Pip</w:t>
+      </w:r>
+      <w:proofErr w:type="spellEnd"/>
+      <w:r>
+        <w:t xml:space="preserve"> </w:t>
+      </w:r>
+      <w:proofErr w:type="spellStart"/>
+      <w:r>
+        <w:t>install</w:t>
+      </w:r>
+      <w:proofErr w:type="spellEnd"/>
+      <w:r>
+        <w:t xml:space="preserve"> pandas</w:t>
       </w:r>
     </w:p>
     <w:p>
@@ -3808,9 +5120,27 @@
         </w:numPr>
         <w:jc w:val="both"/>
       </w:pPr>
-      <w:r>
-        <w:t>Pip install numpy</w:t>
-      </w:r>
+      <w:proofErr w:type="spellStart"/>
+      <w:r>
+        <w:t>Pip</w:t>
+      </w:r>
+      <w:proofErr w:type="spellEnd"/>
+      <w:r>
+        <w:t xml:space="preserve"> </w:t>
+      </w:r>
+      <w:proofErr w:type="spellStart"/>
+      <w:r>
+        <w:t>install</w:t>
+      </w:r>
+      <w:proofErr w:type="spellEnd"/>
+      <w:r>
+        <w:t xml:space="preserve"> </w:t>
+      </w:r>
+      <w:proofErr w:type="spellStart"/>
+      <w:r>
+        <w:t>numpy</w:t>
+      </w:r>
+      <w:proofErr w:type="spellEnd"/>
     </w:p>
     <w:p>
       <w:pPr>
@@ -3821,9 +5151,27 @@
         </w:numPr>
         <w:jc w:val="both"/>
       </w:pPr>
-      <w:r>
-        <w:t>Pip install mlxtend</w:t>
-      </w:r>
+      <w:proofErr w:type="spellStart"/>
+      <w:r>
+        <w:t>Pip</w:t>
+      </w:r>
+      <w:proofErr w:type="spellEnd"/>
+      <w:r>
+        <w:t xml:space="preserve"> </w:t>
+      </w:r>
+      <w:proofErr w:type="spellStart"/>
+      <w:r>
+        <w:t>install</w:t>
+      </w:r>
+      <w:proofErr w:type="spellEnd"/>
+      <w:r>
+        <w:t xml:space="preserve"> </w:t>
+      </w:r>
+      <w:proofErr w:type="spellStart"/>
+      <w:r>
+        <w:t>mlxtend</w:t>
+      </w:r>
+      <w:proofErr w:type="spellEnd"/>
     </w:p>
     <w:p>
       <w:pPr>
@@ -3834,8 +5182,21 @@
         </w:numPr>
         <w:jc w:val="both"/>
       </w:pPr>
-      <w:r>
-        <w:t xml:space="preserve">Pip install </w:t>
+      <w:proofErr w:type="spellStart"/>
+      <w:r>
+        <w:t>Pip</w:t>
+      </w:r>
+      <w:proofErr w:type="spellEnd"/>
+      <w:r>
+        <w:t xml:space="preserve"> </w:t>
+      </w:r>
+      <w:proofErr w:type="spellStart"/>
+      <w:r>
+        <w:t>install</w:t>
+      </w:r>
+      <w:proofErr w:type="spellEnd"/>
+      <w:r>
+        <w:t xml:space="preserve"> </w:t>
       </w:r>
       <w:r>
         <w:t>pyqt5</w:t>
@@ -3847,7 +5208,23 @@
         <w:jc w:val="both"/>
       </w:pPr>
       <w:r>
-        <w:t>Além disso, pode-se utilizar do pip freeze para instalação automatizada. Para isso, cria-se um arquivo nomeado requirements.txt e adiciona-se o nome das bibliotecas desejadas separadas por quebra de linha. Então, executa-se a linha de comando:</w:t>
+        <w:t xml:space="preserve">Além disso, pode-se utilizar do </w:t>
+      </w:r>
+      <w:proofErr w:type="spellStart"/>
+      <w:r>
+        <w:t>pip</w:t>
+      </w:r>
+      <w:proofErr w:type="spellEnd"/>
+      <w:r>
+        <w:t xml:space="preserve"> </w:t>
+      </w:r>
+      <w:proofErr w:type="spellStart"/>
+      <w:r>
+        <w:t>freeze</w:t>
+      </w:r>
+      <w:proofErr w:type="spellEnd"/>
+      <w:r>
+        <w:t xml:space="preserve"> para instalação automatizada. Para isso, cria-se um arquivo nomeado requirements.txt e adiciona-se o nome das bibliotecas desejadas separadas por quebra de linha. Então, executa-se a linha de comando:</w:t>
       </w:r>
     </w:p>
     <w:p>
@@ -3855,9 +5232,22 @@
         <w:ind w:left="708" w:firstLine="708"/>
         <w:jc w:val="both"/>
       </w:pPr>
+      <w:proofErr w:type="spellStart"/>
       <w:r>
         <w:lastRenderedPageBreak/>
-        <w:t>Pip freeze requirement.txt</w:t>
+        <w:t>Pip</w:t>
+      </w:r>
+      <w:proofErr w:type="spellEnd"/>
+      <w:r>
+        <w:t xml:space="preserve"> </w:t>
+      </w:r>
+      <w:proofErr w:type="spellStart"/>
+      <w:r>
+        <w:t>freeze</w:t>
+      </w:r>
+      <w:proofErr w:type="spellEnd"/>
+      <w:r>
+        <w:t xml:space="preserve"> requirement.txt</w:t>
       </w:r>
     </w:p>
     <w:p>
@@ -3901,7 +5291,15 @@
         <w:jc w:val="both"/>
       </w:pPr>
       <w:r>
-        <w:t>Como mencionado anteriormente, o projeto em questão é contemplado por dois módulos, de forma a simular a comunicação entre um sistema cliente e um sistema servidor. Deve-se enfatizar, porém, que cada módulo é compreendido por múltiplas classes de dados, detalhados posteriormente ao longo deste documento, desenvolvidas sob a linguagem python de programação</w:t>
+        <w:t xml:space="preserve">Como mencionado anteriormente, o projeto em questão é contemplado por dois módulos, de forma a simular a comunicação entre um sistema cliente e um sistema servidor. Deve-se enfatizar, porém, que cada módulo é compreendido por múltiplas classes de dados, detalhados posteriormente ao longo deste documento, desenvolvidas sob a linguagem </w:t>
+      </w:r>
+      <w:proofErr w:type="spellStart"/>
+      <w:r>
+        <w:t>python</w:t>
+      </w:r>
+      <w:proofErr w:type="spellEnd"/>
+      <w:r>
+        <w:t xml:space="preserve"> de programação</w:t>
       </w:r>
       <w:r>
         <w:t>, como mostra o fluxograma abaixo</w:t>
@@ -4036,7 +5434,15 @@
         <w:jc w:val="both"/>
       </w:pPr>
       <w:r>
-        <w:t xml:space="preserve">A classe servidor é responsável por </w:t>
+        <w:t xml:space="preserve">A </w:t>
+      </w:r>
+      <w:proofErr w:type="gramStart"/>
+      <w:r>
+        <w:t>classe servidor</w:t>
+      </w:r>
+      <w:proofErr w:type="gramEnd"/>
+      <w:r>
+        <w:t xml:space="preserve"> é responsável por </w:t>
       </w:r>
       <w:r>
         <w:t>estabelecer conexões, criar threads, decodificar os dados recebidos, realizar controle de buffer e, então, processar os dados recebidos e já decodificados, como mostra o fluxograma a seguir.</w:t>
@@ -4056,7 +5462,31 @@
         <w:jc w:val="both"/>
       </w:pPr>
       <w:r>
-        <w:t>Como mencionado no tópico Database, a única informação necessária ao software de machine learning é a descrição. Todavia, para não escrever campos nulos na base de dados durante a rotina de atualização, o módulo cliente encarrega-se de agregar valores fixos aos campos não utilizados.</w:t>
+        <w:t xml:space="preserve">Como mencionado no tópico </w:t>
+      </w:r>
+      <w:proofErr w:type="spellStart"/>
+      <w:r>
+        <w:t>Database</w:t>
+      </w:r>
+      <w:proofErr w:type="spellEnd"/>
+      <w:r>
+        <w:t xml:space="preserve">, a única informação necessária ao software de </w:t>
+      </w:r>
+      <w:proofErr w:type="spellStart"/>
+      <w:r>
+        <w:t>machine</w:t>
+      </w:r>
+      <w:proofErr w:type="spellEnd"/>
+      <w:r>
+        <w:t xml:space="preserve"> </w:t>
+      </w:r>
+      <w:proofErr w:type="spellStart"/>
+      <w:r>
+        <w:t>learning</w:t>
+      </w:r>
+      <w:proofErr w:type="spellEnd"/>
+      <w:r>
+        <w:t xml:space="preserve"> é a descrição. Todavia, para não escrever campos nulos na base de dados durante a rotina de atualização, o módulo cliente encarrega-se de agregar valores fixos aos campos não utilizados.</w:t>
       </w:r>
     </w:p>
     <w:p>
@@ -4073,7 +5503,39 @@
         <w:jc w:val="both"/>
       </w:pPr>
       <w:r>
-        <w:t>Dessa forma, quando uma conexão é estabelecida com o servidor, a porta gerenciada pela biblioteca socket recebe um código binário que, quando convertido pela função .decode() revela uma string estruturada de forma que dados irrelevantes são separados pelo dígito # e, o array de elementos a serem cadastrados são segregados pelo digito $, como demonstra o exemplo:</w:t>
+        <w:t xml:space="preserve">Dessa forma, quando uma conexão </w:t>
+      </w:r>
+      <w:proofErr w:type="spellStart"/>
+      <w:r>
+        <w:t>é</w:t>
+      </w:r>
+      <w:proofErr w:type="spellEnd"/>
+      <w:r>
+        <w:t xml:space="preserve"> estabelecida com o servidor, a porta gerenciada pela biblioteca socket recebe um código binário que, quando convertido pela função .</w:t>
+      </w:r>
+      <w:proofErr w:type="spellStart"/>
+      <w:r>
+        <w:t>decode</w:t>
+      </w:r>
+      <w:proofErr w:type="spellEnd"/>
+      <w:r>
+        <w:t xml:space="preserve">() revela uma </w:t>
+      </w:r>
+      <w:proofErr w:type="spellStart"/>
+      <w:r>
+        <w:t>string</w:t>
+      </w:r>
+      <w:proofErr w:type="spellEnd"/>
+      <w:r>
+        <w:t xml:space="preserve"> estruturada de forma que dados irrelevantes são separados pelo dígito # e, o </w:t>
+      </w:r>
+      <w:proofErr w:type="spellStart"/>
+      <w:r>
+        <w:t>array</w:t>
+      </w:r>
+      <w:proofErr w:type="spellEnd"/>
+      <w:r>
+        <w:t xml:space="preserve"> de elementos a serem cadastrados são segregados pelo digito $, como demonstra o exemplo:</w:t>
       </w:r>
     </w:p>
     <w:p>
@@ -4090,7 +5552,15 @@
         <w:jc w:val="both"/>
       </w:pPr>
       <w:r>
-        <w:t>123#321#1#2020#1.20#99#france$sapato preto$cinto branco</w:t>
+        <w:t xml:space="preserve">123#321#1#2020#1.20#99#france$sapato </w:t>
+      </w:r>
+      <w:proofErr w:type="spellStart"/>
+      <w:r>
+        <w:t>preto$cinto</w:t>
+      </w:r>
+      <w:proofErr w:type="spellEnd"/>
+      <w:r>
+        <w:t xml:space="preserve"> branco</w:t>
       </w:r>
     </w:p>
     <w:p>
@@ -4107,14 +5577,46 @@
         <w:jc w:val="both"/>
       </w:pPr>
       <w:r>
-        <w:t xml:space="preserve">Dessa maneira, quando extraídos os produtos da string recebida, de forma a evitar problemas com o padrão de extensão excel, abre-se conexões para escrita </w:t>
+        <w:t xml:space="preserve">Dessa maneira, quando extraídos os produtos da </w:t>
+      </w:r>
+      <w:proofErr w:type="spellStart"/>
+      <w:r>
+        <w:t>string</w:t>
+      </w:r>
+      <w:proofErr w:type="spellEnd"/>
+      <w:r>
+        <w:t xml:space="preserve"> recebida, de forma a evitar problemas com o padrão de extensão </w:t>
+      </w:r>
+      <w:proofErr w:type="spellStart"/>
+      <w:r>
+        <w:t>excel</w:t>
+      </w:r>
+      <w:proofErr w:type="spellEnd"/>
+      <w:r>
+        <w:t xml:space="preserve">, abre-se conexões para escrita </w:t>
       </w:r>
       <w:r>
         <w:lastRenderedPageBreak/>
         <w:t xml:space="preserve">em instantes diferentes de conexões que são abertas destinadas a leitura. Para isso, armazena-se </w:t>
       </w:r>
       <w:r>
-        <w:t xml:space="preserve">os produtos extraídos da string recebida em um buffer de escrita que contempla arrays de elementos que serão escritos juntos em uma única conexão. </w:t>
+        <w:t xml:space="preserve">os produtos extraídos da </w:t>
+      </w:r>
+      <w:proofErr w:type="spellStart"/>
+      <w:r>
+        <w:t>string</w:t>
+      </w:r>
+      <w:proofErr w:type="spellEnd"/>
+      <w:r>
+        <w:t xml:space="preserve"> recebida em um buffer de escrita que contempla </w:t>
+      </w:r>
+      <w:proofErr w:type="spellStart"/>
+      <w:r>
+        <w:t>arrays</w:t>
+      </w:r>
+      <w:proofErr w:type="spellEnd"/>
+      <w:r>
+        <w:t xml:space="preserve"> de elementos que serão escritos juntos em uma única conexão. </w:t>
       </w:r>
     </w:p>
     <w:p>
@@ -4131,7 +5633,23 @@
         <w:jc w:val="both"/>
       </w:pPr>
       <w:r>
-        <w:t>Dessa maneira, quando escrever elementos se faz necessário, a classe servidor cria uma nova thread, através da biblioteca _treads, destinada a escrita na base de dados.</w:t>
+        <w:t xml:space="preserve">Dessa maneira, quando escrever elementos se faz necessário, a </w:t>
+      </w:r>
+      <w:proofErr w:type="gramStart"/>
+      <w:r>
+        <w:t>classe servidor</w:t>
+      </w:r>
+      <w:proofErr w:type="gramEnd"/>
+      <w:r>
+        <w:t xml:space="preserve"> cria uma nova thread, através da biblioteca _</w:t>
+      </w:r>
+      <w:proofErr w:type="spellStart"/>
+      <w:r>
+        <w:t>treads</w:t>
+      </w:r>
+      <w:proofErr w:type="spellEnd"/>
+      <w:r>
+        <w:t>, destinada a escrita na base de dados.</w:t>
       </w:r>
     </w:p>
     <w:p>
@@ -4165,7 +5683,15 @@
         <w:jc w:val="both"/>
       </w:pPr>
       <w:r>
-        <w:t>Além disso, enfatiza-se que as threads são criadas de forma a possibilitar ao servidor realizar conexões enquanto se encontra sobre processamentos que consomem tempo elevado.</w:t>
+        <w:t xml:space="preserve">Além disso, enfatiza-se que </w:t>
+      </w:r>
+      <w:proofErr w:type="gramStart"/>
+      <w:r>
+        <w:t>as threads</w:t>
+      </w:r>
+      <w:proofErr w:type="gramEnd"/>
+      <w:r>
+        <w:t xml:space="preserve"> são criadas de forma a possibilitar ao servidor realizar conexões enquanto se encontra sobre processamentos que consomem tempo elevado.</w:t>
       </w:r>
       <w:r>
         <w:t xml:space="preserve"> </w:t>
@@ -4185,10 +5711,44 @@
         <w:jc w:val="both"/>
       </w:pPr>
       <w:r>
-        <w:t xml:space="preserve">Caso o servidor não se encontre em rotina de escrita, após a decodificação da string recebida, no método apriori_país, é realizada uma busca pela sequencia de elementos recebidos no </w:t>
-      </w:r>
-      <w:r>
-        <w:t>modelo gerado pela classe data_process. Caso o padrão de antecedentes seja reconhecido, o método codifica a lista de consequentes e envia ao módulo cliente correspondente. Do contrário, um comando de reset é enviado.</w:t>
+        <w:t xml:space="preserve">Caso o servidor não se encontre em rotina de escrita, após a decodificação da </w:t>
+      </w:r>
+      <w:proofErr w:type="spellStart"/>
+      <w:r>
+        <w:t>string</w:t>
+      </w:r>
+      <w:proofErr w:type="spellEnd"/>
+      <w:r>
+        <w:t xml:space="preserve"> recebida, no método </w:t>
+      </w:r>
+      <w:proofErr w:type="spellStart"/>
+      <w:r>
+        <w:t>apriori_país</w:t>
+      </w:r>
+      <w:proofErr w:type="spellEnd"/>
+      <w:r>
+        <w:t xml:space="preserve">, é realizada uma busca pela </w:t>
+      </w:r>
+      <w:proofErr w:type="spellStart"/>
+      <w:proofErr w:type="gramStart"/>
+      <w:r>
+        <w:t>sequencia</w:t>
+      </w:r>
+      <w:proofErr w:type="spellEnd"/>
+      <w:proofErr w:type="gramEnd"/>
+      <w:r>
+        <w:t xml:space="preserve"> de elementos recebidos no </w:t>
+      </w:r>
+      <w:r>
+        <w:t xml:space="preserve">modelo gerado pela classe </w:t>
+      </w:r>
+      <w:proofErr w:type="spellStart"/>
+      <w:r>
+        <w:t>data_process</w:t>
+      </w:r>
+      <w:proofErr w:type="spellEnd"/>
+      <w:r>
+        <w:t>. Caso o padrão de antecedentes seja reconhecido, o método codifica a lista de consequentes e envia ao módulo cliente correspondente. Do contrário, um comando de reset é enviado.</w:t>
       </w:r>
     </w:p>
     <w:p>
@@ -4205,7 +5765,55 @@
         <w:jc w:val="both"/>
       </w:pPr>
       <w:r>
-        <w:t>Enfatiza-se ainda que, por inconsistências contínuas na comparação de objetos realizada pela linguagem python, a solução aplicada foi executar a comparação de hashs. Para isso, cria-se um hash que recebe como argumento o array de antecedentes que será comparado a um hash que recebe como argumento o array de recebido via conexão socket.</w:t>
+        <w:t xml:space="preserve">Enfatiza-se ainda que, por inconsistências contínuas na comparação de objetos realizada pela linguagem </w:t>
+      </w:r>
+      <w:proofErr w:type="spellStart"/>
+      <w:r>
+        <w:t>python</w:t>
+      </w:r>
+      <w:proofErr w:type="spellEnd"/>
+      <w:r>
+        <w:t xml:space="preserve">, a solução aplicada foi executar a comparação de </w:t>
+      </w:r>
+      <w:proofErr w:type="spellStart"/>
+      <w:r>
+        <w:t>hashs</w:t>
+      </w:r>
+      <w:proofErr w:type="spellEnd"/>
+      <w:r>
+        <w:t xml:space="preserve">. Para isso, cria-se um </w:t>
+      </w:r>
+      <w:proofErr w:type="spellStart"/>
+      <w:r>
+        <w:t>hash</w:t>
+      </w:r>
+      <w:proofErr w:type="spellEnd"/>
+      <w:r>
+        <w:t xml:space="preserve"> que recebe como argumento o </w:t>
+      </w:r>
+      <w:proofErr w:type="spellStart"/>
+      <w:r>
+        <w:t>array</w:t>
+      </w:r>
+      <w:proofErr w:type="spellEnd"/>
+      <w:r>
+        <w:t xml:space="preserve"> de antecedentes que será comparado a um </w:t>
+      </w:r>
+      <w:proofErr w:type="spellStart"/>
+      <w:r>
+        <w:t>hash</w:t>
+      </w:r>
+      <w:proofErr w:type="spellEnd"/>
+      <w:r>
+        <w:t xml:space="preserve"> que recebe como argumento o </w:t>
+      </w:r>
+      <w:proofErr w:type="spellStart"/>
+      <w:r>
+        <w:t>array</w:t>
+      </w:r>
+      <w:proofErr w:type="spellEnd"/>
+      <w:r>
+        <w:t xml:space="preserve"> de recebido via conexão socket.</w:t>
       </w:r>
     </w:p>
     <w:p>
@@ -4240,7 +5848,15 @@
         <w:jc w:val="both"/>
       </w:pPr>
       <w:r>
-        <w:t>A classe em questão é instanciada pela classe servidor e utilizada para gerar modelos preditivos baseados na base de dados XLSX Online_retails.</w:t>
+        <w:t xml:space="preserve">A classe em questão é instanciada pela classe servidor e utilizada para gerar modelos preditivos baseados na base de dados XLSX </w:t>
+      </w:r>
+      <w:proofErr w:type="spellStart"/>
+      <w:r>
+        <w:t>Online_retails</w:t>
+      </w:r>
+      <w:proofErr w:type="spellEnd"/>
+      <w:r>
+        <w:t>.</w:t>
       </w:r>
     </w:p>
     <w:p>
@@ -4258,7 +5874,15 @@
         <w:t xml:space="preserve">Para isso, utiliza-se da biblioteca Pandas para carregar a base de dados em uma variável chamada data. </w:t>
       </w:r>
       <w:r>
-        <w:t>Então, utiliza-se da rotina “clean_data” criada para efetuar a remoção de caracteres indesejados, bem como excluir linhas munidas de cadastros nulos ou cadastros falhos.</w:t>
+        <w:t>Então, utiliza-se da rotina “</w:t>
+      </w:r>
+      <w:proofErr w:type="spellStart"/>
+      <w:r>
+        <w:t>clean_data</w:t>
+      </w:r>
+      <w:proofErr w:type="spellEnd"/>
+      <w:r>
+        <w:t>” criada para efetuar a remoção de caracteres indesejados, bem como excluir linhas munidas de cadastros nulos ou cadastros falhos.</w:t>
       </w:r>
     </w:p>
     <w:p>
@@ -4288,7 +5912,39 @@
         <w:jc w:val="both"/>
       </w:pPr>
       <w:r>
-        <w:t>Por fim, a classe em questão utiliza da biblioteca MLXTEND para aplicar os algorítimos apriori e association rule.</w:t>
+        <w:t xml:space="preserve">Por fim, a classe em questão utiliza da biblioteca MLXTEND para aplicar os </w:t>
+      </w:r>
+      <w:proofErr w:type="spellStart"/>
+      <w:r>
+        <w:t>algorítimos</w:t>
+      </w:r>
+      <w:proofErr w:type="spellEnd"/>
+      <w:r>
+        <w:t xml:space="preserve"> </w:t>
+      </w:r>
+      <w:proofErr w:type="spellStart"/>
+      <w:r>
+        <w:t>apriori</w:t>
+      </w:r>
+      <w:proofErr w:type="spellEnd"/>
+      <w:r>
+        <w:t xml:space="preserve"> e </w:t>
+      </w:r>
+      <w:proofErr w:type="spellStart"/>
+      <w:r>
+        <w:t>association</w:t>
+      </w:r>
+      <w:proofErr w:type="spellEnd"/>
+      <w:r>
+        <w:t xml:space="preserve"> </w:t>
+      </w:r>
+      <w:proofErr w:type="spellStart"/>
+      <w:r>
+        <w:t>rule</w:t>
+      </w:r>
+      <w:proofErr w:type="spellEnd"/>
+      <w:r>
+        <w:t>.</w:t>
       </w:r>
     </w:p>
     <w:p>
@@ -4317,7 +5973,15 @@
       </w:pPr>
       <w:r>
         <w:lastRenderedPageBreak/>
-        <w:t>A Classe XLS_UTILS, bem como o nome explicita, fornece utilidades para a manipulação da base de dados xlsx. Em principal, a rotina de escrita.</w:t>
+        <w:t xml:space="preserve">A Classe XLS_UTILS, bem como o nome explicita, fornece utilidades para a manipulação da base de dados </w:t>
+      </w:r>
+      <w:proofErr w:type="spellStart"/>
+      <w:r>
+        <w:t>xlsx</w:t>
+      </w:r>
+      <w:proofErr w:type="spellEnd"/>
+      <w:r>
+        <w:t>. Em principal, a rotina de escrita.</w:t>
       </w:r>
     </w:p>
     <w:p>
@@ -4349,8 +6013,540 @@
         <w:jc w:val="both"/>
       </w:pPr>
       <w:r>
-        <w:t>O módulo cliente é responsável por simular o campo de propagandas de determinado site ou aplicação. Baseia-se em uma GUI simples que contém um botão munido da string que representa um produto qualquer na base de dados.</w:t>
-      </w:r>
+        <w:t xml:space="preserve">O módulo cliente é responsável por simular o campo de propagandas de determinado site ou aplicação. Baseia-se em uma GUI simples que contém um botão munido da </w:t>
+      </w:r>
+      <w:proofErr w:type="spellStart"/>
+      <w:r>
+        <w:t>string</w:t>
+      </w:r>
+      <w:proofErr w:type="spellEnd"/>
+      <w:r>
+        <w:t xml:space="preserve"> que representa um produto qualquer na base de dados.</w:t>
+      </w:r>
+    </w:p>
+    <w:p>
+      <w:pPr>
+        <w:ind w:left="708"/>
+        <w:jc w:val="both"/>
+      </w:pPr>
+      <w:r>
+        <w:t>É construído por duas classes básicas: main.py e data.py.</w:t>
+      </w:r>
+    </w:p>
+    <w:p>
+      <w:pPr>
+        <w:ind w:left="708"/>
+        <w:jc w:val="both"/>
+      </w:pPr>
+    </w:p>
+    <w:p>
+      <w:pPr>
+        <w:pStyle w:val="PargrafodaLista"/>
+        <w:numPr>
+          <w:ilvl w:val="3"/>
+          <w:numId w:val="1"/>
+        </w:numPr>
+        <w:jc w:val="both"/>
+      </w:pPr>
+      <w:r>
+        <w:t>MAIN</w:t>
+      </w:r>
+    </w:p>
+    <w:p>
+      <w:pPr>
+        <w:ind w:left="708"/>
+        <w:jc w:val="both"/>
+      </w:pPr>
+      <w:r>
+        <w:t xml:space="preserve">A classe </w:t>
+      </w:r>
+      <w:proofErr w:type="spellStart"/>
+      <w:r>
+        <w:t>main</w:t>
+      </w:r>
+      <w:proofErr w:type="spellEnd"/>
+      <w:r>
+        <w:t xml:space="preserve"> é responsável por implementar a GUI utilizada pelo usuário, bem como realizar conexões com o servidor, codificar os dados a serem enviados e recebe-los.</w:t>
+      </w:r>
+    </w:p>
+    <w:p>
+      <w:pPr>
+        <w:ind w:left="708"/>
+        <w:jc w:val="both"/>
+      </w:pPr>
+      <w:r>
+        <w:t xml:space="preserve">De forma a construir a interface gráfica de maneira dinâmica, que possibilita a alteração de elementos presentes na tela quando necessário, utiliza-se da biblioteca </w:t>
+      </w:r>
+      <w:proofErr w:type="spellStart"/>
+      <w:r>
+        <w:t>PyQT</w:t>
+      </w:r>
+      <w:proofErr w:type="spellEnd"/>
+      <w:r>
+        <w:t xml:space="preserve"> em paralelo a biblioteca threads.</w:t>
+      </w:r>
+    </w:p>
+    <w:p>
+      <w:pPr>
+        <w:ind w:left="708"/>
+        <w:jc w:val="both"/>
+      </w:pPr>
+      <w:r>
+        <w:t xml:space="preserve">Ao iniciar, a classe </w:t>
+      </w:r>
+      <w:proofErr w:type="spellStart"/>
+      <w:r>
+        <w:t>main</w:t>
+      </w:r>
+      <w:proofErr w:type="spellEnd"/>
+      <w:r>
+        <w:t xml:space="preserve"> realiza o carregamento de toda a interface gráfica junto ao produto de maior interesse na região do usuário. Então, um botão é criado de forma a representar uma aba de propaganda em um site ou sistema. </w:t>
+      </w:r>
+    </w:p>
+    <w:p>
+      <w:pPr>
+        <w:ind w:left="708"/>
+        <w:jc w:val="both"/>
+      </w:pPr>
+      <w:r>
+        <w:t xml:space="preserve">O botão em questão, quando clicado, aciona um slot que, por sua vez, inicia uma </w:t>
+      </w:r>
+      <w:proofErr w:type="spellStart"/>
+      <w:r>
+        <w:t>thead</w:t>
+      </w:r>
+      <w:proofErr w:type="spellEnd"/>
+      <w:r>
+        <w:t xml:space="preserve"> responsável pelo serviço de comunicação do módulo cliente com o módulo servidor, como demonstra o trecho de código a seguir.</w:t>
+      </w:r>
+    </w:p>
+    <w:p>
+      <w:pPr>
+        <w:ind w:left="708"/>
+        <w:jc w:val="both"/>
+      </w:pPr>
+      <w:r>
+        <w:t>Enquanto o módulo servidor necessita de threads para que possa realizar os devidos processamentos necessários enquanto se mantém apto a receber novas conexões, o módulo cliente necessita de threads para que a GUI se mantenha funcional enquanto aguarda uma resposta do servidor.</w:t>
+      </w:r>
+    </w:p>
+    <w:p>
+      <w:pPr>
+        <w:ind w:left="708"/>
+        <w:jc w:val="both"/>
+      </w:pPr>
+      <w:r>
+        <w:t>Enfatiza-se, também, que conexões são abertas exclusivamente quando necessárias e, então, são fechadas de forma a prevenir a ‘quebra’ de portas lógicas do sistema operacional.</w:t>
+      </w:r>
+    </w:p>
+    <w:p>
+      <w:pPr>
+        <w:ind w:left="708"/>
+        <w:jc w:val="both"/>
+      </w:pPr>
+      <w:r>
+        <w:t xml:space="preserve">Além disso, a classe </w:t>
+      </w:r>
+      <w:proofErr w:type="spellStart"/>
+      <w:r>
+        <w:t>main</w:t>
+      </w:r>
+      <w:proofErr w:type="spellEnd"/>
+      <w:r>
+        <w:t xml:space="preserve"> é responsável por codificar as informações de usuário que serão enviadas posteriormente ao servidor, de forma a concatenar o dígito ‘$’ a dados necessários ao projeto e ‘#’ aos demais., como demonstra o trecho de código a seguir.</w:t>
+      </w:r>
+    </w:p>
+    <w:p>
+      <w:pPr>
+        <w:ind w:left="708"/>
+        <w:jc w:val="both"/>
+      </w:pPr>
+      <w:r>
+        <w:t xml:space="preserve">Existe, ainda, </w:t>
+      </w:r>
+      <w:proofErr w:type="gramStart"/>
+      <w:r>
+        <w:t>uma thread responsável</w:t>
+      </w:r>
+      <w:proofErr w:type="gramEnd"/>
+      <w:r>
+        <w:t xml:space="preserve"> pelo ‘timeout’ de produtos quando o mesmo não se faz interessante o usuário. Dessa maneira, o timeout é atingido, utiliza-se a rotina ‘</w:t>
+      </w:r>
+      <w:proofErr w:type="spellStart"/>
+      <w:r>
+        <w:t>get_product</w:t>
+      </w:r>
+      <w:proofErr w:type="spellEnd"/>
+      <w:r>
+        <w:t xml:space="preserve">’ da </w:t>
+      </w:r>
+      <w:r>
+        <w:t>classe data.py para a b</w:t>
+      </w:r>
+      <w:r>
+        <w:t>usca de um produto ainda não ofertado.</w:t>
+      </w:r>
+    </w:p>
+    <w:p>
+      <w:pPr>
+        <w:ind w:left="708"/>
+        <w:jc w:val="both"/>
+      </w:pPr>
+    </w:p>
+    <w:p>
+      <w:pPr>
+        <w:pStyle w:val="PargrafodaLista"/>
+        <w:numPr>
+          <w:ilvl w:val="3"/>
+          <w:numId w:val="1"/>
+        </w:numPr>
+        <w:jc w:val="both"/>
+      </w:pPr>
+      <w:r>
+        <w:t>DATA</w:t>
+      </w:r>
+    </w:p>
+    <w:p>
+      <w:pPr>
+        <w:pStyle w:val="PargrafodaLista"/>
+        <w:jc w:val="both"/>
+      </w:pPr>
+    </w:p>
+    <w:p>
+      <w:pPr>
+        <w:pStyle w:val="PargrafodaLista"/>
+        <w:jc w:val="both"/>
+      </w:pPr>
+      <w:r>
+        <w:lastRenderedPageBreak/>
+        <w:t xml:space="preserve">A classe data é utilizada como suporte para a classe </w:t>
+      </w:r>
+      <w:proofErr w:type="spellStart"/>
+      <w:r>
+        <w:t>main</w:t>
+      </w:r>
+      <w:proofErr w:type="spellEnd"/>
+      <w:r>
+        <w:t xml:space="preserve">. Contém informações como </w:t>
+      </w:r>
+      <w:r>
+        <w:t>o endereço do servidor, porta de acesso, endereçamentos importantes à GUI, valores estáticos utilizados para cadastro na base e, uma lista de produtos mais utilizados.</w:t>
+      </w:r>
+    </w:p>
+    <w:p>
+      <w:pPr>
+        <w:pStyle w:val="PargrafodaLista"/>
+        <w:jc w:val="both"/>
+      </w:pPr>
+    </w:p>
+    <w:p>
+      <w:pPr>
+        <w:pStyle w:val="PargrafodaLista"/>
+        <w:jc w:val="both"/>
+      </w:pPr>
+      <w:r>
+        <w:t xml:space="preserve">A classe exemplificada utiliza-se, ainda, de um sistema de buffer implementado em uma estrutura do tipo </w:t>
+      </w:r>
+      <w:proofErr w:type="gramStart"/>
+      <w:r>
+        <w:t>set(</w:t>
+      </w:r>
+      <w:proofErr w:type="gramEnd"/>
+      <w:r>
+        <w:t xml:space="preserve">), que coíbe a repetição de elementos. Dessa forma, a classe passa a ter controle </w:t>
+      </w:r>
+      <w:proofErr w:type="gramStart"/>
+      <w:r>
+        <w:t>do elementos</w:t>
+      </w:r>
+      <w:proofErr w:type="gramEnd"/>
+      <w:r>
+        <w:t xml:space="preserve"> que foram, ou não, ofertados ao possível consumidor.</w:t>
+      </w:r>
+    </w:p>
+    <w:p>
+      <w:pPr>
+        <w:pStyle w:val="PargrafodaLista"/>
+        <w:jc w:val="both"/>
+      </w:pPr>
+    </w:p>
+    <w:p>
+      <w:pPr>
+        <w:pStyle w:val="PargrafodaLista"/>
+        <w:jc w:val="both"/>
+      </w:pPr>
+      <w:r>
+        <w:t xml:space="preserve">Então, </w:t>
+      </w:r>
+      <w:proofErr w:type="gramStart"/>
+      <w:r>
+        <w:t>no</w:t>
+      </w:r>
+      <w:r>
+        <w:t xml:space="preserve"> momento em que</w:t>
+      </w:r>
+      <w:proofErr w:type="gramEnd"/>
+      <w:r>
+        <w:t xml:space="preserve"> a classe </w:t>
+      </w:r>
+      <w:proofErr w:type="spellStart"/>
+      <w:r>
+        <w:t>main</w:t>
+      </w:r>
+      <w:proofErr w:type="spellEnd"/>
+      <w:r>
+        <w:t xml:space="preserve"> executa a função de timeout, a classe data é acionada </w:t>
+      </w:r>
+      <w:r>
+        <w:t>e um novo produto é retornado conforme demonstra a implementação abaixo.</w:t>
+      </w:r>
+    </w:p>
+    <w:p>
+      <w:pPr>
+        <w:pStyle w:val="PargrafodaLista"/>
+        <w:jc w:val="both"/>
+      </w:pPr>
+    </w:p>
+    <w:p>
+      <w:pPr>
+        <w:pStyle w:val="PargrafodaLista"/>
+        <w:jc w:val="both"/>
+      </w:pPr>
+      <w:r>
+        <w:t xml:space="preserve">De forma a descrever o funcionamento do código explicitado, a cada requisição por um novo produto, a lista de produtos é percorrida até que o loop encontre um elemento que ainda não se encontre no buffer de dados representado pela variável *_PRODUCTS. </w:t>
+      </w:r>
+    </w:p>
+    <w:p>
+      <w:pPr>
+        <w:pStyle w:val="PargrafodaLista"/>
+        <w:jc w:val="both"/>
+      </w:pPr>
+      <w:r>
+        <w:t xml:space="preserve">Então, adiciona-se o novo elemento ao buffer e, retorna-se o ‘produto’ à classe </w:t>
+      </w:r>
+      <w:proofErr w:type="spellStart"/>
+      <w:r>
+        <w:t>main</w:t>
+      </w:r>
+      <w:proofErr w:type="spellEnd"/>
+      <w:r>
+        <w:t>.</w:t>
+      </w:r>
+    </w:p>
+    <w:p>
+      <w:pPr>
+        <w:jc w:val="both"/>
+      </w:pPr>
+      <w:r>
+        <w:tab/>
+        <w:t xml:space="preserve">Caso não seja encontrado nenhum produto que não exista no buffer, ou seja, ainda não </w:t>
+      </w:r>
+      <w:r>
+        <w:tab/>
+        <w:t>tenha sido ofertado, o buffer é zerado e retorna-se o primeiro elemento para a classe</w:t>
+      </w:r>
+      <w:r>
+        <w:tab/>
+      </w:r>
+      <w:proofErr w:type="spellStart"/>
+      <w:r>
+        <w:t>main</w:t>
+      </w:r>
+      <w:proofErr w:type="spellEnd"/>
+      <w:r>
+        <w:t>.</w:t>
+      </w:r>
+    </w:p>
+    <w:p>
+      <w:pPr>
+        <w:pStyle w:val="PargrafodaLista"/>
+        <w:jc w:val="both"/>
+      </w:pPr>
+    </w:p>
+    <w:p>
+      <w:pPr>
+        <w:pStyle w:val="PargrafodaLista"/>
+        <w:numPr>
+          <w:ilvl w:val="0"/>
+          <w:numId w:val="1"/>
+        </w:numPr>
+        <w:jc w:val="both"/>
+      </w:pPr>
+      <w:r>
+        <w:t>RESULTADOS</w:t>
+      </w:r>
+    </w:p>
+    <w:p>
+      <w:pPr>
+        <w:pStyle w:val="PargrafodaLista"/>
+        <w:ind w:left="360"/>
+        <w:jc w:val="both"/>
+      </w:pPr>
+    </w:p>
+    <w:p>
+      <w:pPr>
+        <w:pStyle w:val="PargrafodaLista"/>
+        <w:ind w:left="708"/>
+        <w:jc w:val="both"/>
+      </w:pPr>
+      <w:r>
+        <w:t xml:space="preserve">De forma a facilitar a manipulação de entradas, gerou-se um script implementado na linguagem </w:t>
+      </w:r>
+      <w:proofErr w:type="spellStart"/>
+      <w:r>
+        <w:t>python</w:t>
+      </w:r>
+      <w:proofErr w:type="spellEnd"/>
+      <w:r>
+        <w:t xml:space="preserve"> que se encarrega de criar modelos computacionais embasados na mesma base de dados utilizada pelo projeto em questão.</w:t>
+      </w:r>
+    </w:p>
+    <w:p>
+      <w:pPr>
+        <w:pStyle w:val="PargrafodaLista"/>
+        <w:ind w:left="708"/>
+        <w:jc w:val="both"/>
+      </w:pPr>
+      <w:r>
+        <w:t xml:space="preserve">Enfatiza-se, ainda, que o </w:t>
+      </w:r>
+      <w:proofErr w:type="spellStart"/>
+      <w:r>
+        <w:t>algoritimo</w:t>
+      </w:r>
+      <w:proofErr w:type="spellEnd"/>
+      <w:r>
+        <w:t xml:space="preserve"> utilizado para gerar os modelos é o mesmo utilizado </w:t>
+      </w:r>
+      <w:r>
+        <w:t>no código fonte do projeto.</w:t>
+      </w:r>
+    </w:p>
+    <w:p>
+      <w:pPr>
+        <w:pStyle w:val="PargrafodaLista"/>
+        <w:ind w:left="708"/>
+        <w:jc w:val="both"/>
+      </w:pPr>
+    </w:p>
+    <w:p>
+      <w:pPr>
+        <w:pStyle w:val="PargrafodaLista"/>
+        <w:numPr>
+          <w:ilvl w:val="0"/>
+          <w:numId w:val="1"/>
+        </w:numPr>
+        <w:jc w:val="both"/>
+      </w:pPr>
+      <w:proofErr w:type="spellStart"/>
+      <w:r>
+        <w:t>Condiserações</w:t>
+      </w:r>
+      <w:proofErr w:type="spellEnd"/>
+      <w:r>
+        <w:t xml:space="preserve"> Finais</w:t>
+      </w:r>
+    </w:p>
+    <w:p>
+      <w:pPr>
+        <w:pStyle w:val="PargrafodaLista"/>
+        <w:ind w:left="708"/>
+        <w:jc w:val="both"/>
+      </w:pPr>
+    </w:p>
+    <w:p>
+      <w:pPr>
+        <w:ind w:left="360" w:firstLine="348"/>
+        <w:jc w:val="both"/>
+      </w:pPr>
+      <w:r>
+        <w:t xml:space="preserve"> A área de atuação de sistemas inteligentes tem se expandido </w:t>
+      </w:r>
+      <w:r>
+        <w:t>e, ao longo dos anos, se mostrado cada vez mais importante à evolução de sistemas digitais; sejam esses sistemas assistentes pessoais, teclados digitais, predições meteorológicas, análise de imagens, sistemas de busca inteligentes ou marketing eficiente.</w:t>
+      </w:r>
+    </w:p>
+    <w:p>
+      <w:pPr>
+        <w:ind w:left="360" w:firstLine="348"/>
+        <w:jc w:val="both"/>
+      </w:pPr>
+      <w:r>
+        <w:t>Neste trabalho, buscou-se demonstrar, de forma suscinta, o uso da inteligência artificial em um sistema de aprendizado online. Assim, apresentou-se o conceito por de trás do funcionamento do sistema em questão, bem como ferramentas gratuitas que tem papel crucial em facilitar o desenvolvimento desse e de outros tipos de sistema.</w:t>
+      </w:r>
+    </w:p>
+    <w:p>
+      <w:pPr>
+        <w:ind w:left="360" w:firstLine="348"/>
+        <w:jc w:val="both"/>
+      </w:pPr>
+      <w:r>
+        <w:t xml:space="preserve">Considera-se então que os objetivos estabelecidos no </w:t>
+      </w:r>
+      <w:proofErr w:type="gramStart"/>
+      <w:r>
+        <w:t>inicio</w:t>
+      </w:r>
+      <w:proofErr w:type="gramEnd"/>
+      <w:r>
+        <w:t xml:space="preserve"> deste trabalho foram atingidos, vez que o software criado se mostrou eficiente nas sugestões efetuadas. Enfatiza-se, ainda, que o uso da linguagem Python foi um grande acerto, vez que possibilitou o uso de excelentes ferramentas como a biblioteca MLXTEND e PANDAS</w:t>
+      </w:r>
+      <w:r>
+        <w:t>.</w:t>
+      </w:r>
+    </w:p>
+    <w:p>
+      <w:pPr>
+        <w:ind w:left="360" w:firstLine="348"/>
+        <w:jc w:val="both"/>
+      </w:pPr>
+      <w:r>
+        <w:t xml:space="preserve">Uma boa sugestão para trabalhos futuros é o uso de </w:t>
+      </w:r>
+      <w:proofErr w:type="spellStart"/>
+      <w:r>
+        <w:t>databases</w:t>
+      </w:r>
+      <w:proofErr w:type="spellEnd"/>
+      <w:r>
+        <w:t xml:space="preserve"> relacionais no lugar de </w:t>
+      </w:r>
+      <w:proofErr w:type="spellStart"/>
+      <w:r>
+        <w:t>de</w:t>
+      </w:r>
+      <w:proofErr w:type="spellEnd"/>
+      <w:r>
+        <w:t xml:space="preserve"> um arquivo XLSX fixo. O uso de uma base de dados relacional seria responsável por </w:t>
+      </w:r>
+      <w:proofErr w:type="spellStart"/>
+      <w:r>
+        <w:t>granhos</w:t>
+      </w:r>
+      <w:proofErr w:type="spellEnd"/>
+      <w:r>
+        <w:t xml:space="preserve"> de desemprenho gerais; em especial, durante rotinas de carregamento de dados.</w:t>
+      </w:r>
+    </w:p>
+    <w:p>
+      <w:pPr>
+        <w:pStyle w:val="PargrafodaLista"/>
+        <w:numPr>
+          <w:ilvl w:val="0"/>
+          <w:numId w:val="1"/>
+        </w:numPr>
+        <w:jc w:val="both"/>
+      </w:pPr>
+      <w:r>
+        <w:lastRenderedPageBreak/>
+        <w:t>Referencias</w:t>
+      </w:r>
+    </w:p>
+    <w:p>
+      <w:pPr>
+        <w:pStyle w:val="PargrafodaLista"/>
+        <w:ind w:left="360"/>
+        <w:jc w:val="both"/>
+      </w:pPr>
       <w:bookmarkStart w:id="0" w:name="_GoBack"/>
       <w:bookmarkEnd w:id="0"/>
     </w:p>
@@ -5836,7 +8032,7 @@
 </file>
 
 <file path=customXml/itemProps1.xml><?xml version="1.0" encoding="utf-8"?>
-<ds:datastoreItem xmlns:ds="http://schemas.openxmlformats.org/officeDocument/2006/customXml" ds:itemID="{B27FD5AC-60A1-4C9E-B6A4-CAA949E302CE}">
+<ds:datastoreItem xmlns:ds="http://schemas.openxmlformats.org/officeDocument/2006/customXml" ds:itemID="{0EA376D1-C70A-44AA-90CB-B212FA11174C}">
   <ds:schemaRefs>
     <ds:schemaRef ds:uri="http://schemas.openxmlformats.org/officeDocument/2006/bibliography"/>
   </ds:schemaRefs>

</xml_diff>

<commit_message>
added codes to monografia
</commit_message>
<xml_diff>
--- a/src/monografia_rascunho.docx
+++ b/src/monografia_rascunho.docx
@@ -5436,6 +5436,9 @@
           </wp:inline>
         </w:drawing>
       </w:r>
+      <w:r>
+        <w:t>’</w:t>
+      </w:r>
       <w:bookmarkStart w:id="0" w:name="_GoBack"/>
       <w:bookmarkEnd w:id="0"/>
     </w:p>
@@ -5546,7 +5549,6 @@
         <w:jc w:val="both"/>
       </w:pPr>
       <w:r>
-        <w:lastRenderedPageBreak/>
         <w:t>Condiserações Finais</w:t>
       </w:r>
     </w:p>
@@ -7190,7 +7192,7 @@
 </file>
 
 <file path=customXml/itemProps1.xml><?xml version="1.0" encoding="utf-8"?>
-<ds:datastoreItem xmlns:ds="http://schemas.openxmlformats.org/officeDocument/2006/customXml" ds:itemID="{A8117500-6453-4DD4-9474-7875268D3B65}">
+<ds:datastoreItem xmlns:ds="http://schemas.openxmlformats.org/officeDocument/2006/customXml" ds:itemID="{ABC649AF-5B1E-4048-A610-DDBE10D2014C}">
   <ds:schemaRefs>
     <ds:schemaRef ds:uri="http://schemas.openxmlformats.org/officeDocument/2006/bibliography"/>
   </ds:schemaRefs>

</xml_diff>